<commit_message>
Set up React and Tailwind to work in portfolio-front-end, yet to add content
</commit_message>
<xml_diff>
--- a/documentation/Web Server Architecture.docx
+++ b/documentation/Web Server Architecture.docx
@@ -2821,192 +2821,185 @@
         <w:t xml:space="preserve">The lightweight architecture was preferred due to the limited resources on the Raspberry Pi. The other reason was popularity, as I was inexperienced in working with NGINX it was crucial to have sufficient documentation and tutorials to learn as the project grew. </w:t>
       </w:r>
       <w:r>
-        <w:t xml:space="preserve">One other main option was considered, Apache, this was </w:t>
-      </w:r>
+        <w:t xml:space="preserve">One other main option was considered, Apache, this was rejected due to </w:t>
+      </w:r>
+      <w:r>
+        <w:t>its</w:t>
+      </w:r>
+      <w:r>
+        <w:t xml:space="preserve"> heavyweight size that would be too demanding on the resources of a Raspberry Pi 4.</w:t>
+      </w:r>
+    </w:p>
+    <w:p/>
+    <w:p>
+      <w:pPr>
+        <w:pStyle w:val="Heading4"/>
+      </w:pPr>
+      <w:r>
+        <w:t xml:space="preserve">Containerisation </w:t>
+      </w:r>
+      <w:r>
+        <w:t>–</w:t>
+      </w:r>
+      <w:r>
+        <w:t xml:space="preserve"> Docker</w:t>
+      </w:r>
+      <w:r>
+        <w:t xml:space="preserve"> &amp; Docker Compose</w:t>
+      </w:r>
+    </w:p>
+    <w:p>
+      <w:pPr>
+        <w:ind w:firstLine="720"/>
+      </w:pPr>
+      <w:r>
+        <w:t xml:space="preserve">Docker was chosen to containerise each microservice, the issue with this was from the container overhead, which may stress the CPU. However, it was decided to focus on using lightweight frameworks in each stage and implement restrictions on how much memory and CPU each container has access to. </w:t>
+      </w:r>
+      <w:r>
+        <w:t xml:space="preserve">With Docker compose to manage the many containers used for the microservice architecture it is a sufficient choice. </w:t>
+      </w:r>
+    </w:p>
+    <w:p/>
+    <w:p>
+      <w:pPr>
+        <w:pStyle w:val="Heading3"/>
+      </w:pPr>
+      <w:bookmarkStart w:id="7" w:name="_Toc169221984"/>
+      <w:r>
+        <w:t>Front-end</w:t>
+      </w:r>
+      <w:bookmarkEnd w:id="7"/>
+    </w:p>
+    <w:p>
+      <w:pPr>
+        <w:pStyle w:val="Heading4"/>
+      </w:pPr>
+      <w:r>
+        <w:t xml:space="preserve">Front-end </w:t>
+      </w:r>
+      <w:r>
+        <w:t>Library</w:t>
+      </w:r>
+      <w:r>
+        <w:t xml:space="preserve"> </w:t>
+      </w:r>
+      <w:r>
+        <w:t>– React</w:t>
+      </w:r>
+    </w:p>
+    <w:p>
+      <w:pPr>
+        <w:ind w:firstLine="720"/>
+      </w:pPr>
+      <w:r>
+        <w:t xml:space="preserve">React was chosen as a front-end library due to the importance of modularity to future development, allowing for the creation of repeatably used assets. Also, React is a popular library with significant user support, this means solutions will be easier to </w:t>
+      </w:r>
+      <w:r>
+        <w:t>research and work towards</w:t>
+      </w:r>
+      <w:r>
+        <w:t>.</w:t>
+      </w:r>
+    </w:p>
+    <w:p/>
+    <w:p>
+      <w:pPr>
+        <w:pStyle w:val="Heading4"/>
+      </w:pPr>
+      <w:r>
+        <w:t>CSS Library</w:t>
+      </w:r>
+      <w:r>
+        <w:t xml:space="preserve"> </w:t>
+      </w:r>
+      <w:r>
+        <w:t>– TailwindCSS</w:t>
+      </w:r>
+      <w:r>
+        <w:t xml:space="preserve"> + daisyUI </w:t>
+      </w:r>
+    </w:p>
+    <w:p>
+      <w:pPr>
+        <w:ind w:firstLine="720"/>
+      </w:pPr>
+      <w:r>
+        <w:t>TailwindCSS was chosen as the most suitable CSS Library, this was for two main reasons. Tailwind offers more customisation over elements whilst still allowing to serve the practicality of a CSS Library, allowing for a more personal user experience. The other was that Tailwind can be combined with daisyUI to deliver predefined elements with ease. The main competitor considered was Bootstrap, however this was not chosen as apps developed with Bootstrap always look like a “Bootstrap app”, I personally wanted more customisability in my design choices than that</w:t>
+      </w:r>
+      <w:r>
+        <w:t>, hence Tailwind</w:t>
+      </w:r>
+      <w:r>
+        <w:t>.</w:t>
+      </w:r>
+    </w:p>
+    <w:p/>
+    <w:p>
+      <w:pPr>
+        <w:pStyle w:val="Heading3"/>
+      </w:pPr>
+      <w:bookmarkStart w:id="8" w:name="_Toc169221985"/>
+      <w:r>
+        <w:t>Back-end</w:t>
+      </w:r>
+      <w:bookmarkEnd w:id="8"/>
+    </w:p>
+    <w:p>
+      <w:pPr>
+        <w:pStyle w:val="Heading4"/>
+      </w:pPr>
+      <w:r>
+        <w:t xml:space="preserve">Back-end Framework </w:t>
+      </w:r>
+      <w:r>
+        <w:t xml:space="preserve">– </w:t>
+      </w:r>
+      <w:r>
+        <w:t>Flask</w:t>
+      </w:r>
+      <w:r>
+        <w:t xml:space="preserve"> </w:t>
+      </w:r>
+    </w:p>
+    <w:p>
+      <w:pPr>
+        <w:ind w:firstLine="720"/>
+      </w:pPr>
+      <w:r>
+        <w:t>Flask was chosen as a backend framework for its lightweight design and my Python language skills. Although Flask may take more work implementing what I need for each service as I develop this will be rewarded with a much more lightweight app which can be hosted on the Raspberry Pi.</w:t>
+      </w:r>
+    </w:p>
+    <w:p/>
+    <w:p>
+      <w:pPr>
+        <w:pStyle w:val="Heading4"/>
+      </w:pPr>
+      <w:r>
+        <w:t xml:space="preserve">Database </w:t>
+      </w:r>
+      <w:r>
+        <w:t xml:space="preserve">– SQLite </w:t>
+      </w:r>
+    </w:p>
+    <w:p>
+      <w:pPr>
+        <w:ind w:firstLine="720"/>
+      </w:pPr>
+      <w:r>
+        <w:t>This database was chosen due to its lightweight architecture however if the app were needed to scale it may be worth considering using a Redis database where appropriate to allow for frequently accessed data to be cached for quick access</w:t>
+      </w:r>
+      <w:r>
+        <w:t>, although it may be more beneficial to add more Raspberry Pis to scale horizontally in this intense usage.</w:t>
+      </w:r>
+    </w:p>
+    <w:p/>
+    <w:p>
+      <w:pPr>
+        <w:pStyle w:val="Heading3"/>
+      </w:pPr>
+      <w:bookmarkStart w:id="9" w:name="_Toc169221986"/>
       <w:r>
         <w:lastRenderedPageBreak/>
-        <w:t xml:space="preserve">rejected due to </w:t>
-      </w:r>
-      <w:r>
-        <w:t>its</w:t>
-      </w:r>
-      <w:r>
-        <w:t xml:space="preserve"> heavyweight size that would be too demanding on the resources of a Raspberry Pi 4.</w:t>
-      </w:r>
-    </w:p>
-    <w:p/>
-    <w:p>
-      <w:pPr>
-        <w:pStyle w:val="Heading4"/>
-      </w:pPr>
-      <w:r>
-        <w:t xml:space="preserve">Containerisation </w:t>
-      </w:r>
-      <w:r>
-        <w:t>–</w:t>
-      </w:r>
-      <w:r>
-        <w:t xml:space="preserve"> Docker</w:t>
-      </w:r>
-      <w:r>
-        <w:t xml:space="preserve"> &amp; Docker Compose</w:t>
-      </w:r>
-    </w:p>
-    <w:p>
-      <w:pPr>
-        <w:ind w:firstLine="720"/>
-      </w:pPr>
-      <w:r>
-        <w:t xml:space="preserve">Docker was chosen to containerise each microservice, the issue with this was from the container overhead, which may stress the CPU. However, it was decided to focus on using lightweight frameworks in each stage and implement restrictions on how much memory and CPU each container has access to. </w:t>
-      </w:r>
-      <w:r>
-        <w:t xml:space="preserve">With Docker compose to manage the many containers used for the microservice architecture it is a sufficient choice. </w:t>
-      </w:r>
-    </w:p>
-    <w:p/>
-    <w:p>
-      <w:pPr>
-        <w:pStyle w:val="Heading3"/>
-      </w:pPr>
-      <w:bookmarkStart w:id="7" w:name="_Toc169221984"/>
-      <w:r>
-        <w:t>Front-end</w:t>
-      </w:r>
-      <w:bookmarkEnd w:id="7"/>
-    </w:p>
-    <w:p>
-      <w:pPr>
-        <w:pStyle w:val="Heading4"/>
-      </w:pPr>
-      <w:r>
-        <w:t xml:space="preserve">Front-end </w:t>
-      </w:r>
-      <w:r>
-        <w:t>Library</w:t>
-      </w:r>
-      <w:r>
-        <w:t xml:space="preserve"> </w:t>
-      </w:r>
-      <w:r>
-        <w:t>– React</w:t>
-      </w:r>
-    </w:p>
-    <w:p>
-      <w:pPr>
-        <w:ind w:firstLine="720"/>
-      </w:pPr>
-      <w:r>
-        <w:t xml:space="preserve">React was chosen as a front-end library due to the importance of modularity to future development, allowing for the creation of repeatably used assets. Also, React is a popular library with significant user support, this means solutions will be easier to </w:t>
-      </w:r>
-      <w:r>
-        <w:t>research and work towards</w:t>
-      </w:r>
-      <w:r>
-        <w:t>.</w:t>
-      </w:r>
-    </w:p>
-    <w:p/>
-    <w:p>
-      <w:pPr>
-        <w:pStyle w:val="Heading4"/>
-      </w:pPr>
-      <w:r>
-        <w:t>CSS Library</w:t>
-      </w:r>
-      <w:r>
-        <w:t xml:space="preserve"> </w:t>
-      </w:r>
-      <w:r>
-        <w:t>– TailwindCSS</w:t>
-      </w:r>
-      <w:r>
-        <w:t xml:space="preserve"> + daisyUI </w:t>
-      </w:r>
-    </w:p>
-    <w:p>
-      <w:pPr>
-        <w:ind w:firstLine="720"/>
-      </w:pPr>
-      <w:r>
-        <w:t>TailwindCSS was chosen as the most suitable CSS Library, this was for two main reasons. Tailwind offers more customisation over elements whilst still allowing to serve the practicality of a CSS Library, allowing for a more personal user experience. The other was that Tailwind can be combined with daisyUI to deliver predefined elements with ease. The main competitor considered was Bootstrap, however this was not chosen as apps developed with Bootstrap always look like a “Bootstrap app”, I personally wanted more customisability in my design choices than that</w:t>
-      </w:r>
-      <w:r>
-        <w:t>, hence Tailwind</w:t>
-      </w:r>
-      <w:r>
-        <w:t>.</w:t>
-      </w:r>
-    </w:p>
-    <w:p/>
-    <w:p>
-      <w:pPr>
-        <w:pStyle w:val="Heading3"/>
-      </w:pPr>
-      <w:bookmarkStart w:id="8" w:name="_Toc169221985"/>
-      <w:r>
-        <w:t>Back-end</w:t>
-      </w:r>
-      <w:bookmarkEnd w:id="8"/>
-    </w:p>
-    <w:p>
-      <w:pPr>
-        <w:pStyle w:val="Heading4"/>
-      </w:pPr>
-      <w:r>
-        <w:t xml:space="preserve">Back-end Framework </w:t>
-      </w:r>
-      <w:r>
-        <w:t xml:space="preserve">– </w:t>
-      </w:r>
-      <w:r>
-        <w:t>Flask</w:t>
-      </w:r>
-      <w:r>
-        <w:t xml:space="preserve"> </w:t>
-      </w:r>
-    </w:p>
-    <w:p>
-      <w:pPr>
-        <w:ind w:firstLine="720"/>
-      </w:pPr>
-      <w:r>
-        <w:t>Flask was chosen as a backend framework for its lightweight design and my Python language skills. Although Flask may take more work implementing what I need for each service as I develop this will be rewarded with a much more lightweight app which can be hosted on the Raspberry Pi.</w:t>
-      </w:r>
-    </w:p>
-    <w:p/>
-    <w:p>
-      <w:pPr>
-        <w:pStyle w:val="Heading4"/>
-      </w:pPr>
-      <w:r>
-        <w:t xml:space="preserve">Database </w:t>
-      </w:r>
-      <w:r>
-        <w:t xml:space="preserve">– SQLite </w:t>
-      </w:r>
-    </w:p>
-    <w:p>
-      <w:pPr>
-        <w:ind w:firstLine="720"/>
-      </w:pPr>
-      <w:r>
-        <w:t xml:space="preserve">This database was chosen due to its lightweight architecture however if the app were needed to scale it may be worth considering using a Redis database where </w:t>
-      </w:r>
-      <w:r>
-        <w:lastRenderedPageBreak/>
-        <w:t>appropriate to allow for frequently accessed data to be cached for quick access</w:t>
-      </w:r>
-      <w:r>
-        <w:t>, although it may be more beneficial to add more Raspberry Pis to scale horizontally in this intense usage.</w:t>
-      </w:r>
-    </w:p>
-    <w:p/>
-    <w:p>
-      <w:pPr>
-        <w:pStyle w:val="Heading3"/>
-      </w:pPr>
-      <w:bookmarkStart w:id="9" w:name="_Toc169221986"/>
-      <w:r>
         <w:t>External Dependencies</w:t>
       </w:r>
       <w:bookmarkEnd w:id="9"/>
@@ -3318,6 +3311,9 @@
         <w:pStyle w:val="Heading4"/>
       </w:pPr>
       <w:r>
+        <w:t xml:space="preserve">Work </w:t>
+      </w:r>
+      <w:r>
         <w:t>Experience</w:t>
       </w:r>
     </w:p>
@@ -3431,11 +3427,7 @@
         </w:numPr>
       </w:pPr>
       <w:r>
-        <w:t xml:space="preserve">As part of my coursework in Web Information Systems (INFS3202) course at the University of Queensland, I developed "MenuScan," a Software as a Service (SaaS) platform designed to streamline the ordering process for restaurants, cafes, and coffee shops. This project was built using PHP with the CodeIgniter framework, following the Model-View-Controller (MVC) architecture. MenuScan allows businesses to create and manage digital menus, automatically generating unique QR codes for each table, </w:t>
-      </w:r>
-      <w:r>
-        <w:lastRenderedPageBreak/>
-        <w:t>enabling guests to access the menu and place orders directly from their smartphones.</w:t>
+        <w:t>As part of my coursework in Web Information Systems (INFS3202) course at the University of Queensland, I developed "MenuScan," a Software as a Service (SaaS) platform designed to streamline the ordering process for restaurants, cafes, and coffee shops. This project was built using PHP with the CodeIgniter framework, following the Model-View-Controller (MVC) architecture. MenuScan allows businesses to create and manage digital menus, automatically generating unique QR codes for each table, enabling guests to access the menu and place orders directly from their smartphones.</w:t>
       </w:r>
     </w:p>
     <w:p>
@@ -3474,6 +3466,7 @@
         </w:numPr>
       </w:pPr>
       <w:r>
+        <w:lastRenderedPageBreak/>
         <w:t>While enrolled in DECO3801 at the esteemed University of Queensland, I had the privilege of collaborating with a talented group of developers to create an immersive Extended Reality (XR) experience. Our collective aim was to cultivate and heighten the excitement of ticket purchasers eagerly anticipating the forthcoming Brisbane 2032 Olympics in our immersive XR prototype.</w:t>
       </w:r>
     </w:p>
@@ -3558,7 +3551,7 @@
         </w:numPr>
       </w:pPr>
       <w:r>
-        <w:t>HTML (Strength 5/5)</w:t>
+        <w:t>PHP (Strength 3/5)</w:t>
       </w:r>
     </w:p>
     <w:p>
@@ -3570,7 +3563,7 @@
         </w:numPr>
       </w:pPr>
       <w:r>
-        <w:t>CSS (Strength 4/5)</w:t>
+        <w:t>C# (Strength 3/5)</w:t>
       </w:r>
     </w:p>
     <w:p>
@@ -3582,13 +3575,7 @@
         </w:numPr>
       </w:pPr>
       <w:r>
-        <w:t xml:space="preserve">C# (Strength </w:t>
-      </w:r>
-      <w:r>
-        <w:t>3</w:t>
-      </w:r>
-      <w:r>
-        <w:t>/5)</w:t>
+        <w:t>HTML (Strength 5/5)</w:t>
       </w:r>
     </w:p>
     <w:p>
@@ -3600,7 +3587,7 @@
         </w:numPr>
       </w:pPr>
       <w:r>
-        <w:t>JavaScript (Strength 4/5)</w:t>
+        <w:t>CSS (Strength 4/5)</w:t>
       </w:r>
     </w:p>
     <w:p>
@@ -3612,7 +3599,7 @@
         </w:numPr>
       </w:pPr>
       <w:r>
-        <w:t>SQL (Strength 4/5)</w:t>
+        <w:t>JavaScript (Strength 4/5)</w:t>
       </w:r>
     </w:p>
     <w:p>
@@ -3624,7 +3611,7 @@
         </w:numPr>
       </w:pPr>
       <w:r>
-        <w:t>PHP (Strength 3/5)</w:t>
+        <w:t>SQL (Strength 4/5)</w:t>
       </w:r>
     </w:p>
     <w:p>
@@ -3636,18 +3623,6 @@
         </w:numPr>
       </w:pPr>
       <w:r>
-        <w:t>MatLab (Strength 2/5)</w:t>
-      </w:r>
-    </w:p>
-    <w:p>
-      <w:pPr>
-        <w:pStyle w:val="ListParagraph"/>
-        <w:numPr>
-          <w:ilvl w:val="0"/>
-          <w:numId w:val="12"/>
-        </w:numPr>
-      </w:pPr>
-      <w:r>
         <w:t>RStudio (Strength 2/5)</w:t>
       </w:r>
     </w:p>
@@ -3768,7 +3743,6 @@
         <w:pStyle w:val="Heading4"/>
       </w:pPr>
       <w:r>
-        <w:lastRenderedPageBreak/>
         <w:t>Frameworks</w:t>
       </w:r>
       <w:r>
@@ -3832,6 +3806,7 @@
         </w:numPr>
       </w:pPr>
       <w:r>
+        <w:lastRenderedPageBreak/>
         <w:t>React</w:t>
       </w:r>
     </w:p>
@@ -4118,6 +4093,14 @@
       <w:bookmarkEnd w:id="18"/>
     </w:p>
     <w:p>
+      <w:pPr>
+        <w:pStyle w:val="Heading4"/>
+      </w:pPr>
+      <w:r>
+        <w:t>Prompt 1:</w:t>
+      </w:r>
+    </w:p>
+    <w:p>
       <w:r>
         <w:t xml:space="preserve">Take on the role of a web </w:t>
       </w:r>
@@ -4136,49 +4119,51 @@
     </w:p>
     <w:p>
       <w:r>
+        <w:t xml:space="preserve">To design the website please build it using React, feel free to create any components necessary to design the page. For a CSS framework please use TailwindCSS for styling. </w:t>
+      </w:r>
+      <w:r>
+        <w:t>The page must be responsive and suitable for mobile and web viewing. HTML should be semantic where possible. The page should have animations trigger as the user scrolls presenting them with new information.</w:t>
+      </w:r>
+    </w:p>
+    <w:p>
+      <w:r>
         <w:lastRenderedPageBreak/>
-        <w:t xml:space="preserve">To design the website please build it using React, feel free to create any components necessary to design the page. For a CSS framework please use TailwindCSS for styling. For the colour palette please use these colours: </w:t>
-      </w:r>
-      <w:r>
-        <w:t>#000000</w:t>
-      </w:r>
-      <w:r>
-        <w:t>, #</w:t>
-      </w:r>
-      <w:r>
-        <w:t>14213d</w:t>
-      </w:r>
-      <w:r>
-        <w:t>, #</w:t>
-      </w:r>
-      <w:r>
-        <w:t>fca311</w:t>
-      </w:r>
-      <w:r>
-        <w:t>, #</w:t>
-      </w:r>
-      <w:r>
-        <w:t>e5e5e5</w:t>
-      </w:r>
-      <w:r>
-        <w:t>, #</w:t>
-      </w:r>
-      <w:r>
-        <w:t>ffffff</w:t>
-      </w:r>
-      <w:r>
-        <w:t xml:space="preserve"> (feel free to use the closest Tailwind alternatives if not available). </w:t>
-      </w:r>
-      <w:r>
-        <w:t>The page must be responsive and suitable for mobile and web viewing. HTML should be semantic where possible. The page should have animations trigger as the user scrolls presenting them with new information.</w:t>
-      </w:r>
-    </w:p>
-    <w:p>
-      <w:r>
-        <w:t>To give you context of the website, I am a web developer who is looking to build a portfolio website showcasing my experience, qualifications, skills… (all of which will be listed below).</w:t>
-      </w:r>
-      <w:r>
-        <w:t xml:space="preserve"> For any skills that have strength value please show a stylised representation of this e.g. filled circles</w:t>
+        <w:t>Please go through the process of installing all dependencies before writing the web code. Please ensure that animations are written into the code. The website should have a modern look.</w:t>
+      </w:r>
+    </w:p>
+    <w:p>
+      <w:r>
+        <w:t>To give you context of the website, I am</w:t>
+      </w:r>
+      <w:r>
+        <w:t xml:space="preserve"> Connor Morrison,</w:t>
+      </w:r>
+      <w:r>
+        <w:t xml:space="preserve"> a web developer who is looking to build a portfolio website showcasing my experience, qualifications, skills… (all of which will be listed below).</w:t>
+      </w:r>
+      <w:r>
+        <w:t xml:space="preserve"> </w:t>
+      </w:r>
+      <w:r>
+        <w:t xml:space="preserve">Please ensure there </w:t>
+      </w:r>
+      <w:r>
+        <w:t xml:space="preserve">are </w:t>
+      </w:r>
+      <w:r>
+        <w:t xml:space="preserve">sections for </w:t>
+      </w:r>
+      <w:r>
+        <w:t xml:space="preserve">a </w:t>
+      </w:r>
+      <w:r>
+        <w:t>biography blurb at the top, that shows an about me section</w:t>
+      </w:r>
+      <w:r>
+        <w:t xml:space="preserve"> </w:t>
+      </w:r>
+      <w:r>
+        <w:t>For any skills that have strength value please show a stylised representation of this e.g. filled circles</w:t>
       </w:r>
       <w:r>
         <w:t xml:space="preserve"> out of 5. Also, please include icons</w:t>
@@ -4187,16 +4172,16 @@
         <w:t>/logos as well</w:t>
       </w:r>
       <w:r>
-        <w:t xml:space="preserve"> wherever possible to represent software</w:t>
-      </w:r>
-      <w:r>
-        <w:t>s. The most important sections on the page are  the: my work experience, my projects, the education, the skills, and then the certification</w:t>
-      </w:r>
-      <w:r>
-        <w:t xml:space="preserve"> in that order</w:t>
-      </w:r>
-      <w:r>
-        <w:t xml:space="preserve">. </w:t>
+        <w:t xml:space="preserve"> wherever possible to represent</w:t>
+      </w:r>
+      <w:r>
+        <w:t xml:space="preserve"> any companies, software, or in the instance you cannot find this information please leave a placeholder logo</w:t>
+      </w:r>
+      <w:r>
+        <w:t>.</w:t>
+      </w:r>
+      <w:r>
+        <w:t xml:space="preserve"> </w:t>
       </w:r>
       <w:r>
         <w:t>Feel free to use as long of a response as required to satisfy the prompt. The content you require to be displayed is:</w:t>
@@ -4217,12 +4202,187 @@
         <w:t>Content section</w:t>
       </w:r>
     </w:p>
+    <w:p>
+      <w:pPr>
+        <w:rPr>
+          <w:i/>
+          <w:iCs/>
+        </w:rPr>
+      </w:pPr>
+    </w:p>
+    <w:p>
+      <w:pPr>
+        <w:pBdr>
+          <w:bottom w:val="single" w:sz="6" w:space="1" w:color="auto"/>
+        </w:pBdr>
+      </w:pPr>
+    </w:p>
     <w:p/>
     <w:p>
       <w:pPr>
+        <w:pStyle w:val="Heading4"/>
+      </w:pPr>
+      <w:r>
+        <w:t>Prompt 2</w:t>
+      </w:r>
+      <w:r>
+        <w:t xml:space="preserve"> (Minimal instruction)</w:t>
+      </w:r>
+      <w:r>
+        <w:t>:</w:t>
+      </w:r>
+    </w:p>
+    <w:p>
+      <w:r>
+        <w:t>Take on the role of a web programmer and designer to design me a single page web application built to my specification.</w:t>
+      </w:r>
+    </w:p>
+    <w:p>
+      <w:r>
+        <w:t>To design the website please build it using React, feel free to create any components necessary to design the page. For a CSS framework please use TailwindCSS for styling. The page must be responsive and suitable for mobile and web viewing.</w:t>
+      </w:r>
+      <w:r>
+        <w:t xml:space="preserve"> Please ensure the webpage has a modern design appearance</w:t>
+      </w:r>
+      <w:r>
+        <w:t>, please ensure also a professional appearance</w:t>
+      </w:r>
+      <w:r>
+        <w:t>.</w:t>
+      </w:r>
+      <w:r>
+        <w:t xml:space="preserve"> The page should have animations trigger as the user scrolls presenting them with new information.</w:t>
+      </w:r>
+    </w:p>
+    <w:p>
+      <w:r>
+        <w:t>I am Connor Morrison a web developer please include the following information into the page</w:t>
+      </w:r>
+      <w:r>
+        <w:t>:</w:t>
+      </w:r>
+    </w:p>
+    <w:p>
+      <w:pPr>
+        <w:rPr>
+          <w:i/>
+          <w:iCs/>
+        </w:rPr>
+      </w:pPr>
+      <w:r>
+        <w:rPr>
+          <w:i/>
+          <w:iCs/>
+        </w:rPr>
+        <w:t>Content Section</w:t>
+      </w:r>
+    </w:p>
+    <w:p>
+      <w:pPr>
+        <w:pBdr>
+          <w:bottom w:val="single" w:sz="6" w:space="1" w:color="auto"/>
+        </w:pBdr>
+      </w:pPr>
+    </w:p>
+    <w:p/>
+    <w:p>
+      <w:pPr>
+        <w:pStyle w:val="Heading4"/>
+      </w:pPr>
+      <w:r>
+        <w:t xml:space="preserve">Prompt </w:t>
+      </w:r>
+      <w:r>
+        <w:t>3</w:t>
+      </w:r>
+      <w:r>
+        <w:t xml:space="preserve"> (</w:t>
+      </w:r>
+      <w:r>
+        <w:t>With daisyUI</w:t>
+      </w:r>
+      <w:r>
+        <w:t>):</w:t>
+      </w:r>
+    </w:p>
+    <w:p>
+      <w:r>
+        <w:t>Expand on this</w:t>
+      </w:r>
+    </w:p>
+    <w:p/>
+    <w:p>
+      <w:pPr>
+        <w:pStyle w:val="Heading3"/>
+      </w:pPr>
+      <w:r>
+        <w:t>UX Design</w:t>
+      </w:r>
+    </w:p>
+    <w:p>
+      <w:pPr>
+        <w:pStyle w:val="Heading4"/>
+      </w:pPr>
+      <w:r>
+        <w:t>Requirements</w:t>
+      </w:r>
+    </w:p>
+    <w:p>
+      <w:pPr>
+        <w:pStyle w:val="ListParagraph"/>
+        <w:numPr>
+          <w:ilvl w:val="0"/>
+          <w:numId w:val="25"/>
+        </w:numPr>
+      </w:pPr>
+      <w:r>
+        <w:t>Animations</w:t>
+      </w:r>
+    </w:p>
+    <w:p>
+      <w:pPr>
+        <w:pStyle w:val="ListParagraph"/>
+        <w:numPr>
+          <w:ilvl w:val="0"/>
+          <w:numId w:val="25"/>
+        </w:numPr>
+      </w:pPr>
+      <w:r>
+        <w:t>Dynamic Elements</w:t>
+      </w:r>
+    </w:p>
+    <w:p>
+      <w:pPr>
+        <w:pStyle w:val="ListParagraph"/>
+        <w:numPr>
+          <w:ilvl w:val="0"/>
+          <w:numId w:val="25"/>
+        </w:numPr>
+      </w:pPr>
+      <w:r>
+        <w:lastRenderedPageBreak/>
+        <w:t>Responsive Design</w:t>
+      </w:r>
+    </w:p>
+    <w:p>
+      <w:pPr>
+        <w:pStyle w:val="ListParagraph"/>
+        <w:numPr>
+          <w:ilvl w:val="0"/>
+          <w:numId w:val="25"/>
+        </w:numPr>
+      </w:pPr>
+    </w:p>
+    <w:p>
+      <w:pPr>
         <w:pStyle w:val="Heading2"/>
       </w:pPr>
       <w:bookmarkStart w:id="19" w:name="_Toc169221996"/>
+    </w:p>
+    <w:p>
+      <w:pPr>
+        <w:pStyle w:val="Heading2"/>
+      </w:pPr>
       <w:r>
         <w:t>Game Style Form</w:t>
       </w:r>
@@ -4384,7 +4544,6 @@
       </w:pPr>
       <w:bookmarkStart w:id="22" w:name="_Toc169221999"/>
       <w:r>
-        <w:lastRenderedPageBreak/>
         <w:t>Virtual Chatbot</w:t>
       </w:r>
       <w:bookmarkEnd w:id="22"/>
@@ -6946,6 +7105,119 @@
     </w:lvl>
   </w:abstractNum>
   <w:abstractNum w:abstractNumId="20" w15:restartNumberingAfterBreak="0">
+    <w:nsid w:val="76A973B6"/>
+    <w:multiLevelType w:val="hybridMultilevel"/>
+    <w:tmpl w:val="9F7824E0"/>
+    <w:lvl w:ilvl="0" w:tplc="0C090001">
+      <w:start w:val="1"/>
+      <w:numFmt w:val="bullet"/>
+      <w:lvlText w:val=""/>
+      <w:lvlJc w:val="left"/>
+      <w:pPr>
+        <w:ind w:left="720" w:hanging="360"/>
+      </w:pPr>
+      <w:rPr>
+        <w:rFonts w:ascii="Symbol" w:hAnsi="Symbol" w:hint="default"/>
+      </w:rPr>
+    </w:lvl>
+    <w:lvl w:ilvl="1" w:tplc="0C090003" w:tentative="1">
+      <w:start w:val="1"/>
+      <w:numFmt w:val="bullet"/>
+      <w:lvlText w:val="o"/>
+      <w:lvlJc w:val="left"/>
+      <w:pPr>
+        <w:ind w:left="1440" w:hanging="360"/>
+      </w:pPr>
+      <w:rPr>
+        <w:rFonts w:ascii="Courier New" w:hAnsi="Courier New" w:cs="Courier New" w:hint="default"/>
+      </w:rPr>
+    </w:lvl>
+    <w:lvl w:ilvl="2" w:tplc="0C090005" w:tentative="1">
+      <w:start w:val="1"/>
+      <w:numFmt w:val="bullet"/>
+      <w:lvlText w:val=""/>
+      <w:lvlJc w:val="left"/>
+      <w:pPr>
+        <w:ind w:left="2160" w:hanging="360"/>
+      </w:pPr>
+      <w:rPr>
+        <w:rFonts w:ascii="Wingdings" w:hAnsi="Wingdings" w:hint="default"/>
+      </w:rPr>
+    </w:lvl>
+    <w:lvl w:ilvl="3" w:tplc="0C090001" w:tentative="1">
+      <w:start w:val="1"/>
+      <w:numFmt w:val="bullet"/>
+      <w:lvlText w:val=""/>
+      <w:lvlJc w:val="left"/>
+      <w:pPr>
+        <w:ind w:left="2880" w:hanging="360"/>
+      </w:pPr>
+      <w:rPr>
+        <w:rFonts w:ascii="Symbol" w:hAnsi="Symbol" w:hint="default"/>
+      </w:rPr>
+    </w:lvl>
+    <w:lvl w:ilvl="4" w:tplc="0C090003" w:tentative="1">
+      <w:start w:val="1"/>
+      <w:numFmt w:val="bullet"/>
+      <w:lvlText w:val="o"/>
+      <w:lvlJc w:val="left"/>
+      <w:pPr>
+        <w:ind w:left="3600" w:hanging="360"/>
+      </w:pPr>
+      <w:rPr>
+        <w:rFonts w:ascii="Courier New" w:hAnsi="Courier New" w:cs="Courier New" w:hint="default"/>
+      </w:rPr>
+    </w:lvl>
+    <w:lvl w:ilvl="5" w:tplc="0C090005" w:tentative="1">
+      <w:start w:val="1"/>
+      <w:numFmt w:val="bullet"/>
+      <w:lvlText w:val=""/>
+      <w:lvlJc w:val="left"/>
+      <w:pPr>
+        <w:ind w:left="4320" w:hanging="360"/>
+      </w:pPr>
+      <w:rPr>
+        <w:rFonts w:ascii="Wingdings" w:hAnsi="Wingdings" w:hint="default"/>
+      </w:rPr>
+    </w:lvl>
+    <w:lvl w:ilvl="6" w:tplc="0C090001" w:tentative="1">
+      <w:start w:val="1"/>
+      <w:numFmt w:val="bullet"/>
+      <w:lvlText w:val=""/>
+      <w:lvlJc w:val="left"/>
+      <w:pPr>
+        <w:ind w:left="5040" w:hanging="360"/>
+      </w:pPr>
+      <w:rPr>
+        <w:rFonts w:ascii="Symbol" w:hAnsi="Symbol" w:hint="default"/>
+      </w:rPr>
+    </w:lvl>
+    <w:lvl w:ilvl="7" w:tplc="0C090003" w:tentative="1">
+      <w:start w:val="1"/>
+      <w:numFmt w:val="bullet"/>
+      <w:lvlText w:val="o"/>
+      <w:lvlJc w:val="left"/>
+      <w:pPr>
+        <w:ind w:left="5760" w:hanging="360"/>
+      </w:pPr>
+      <w:rPr>
+        <w:rFonts w:ascii="Courier New" w:hAnsi="Courier New" w:cs="Courier New" w:hint="default"/>
+      </w:rPr>
+    </w:lvl>
+    <w:lvl w:ilvl="8" w:tplc="0C090005" w:tentative="1">
+      <w:start w:val="1"/>
+      <w:numFmt w:val="bullet"/>
+      <w:lvlText w:val=""/>
+      <w:lvlJc w:val="left"/>
+      <w:pPr>
+        <w:ind w:left="6480" w:hanging="360"/>
+      </w:pPr>
+      <w:rPr>
+        <w:rFonts w:ascii="Wingdings" w:hAnsi="Wingdings" w:hint="default"/>
+      </w:rPr>
+    </w:lvl>
+  </w:abstractNum>
+  <w:abstractNum w:abstractNumId="21" w15:restartNumberingAfterBreak="0">
     <w:nsid w:val="78F06E9D"/>
     <w:multiLevelType w:val="hybridMultilevel"/>
     <w:tmpl w:val="79DED176"/>
@@ -7058,7 +7330,7 @@
       </w:rPr>
     </w:lvl>
   </w:abstractNum>
-  <w:abstractNum w:abstractNumId="21" w15:restartNumberingAfterBreak="0">
+  <w:abstractNum w:abstractNumId="22" w15:restartNumberingAfterBreak="0">
     <w:nsid w:val="7A6B2D83"/>
     <w:multiLevelType w:val="hybridMultilevel"/>
     <w:tmpl w:val="75DCD8EA"/>
@@ -7171,7 +7443,120 @@
       </w:rPr>
     </w:lvl>
   </w:abstractNum>
-  <w:abstractNum w:abstractNumId="22" w15:restartNumberingAfterBreak="0">
+  <w:abstractNum w:abstractNumId="23" w15:restartNumberingAfterBreak="0">
+    <w:nsid w:val="7C383EE5"/>
+    <w:multiLevelType w:val="hybridMultilevel"/>
+    <w:tmpl w:val="3BF6D89E"/>
+    <w:lvl w:ilvl="0" w:tplc="0C090001">
+      <w:start w:val="1"/>
+      <w:numFmt w:val="bullet"/>
+      <w:lvlText w:val=""/>
+      <w:lvlJc w:val="left"/>
+      <w:pPr>
+        <w:ind w:left="720" w:hanging="360"/>
+      </w:pPr>
+      <w:rPr>
+        <w:rFonts w:ascii="Symbol" w:hAnsi="Symbol" w:hint="default"/>
+      </w:rPr>
+    </w:lvl>
+    <w:lvl w:ilvl="1" w:tplc="0C090003" w:tentative="1">
+      <w:start w:val="1"/>
+      <w:numFmt w:val="bullet"/>
+      <w:lvlText w:val="o"/>
+      <w:lvlJc w:val="left"/>
+      <w:pPr>
+        <w:ind w:left="1440" w:hanging="360"/>
+      </w:pPr>
+      <w:rPr>
+        <w:rFonts w:ascii="Courier New" w:hAnsi="Courier New" w:cs="Courier New" w:hint="default"/>
+      </w:rPr>
+    </w:lvl>
+    <w:lvl w:ilvl="2" w:tplc="0C090005" w:tentative="1">
+      <w:start w:val="1"/>
+      <w:numFmt w:val="bullet"/>
+      <w:lvlText w:val=""/>
+      <w:lvlJc w:val="left"/>
+      <w:pPr>
+        <w:ind w:left="2160" w:hanging="360"/>
+      </w:pPr>
+      <w:rPr>
+        <w:rFonts w:ascii="Wingdings" w:hAnsi="Wingdings" w:hint="default"/>
+      </w:rPr>
+    </w:lvl>
+    <w:lvl w:ilvl="3" w:tplc="0C090001" w:tentative="1">
+      <w:start w:val="1"/>
+      <w:numFmt w:val="bullet"/>
+      <w:lvlText w:val=""/>
+      <w:lvlJc w:val="left"/>
+      <w:pPr>
+        <w:ind w:left="2880" w:hanging="360"/>
+      </w:pPr>
+      <w:rPr>
+        <w:rFonts w:ascii="Symbol" w:hAnsi="Symbol" w:hint="default"/>
+      </w:rPr>
+    </w:lvl>
+    <w:lvl w:ilvl="4" w:tplc="0C090003" w:tentative="1">
+      <w:start w:val="1"/>
+      <w:numFmt w:val="bullet"/>
+      <w:lvlText w:val="o"/>
+      <w:lvlJc w:val="left"/>
+      <w:pPr>
+        <w:ind w:left="3600" w:hanging="360"/>
+      </w:pPr>
+      <w:rPr>
+        <w:rFonts w:ascii="Courier New" w:hAnsi="Courier New" w:cs="Courier New" w:hint="default"/>
+      </w:rPr>
+    </w:lvl>
+    <w:lvl w:ilvl="5" w:tplc="0C090005" w:tentative="1">
+      <w:start w:val="1"/>
+      <w:numFmt w:val="bullet"/>
+      <w:lvlText w:val=""/>
+      <w:lvlJc w:val="left"/>
+      <w:pPr>
+        <w:ind w:left="4320" w:hanging="360"/>
+      </w:pPr>
+      <w:rPr>
+        <w:rFonts w:ascii="Wingdings" w:hAnsi="Wingdings" w:hint="default"/>
+      </w:rPr>
+    </w:lvl>
+    <w:lvl w:ilvl="6" w:tplc="0C090001" w:tentative="1">
+      <w:start w:val="1"/>
+      <w:numFmt w:val="bullet"/>
+      <w:lvlText w:val=""/>
+      <w:lvlJc w:val="left"/>
+      <w:pPr>
+        <w:ind w:left="5040" w:hanging="360"/>
+      </w:pPr>
+      <w:rPr>
+        <w:rFonts w:ascii="Symbol" w:hAnsi="Symbol" w:hint="default"/>
+      </w:rPr>
+    </w:lvl>
+    <w:lvl w:ilvl="7" w:tplc="0C090003" w:tentative="1">
+      <w:start w:val="1"/>
+      <w:numFmt w:val="bullet"/>
+      <w:lvlText w:val="o"/>
+      <w:lvlJc w:val="left"/>
+      <w:pPr>
+        <w:ind w:left="5760" w:hanging="360"/>
+      </w:pPr>
+      <w:rPr>
+        <w:rFonts w:ascii="Courier New" w:hAnsi="Courier New" w:cs="Courier New" w:hint="default"/>
+      </w:rPr>
+    </w:lvl>
+    <w:lvl w:ilvl="8" w:tplc="0C090005" w:tentative="1">
+      <w:start w:val="1"/>
+      <w:numFmt w:val="bullet"/>
+      <w:lvlText w:val=""/>
+      <w:lvlJc w:val="left"/>
+      <w:pPr>
+        <w:ind w:left="6480" w:hanging="360"/>
+      </w:pPr>
+      <w:rPr>
+        <w:rFonts w:ascii="Wingdings" w:hAnsi="Wingdings" w:hint="default"/>
+      </w:rPr>
+    </w:lvl>
+  </w:abstractNum>
+  <w:abstractNum w:abstractNumId="24" w15:restartNumberingAfterBreak="0">
     <w:nsid w:val="7F4426F9"/>
     <w:multiLevelType w:val="hybridMultilevel"/>
     <w:tmpl w:val="AF4A51B8"/>
@@ -7327,13 +7712,13 @@
     <w:abstractNumId w:val="7"/>
   </w:num>
   <w:num w:numId="15" w16cid:durableId="340670794">
-    <w:abstractNumId w:val="21"/>
+    <w:abstractNumId w:val="22"/>
   </w:num>
   <w:num w:numId="16" w16cid:durableId="628122792">
     <w:abstractNumId w:val="14"/>
   </w:num>
   <w:num w:numId="17" w16cid:durableId="50464610">
-    <w:abstractNumId w:val="20"/>
+    <w:abstractNumId w:val="21"/>
   </w:num>
   <w:num w:numId="18" w16cid:durableId="225915234">
     <w:abstractNumId w:val="9"/>
@@ -7342,7 +7727,7 @@
     <w:abstractNumId w:val="0"/>
   </w:num>
   <w:num w:numId="20" w16cid:durableId="1431897471">
-    <w:abstractNumId w:val="22"/>
+    <w:abstractNumId w:val="24"/>
   </w:num>
   <w:num w:numId="21" w16cid:durableId="1606305951">
     <w:abstractNumId w:val="12"/>
@@ -7352,6 +7737,12 @@
   </w:num>
   <w:num w:numId="23" w16cid:durableId="1924869733">
     <w:abstractNumId w:val="1"/>
+  </w:num>
+  <w:num w:numId="24" w16cid:durableId="950625486">
+    <w:abstractNumId w:val="23"/>
+  </w:num>
+  <w:num w:numId="25" w16cid:durableId="74673252">
+    <w:abstractNumId w:val="20"/>
   </w:num>
 </w:numbering>
 </file>

</xml_diff>

<commit_message>
small changes to documentation
</commit_message>
<xml_diff>
--- a/documentation/Web Server Architecture.docx
+++ b/documentation/Web Server Architecture.docx
@@ -2786,7 +2786,15 @@
         <w:ind w:firstLine="720"/>
       </w:pPr>
       <w:r>
-        <w:t>I plan to begin with No-IP’s free DDNS service for initial development with later planned integration to NameCheap’s DDNS service with custom IPs as this will improve accessibility and the user experience of the website giving a more professional experience to viewers.</w:t>
+        <w:t xml:space="preserve">I plan to begin with No-IP’s free DDNS service for initial development with later planned integration to </w:t>
+      </w:r>
+      <w:proofErr w:type="spellStart"/>
+      <w:r>
+        <w:t>NameCheap’s</w:t>
+      </w:r>
+      <w:proofErr w:type="spellEnd"/>
+      <w:r>
+        <w:t xml:space="preserve"> DDNS service with custom IPs as this will improve accessibility and the user experience of the website giving a more professional experience to viewers.</w:t>
       </w:r>
     </w:p>
     <w:p/>
@@ -2913,18 +2921,44 @@
         <w:t xml:space="preserve"> </w:t>
       </w:r>
       <w:r>
-        <w:t>– TailwindCSS</w:t>
-      </w:r>
-      <w:r>
-        <w:t xml:space="preserve"> + daisyUI </w:t>
+        <w:t xml:space="preserve">– </w:t>
+      </w:r>
+      <w:proofErr w:type="spellStart"/>
+      <w:r>
+        <w:t>TailwindCSS</w:t>
+      </w:r>
+      <w:proofErr w:type="spellEnd"/>
+      <w:r>
+        <w:t xml:space="preserve"> + </w:t>
+      </w:r>
+      <w:proofErr w:type="spellStart"/>
+      <w:r>
+        <w:t>daisyUI</w:t>
+      </w:r>
+      <w:proofErr w:type="spellEnd"/>
+      <w:r>
+        <w:t xml:space="preserve"> </w:t>
       </w:r>
     </w:p>
     <w:p>
       <w:pPr>
         <w:ind w:firstLine="720"/>
       </w:pPr>
-      <w:r>
-        <w:t>TailwindCSS was chosen as the most suitable CSS Library, this was for two main reasons. Tailwind offers more customisation over elements whilst still allowing to serve the practicality of a CSS Library, allowing for a more personal user experience. The other was that Tailwind can be combined with daisyUI to deliver predefined elements with ease. The main competitor considered was Bootstrap, however this was not chosen as apps developed with Bootstrap always look like a “Bootstrap app”, I personally wanted more customisability in my design choices than that</w:t>
+      <w:proofErr w:type="spellStart"/>
+      <w:r>
+        <w:t>TailwindCSS</w:t>
+      </w:r>
+      <w:proofErr w:type="spellEnd"/>
+      <w:r>
+        <w:t xml:space="preserve"> was chosen as the most suitable CSS Library, this was for two main reasons. Tailwind offers more customisation over elements whilst still allowing to serve the practicality of a CSS Library, allowing for a more personal user experience. The other was that Tailwind can be combined with </w:t>
+      </w:r>
+      <w:proofErr w:type="spellStart"/>
+      <w:r>
+        <w:t>daisyUI</w:t>
+      </w:r>
+      <w:proofErr w:type="spellEnd"/>
+      <w:r>
+        <w:t xml:space="preserve"> to deliver predefined elements with ease. The main competitor considered was Bootstrap, however this was not chosen as apps developed with Bootstrap always look like a “Bootstrap app”, I personally wanted more customisability in my design choices than that</w:t>
       </w:r>
       <w:r>
         <w:t>, hence Tailwind</w:t>
@@ -2989,7 +3023,15 @@
         <w:t>This database was chosen due to its lightweight architecture however if the app were needed to scale it may be worth considering using a Redis database where appropriate to allow for frequently accessed data to be cached for quick access</w:t>
       </w:r>
       <w:r>
-        <w:t>, although it may be more beneficial to add more Raspberry Pis to scale horizontally in this intense usage.</w:t>
+        <w:t xml:space="preserve">, although it may be more beneficial to add more Raspberry </w:t>
+      </w:r>
+      <w:proofErr w:type="spellStart"/>
+      <w:r>
+        <w:t>Pis</w:t>
+      </w:r>
+      <w:proofErr w:type="spellEnd"/>
+      <w:r>
+        <w:t xml:space="preserve"> to scale horizontally in this intense usage.</w:t>
       </w:r>
     </w:p>
     <w:p/>
@@ -3020,7 +3062,15 @@
         <w:ind w:firstLine="720"/>
       </w:pPr>
       <w:r>
-        <w:t>The Azure AI Chatbot offers a free service for up to 10,000 messages (HTTP requests) per month and is always free. Another reason why this was chosen over hosting an open source Chatbot like Radas or Botpress is due to the resource demand these AI models</w:t>
+        <w:t xml:space="preserve">The Azure AI Chatbot offers a free service for up to 10,000 messages (HTTP requests) per month and is always free. Another reason why this was chosen over hosting an open source Chatbot like </w:t>
+      </w:r>
+      <w:proofErr w:type="spellStart"/>
+      <w:r>
+        <w:t>Radas</w:t>
+      </w:r>
+      <w:proofErr w:type="spellEnd"/>
+      <w:r>
+        <w:t xml:space="preserve"> or Botpress is due to the resource demand these AI models</w:t>
       </w:r>
       <w:r>
         <w:t xml:space="preserve"> would</w:t>
@@ -3414,8 +3464,13 @@
           <w:numId w:val="10"/>
         </w:numPr>
       </w:pPr>
-      <w:r>
-        <w:t xml:space="preserve">MenuScan (Mar 2024 – May 2024) </w:t>
+      <w:proofErr w:type="spellStart"/>
+      <w:r>
+        <w:t>MenuScan</w:t>
+      </w:r>
+      <w:proofErr w:type="spellEnd"/>
+      <w:r>
+        <w:t xml:space="preserve"> (Mar 2024 – May 2024) </w:t>
       </w:r>
     </w:p>
     <w:p>
@@ -3427,7 +3482,23 @@
         </w:numPr>
       </w:pPr>
       <w:r>
-        <w:t>As part of my coursework in Web Information Systems (INFS3202) course at the University of Queensland, I developed "MenuScan," a Software as a Service (SaaS) platform designed to streamline the ordering process for restaurants, cafes, and coffee shops. This project was built using PHP with the CodeIgniter framework, following the Model-View-Controller (MVC) architecture. MenuScan allows businesses to create and manage digital menus, automatically generating unique QR codes for each table, enabling guests to access the menu and place orders directly from their smartphones.</w:t>
+        <w:t>As part of my coursework in Web Information Systems (INFS3202) course at the University of Queensland, I developed "</w:t>
+      </w:r>
+      <w:proofErr w:type="spellStart"/>
+      <w:r>
+        <w:t>MenuScan</w:t>
+      </w:r>
+      <w:proofErr w:type="spellEnd"/>
+      <w:r>
+        <w:t xml:space="preserve">," a Software as a Service (SaaS) platform designed to streamline the ordering process for restaurants, cafes, and coffee shops. This project was built using PHP with the CodeIgniter framework, following the Model-View-Controller (MVC) architecture. </w:t>
+      </w:r>
+      <w:proofErr w:type="spellStart"/>
+      <w:r>
+        <w:t>MenuScan</w:t>
+      </w:r>
+      <w:proofErr w:type="spellEnd"/>
+      <w:r>
+        <w:t xml:space="preserve"> allows businesses to create and manage digital menus, automatically generating unique QR codes for each table, enabling guests to access the menu and place orders directly from their smartphones.</w:t>
       </w:r>
     </w:p>
     <w:p>
@@ -3842,9 +3913,11 @@
           <w:numId w:val="16"/>
         </w:numPr>
       </w:pPr>
+      <w:proofErr w:type="spellStart"/>
       <w:r>
         <w:t>TailwindCSS</w:t>
       </w:r>
+      <w:proofErr w:type="spellEnd"/>
     </w:p>
     <w:p/>
     <w:p>
@@ -4024,8 +4097,13 @@
           <w:numId w:val="20"/>
         </w:numPr>
       </w:pPr>
-      <w:r>
-        <w:t>OpenEDG Python Professional Certificate</w:t>
+      <w:proofErr w:type="spellStart"/>
+      <w:r>
+        <w:t>OpenEDG</w:t>
+      </w:r>
+      <w:proofErr w:type="spellEnd"/>
+      <w:r>
+        <w:t xml:space="preserve"> Python Professional Certificate</w:t>
       </w:r>
     </w:p>
     <w:p>
@@ -4119,7 +4197,15 @@
     </w:p>
     <w:p>
       <w:r>
-        <w:t xml:space="preserve">To design the website please build it using React, feel free to create any components necessary to design the page. For a CSS framework please use TailwindCSS for styling. </w:t>
+        <w:t xml:space="preserve">To design the website please build it using React, feel free to create any components necessary to design the page. For a CSS framework please use </w:t>
+      </w:r>
+      <w:proofErr w:type="spellStart"/>
+      <w:r>
+        <w:t>TailwindCSS</w:t>
+      </w:r>
+      <w:proofErr w:type="spellEnd"/>
+      <w:r>
+        <w:t xml:space="preserve"> for styling. </w:t>
       </w:r>
       <w:r>
         <w:t>The page must be responsive and suitable for mobile and web viewing. HTML should be semantic where possible. The page should have animations trigger as the user scrolls presenting them with new information.</w:t>
@@ -4162,8 +4248,13 @@
       <w:r>
         <w:t xml:space="preserve"> </w:t>
       </w:r>
-      <w:r>
-        <w:t>For any skills that have strength value please show a stylised representation of this e.g. filled circles</w:t>
+      <w:proofErr w:type="gramStart"/>
+      <w:r>
+        <w:t>For</w:t>
+      </w:r>
+      <w:proofErr w:type="gramEnd"/>
+      <w:r>
+        <w:t xml:space="preserve"> any skills that have strength value please show a stylised representation of this e.g. filled circles</w:t>
       </w:r>
       <w:r>
         <w:t xml:space="preserve"> out of 5. Also, please include icons</w:t>
@@ -4239,7 +4330,15 @@
     </w:p>
     <w:p>
       <w:r>
-        <w:t>To design the website please build it using React, feel free to create any components necessary to design the page. For a CSS framework please use TailwindCSS for styling. The page must be responsive and suitable for mobile and web viewing.</w:t>
+        <w:t xml:space="preserve">To design the website please build it using React, feel free to create any components necessary to design the page. For a CSS framework please use </w:t>
+      </w:r>
+      <w:proofErr w:type="spellStart"/>
+      <w:r>
+        <w:t>TailwindCSS</w:t>
+      </w:r>
+      <w:proofErr w:type="spellEnd"/>
+      <w:r>
+        <w:t xml:space="preserve"> for styling. The page must be responsive and suitable for mobile and web viewing.</w:t>
       </w:r>
       <w:r>
         <w:t xml:space="preserve"> Please ensure the webpage has a modern design appearance</w:t>
@@ -4290,17 +4389,13 @@
         <w:pStyle w:val="Heading4"/>
       </w:pPr>
       <w:r>
-        <w:t xml:space="preserve">Prompt </w:t>
-      </w:r>
-      <w:r>
-        <w:t>3</w:t>
-      </w:r>
-      <w:r>
-        <w:t xml:space="preserve"> (</w:t>
-      </w:r>
-      <w:r>
-        <w:t>With daisyUI</w:t>
-      </w:r>
+        <w:t xml:space="preserve">Prompt 3 (With </w:t>
+      </w:r>
+      <w:proofErr w:type="spellStart"/>
+      <w:r>
+        <w:t>daisyUI</w:t>
+      </w:r>
+      <w:proofErr w:type="spellEnd"/>
       <w:r>
         <w:t>):</w:t>
       </w:r>
@@ -4355,13 +4450,13 @@
       <w:pPr>
         <w:pStyle w:val="ListParagraph"/>
         <w:numPr>
-          <w:ilvl w:val="0"/>
+          <w:ilvl w:val="1"/>
           <w:numId w:val="25"/>
         </w:numPr>
       </w:pPr>
       <w:r>
         <w:lastRenderedPageBreak/>
-        <w:t>Responsive Design</w:t>
+        <w:t>As the page loads more elements should appear</w:t>
       </w:r>
     </w:p>
     <w:p>
@@ -4372,6 +4467,62 @@
           <w:numId w:val="25"/>
         </w:numPr>
       </w:pPr>
+      <w:r>
+        <w:t>Responsive Design</w:t>
+      </w:r>
+    </w:p>
+    <w:p/>
+    <w:p>
+      <w:pPr>
+        <w:pStyle w:val="Heading4"/>
+      </w:pPr>
+      <w:r>
+        <w:t>Examples</w:t>
+      </w:r>
+    </w:p>
+    <w:p>
+      <w:pPr>
+        <w:pStyle w:val="ListParagraph"/>
+        <w:numPr>
+          <w:ilvl w:val="0"/>
+          <w:numId w:val="26"/>
+        </w:numPr>
+      </w:pPr>
+      <w:hyperlink r:id="rId8" w:history="1">
+        <w:r>
+          <w:rPr>
+            <w:rStyle w:val="Hyperlink"/>
+          </w:rPr>
+          <w:t>https://cade.codes/</w:t>
+        </w:r>
+      </w:hyperlink>
+      <w:r>
+        <w:t xml:space="preserve"> </w:t>
+      </w:r>
+    </w:p>
+    <w:p>
+      <w:pPr>
+        <w:pStyle w:val="ListParagraph"/>
+        <w:numPr>
+          <w:ilvl w:val="1"/>
+          <w:numId w:val="26"/>
+        </w:numPr>
+      </w:pPr>
+      <w:r>
+        <w:t>Elements load progressively as the user scrolls</w:t>
+      </w:r>
+    </w:p>
+    <w:p>
+      <w:pPr>
+        <w:pStyle w:val="ListParagraph"/>
+        <w:numPr>
+          <w:ilvl w:val="1"/>
+          <w:numId w:val="26"/>
+        </w:numPr>
+      </w:pPr>
+      <w:r>
+        <w:t>Size demonstrates importance of certain elements</w:t>
+      </w:r>
     </w:p>
     <w:p>
       <w:pPr>
@@ -4613,6 +4764,7 @@
       </w:pPr>
       <w:bookmarkStart w:id="25" w:name="_Toc169222002"/>
       <w:r>
+        <w:lastRenderedPageBreak/>
         <w:br w:type="page"/>
       </w:r>
     </w:p>
@@ -4673,8 +4825,8 @@
     <w:p/>
     <w:p/>
     <w:sectPr>
-      <w:headerReference w:type="default" r:id="rId8"/>
-      <w:footerReference w:type="default" r:id="rId9"/>
+      <w:headerReference w:type="default" r:id="rId9"/>
+      <w:footerReference w:type="default" r:id="rId10"/>
       <w:pgSz w:w="11906" w:h="16838"/>
       <w:pgMar w:top="1440" w:right="1440" w:bottom="1440" w:left="1440" w:header="708" w:footer="708" w:gutter="0"/>
       <w:pgNumType w:start="0"/>
@@ -7120,7 +7272,7 @@
         <w:rFonts w:ascii="Symbol" w:hAnsi="Symbol" w:hint="default"/>
       </w:rPr>
     </w:lvl>
-    <w:lvl w:ilvl="1" w:tplc="0C090003" w:tentative="1">
+    <w:lvl w:ilvl="1" w:tplc="0C090003">
       <w:start w:val="1"/>
       <w:numFmt w:val="bullet"/>
       <w:lvlText w:val="o"/>
@@ -7331,6 +7483,119 @@
     </w:lvl>
   </w:abstractNum>
   <w:abstractNum w:abstractNumId="22" w15:restartNumberingAfterBreak="0">
+    <w:nsid w:val="79FC1A1D"/>
+    <w:multiLevelType w:val="hybridMultilevel"/>
+    <w:tmpl w:val="05C84C9E"/>
+    <w:lvl w:ilvl="0" w:tplc="0C090001">
+      <w:start w:val="1"/>
+      <w:numFmt w:val="bullet"/>
+      <w:lvlText w:val=""/>
+      <w:lvlJc w:val="left"/>
+      <w:pPr>
+        <w:ind w:left="720" w:hanging="360"/>
+      </w:pPr>
+      <w:rPr>
+        <w:rFonts w:ascii="Symbol" w:hAnsi="Symbol" w:hint="default"/>
+      </w:rPr>
+    </w:lvl>
+    <w:lvl w:ilvl="1" w:tplc="0C090003">
+      <w:start w:val="1"/>
+      <w:numFmt w:val="bullet"/>
+      <w:lvlText w:val="o"/>
+      <w:lvlJc w:val="left"/>
+      <w:pPr>
+        <w:ind w:left="1440" w:hanging="360"/>
+      </w:pPr>
+      <w:rPr>
+        <w:rFonts w:ascii="Courier New" w:hAnsi="Courier New" w:cs="Courier New" w:hint="default"/>
+      </w:rPr>
+    </w:lvl>
+    <w:lvl w:ilvl="2" w:tplc="0C090005" w:tentative="1">
+      <w:start w:val="1"/>
+      <w:numFmt w:val="bullet"/>
+      <w:lvlText w:val=""/>
+      <w:lvlJc w:val="left"/>
+      <w:pPr>
+        <w:ind w:left="2160" w:hanging="360"/>
+      </w:pPr>
+      <w:rPr>
+        <w:rFonts w:ascii="Wingdings" w:hAnsi="Wingdings" w:hint="default"/>
+      </w:rPr>
+    </w:lvl>
+    <w:lvl w:ilvl="3" w:tplc="0C090001" w:tentative="1">
+      <w:start w:val="1"/>
+      <w:numFmt w:val="bullet"/>
+      <w:lvlText w:val=""/>
+      <w:lvlJc w:val="left"/>
+      <w:pPr>
+        <w:ind w:left="2880" w:hanging="360"/>
+      </w:pPr>
+      <w:rPr>
+        <w:rFonts w:ascii="Symbol" w:hAnsi="Symbol" w:hint="default"/>
+      </w:rPr>
+    </w:lvl>
+    <w:lvl w:ilvl="4" w:tplc="0C090003" w:tentative="1">
+      <w:start w:val="1"/>
+      <w:numFmt w:val="bullet"/>
+      <w:lvlText w:val="o"/>
+      <w:lvlJc w:val="left"/>
+      <w:pPr>
+        <w:ind w:left="3600" w:hanging="360"/>
+      </w:pPr>
+      <w:rPr>
+        <w:rFonts w:ascii="Courier New" w:hAnsi="Courier New" w:cs="Courier New" w:hint="default"/>
+      </w:rPr>
+    </w:lvl>
+    <w:lvl w:ilvl="5" w:tplc="0C090005" w:tentative="1">
+      <w:start w:val="1"/>
+      <w:numFmt w:val="bullet"/>
+      <w:lvlText w:val=""/>
+      <w:lvlJc w:val="left"/>
+      <w:pPr>
+        <w:ind w:left="4320" w:hanging="360"/>
+      </w:pPr>
+      <w:rPr>
+        <w:rFonts w:ascii="Wingdings" w:hAnsi="Wingdings" w:hint="default"/>
+      </w:rPr>
+    </w:lvl>
+    <w:lvl w:ilvl="6" w:tplc="0C090001" w:tentative="1">
+      <w:start w:val="1"/>
+      <w:numFmt w:val="bullet"/>
+      <w:lvlText w:val=""/>
+      <w:lvlJc w:val="left"/>
+      <w:pPr>
+        <w:ind w:left="5040" w:hanging="360"/>
+      </w:pPr>
+      <w:rPr>
+        <w:rFonts w:ascii="Symbol" w:hAnsi="Symbol" w:hint="default"/>
+      </w:rPr>
+    </w:lvl>
+    <w:lvl w:ilvl="7" w:tplc="0C090003" w:tentative="1">
+      <w:start w:val="1"/>
+      <w:numFmt w:val="bullet"/>
+      <w:lvlText w:val="o"/>
+      <w:lvlJc w:val="left"/>
+      <w:pPr>
+        <w:ind w:left="5760" w:hanging="360"/>
+      </w:pPr>
+      <w:rPr>
+        <w:rFonts w:ascii="Courier New" w:hAnsi="Courier New" w:cs="Courier New" w:hint="default"/>
+      </w:rPr>
+    </w:lvl>
+    <w:lvl w:ilvl="8" w:tplc="0C090005" w:tentative="1">
+      <w:start w:val="1"/>
+      <w:numFmt w:val="bullet"/>
+      <w:lvlText w:val=""/>
+      <w:lvlJc w:val="left"/>
+      <w:pPr>
+        <w:ind w:left="6480" w:hanging="360"/>
+      </w:pPr>
+      <w:rPr>
+        <w:rFonts w:ascii="Wingdings" w:hAnsi="Wingdings" w:hint="default"/>
+      </w:rPr>
+    </w:lvl>
+  </w:abstractNum>
+  <w:abstractNum w:abstractNumId="23" w15:restartNumberingAfterBreak="0">
     <w:nsid w:val="7A6B2D83"/>
     <w:multiLevelType w:val="hybridMultilevel"/>
     <w:tmpl w:val="75DCD8EA"/>
@@ -7443,7 +7708,7 @@
       </w:rPr>
     </w:lvl>
   </w:abstractNum>
-  <w:abstractNum w:abstractNumId="23" w15:restartNumberingAfterBreak="0">
+  <w:abstractNum w:abstractNumId="24" w15:restartNumberingAfterBreak="0">
     <w:nsid w:val="7C383EE5"/>
     <w:multiLevelType w:val="hybridMultilevel"/>
     <w:tmpl w:val="3BF6D89E"/>
@@ -7556,7 +7821,7 @@
       </w:rPr>
     </w:lvl>
   </w:abstractNum>
-  <w:abstractNum w:abstractNumId="24" w15:restartNumberingAfterBreak="0">
+  <w:abstractNum w:abstractNumId="25" w15:restartNumberingAfterBreak="0">
     <w:nsid w:val="7F4426F9"/>
     <w:multiLevelType w:val="hybridMultilevel"/>
     <w:tmpl w:val="AF4A51B8"/>
@@ -7712,7 +7977,7 @@
     <w:abstractNumId w:val="7"/>
   </w:num>
   <w:num w:numId="15" w16cid:durableId="340670794">
-    <w:abstractNumId w:val="22"/>
+    <w:abstractNumId w:val="23"/>
   </w:num>
   <w:num w:numId="16" w16cid:durableId="628122792">
     <w:abstractNumId w:val="14"/>
@@ -7727,7 +7992,7 @@
     <w:abstractNumId w:val="0"/>
   </w:num>
   <w:num w:numId="20" w16cid:durableId="1431897471">
-    <w:abstractNumId w:val="24"/>
+    <w:abstractNumId w:val="25"/>
   </w:num>
   <w:num w:numId="21" w16cid:durableId="1606305951">
     <w:abstractNumId w:val="12"/>
@@ -7739,10 +8004,13 @@
     <w:abstractNumId w:val="1"/>
   </w:num>
   <w:num w:numId="24" w16cid:durableId="950625486">
-    <w:abstractNumId w:val="23"/>
+    <w:abstractNumId w:val="24"/>
   </w:num>
   <w:num w:numId="25" w16cid:durableId="74673252">
     <w:abstractNumId w:val="20"/>
+  </w:num>
+  <w:num w:numId="26" w16cid:durableId="1099109213">
+    <w:abstractNumId w:val="22"/>
   </w:num>
 </w:numbering>
 </file>

</xml_diff>

<commit_message>
added some front-end stuff for figma
</commit_message>
<xml_diff>
--- a/documentation/Web Server Architecture.docx
+++ b/documentation/Web Server Architecture.docx
@@ -2829,7 +2829,11 @@
         <w:t xml:space="preserve">The lightweight architecture was preferred due to the limited resources on the Raspberry Pi. The other reason was popularity, as I was inexperienced in working with NGINX it was crucial to have sufficient documentation and tutorials to learn as the project grew. </w:t>
       </w:r>
       <w:r>
-        <w:t xml:space="preserve">One other main option was considered, Apache, this was rejected due to </w:t>
+        <w:t xml:space="preserve">One other main option was considered, Apache, this was </w:t>
+      </w:r>
+      <w:r>
+        <w:lastRenderedPageBreak/>
+        <w:t xml:space="preserve">rejected due to </w:t>
       </w:r>
       <w:r>
         <w:t>its</w:t>
@@ -3020,7 +3024,11 @@
         <w:ind w:firstLine="720"/>
       </w:pPr>
       <w:r>
-        <w:t>This database was chosen due to its lightweight architecture however if the app were needed to scale it may be worth considering using a Redis database where appropriate to allow for frequently accessed data to be cached for quick access</w:t>
+        <w:t xml:space="preserve">This database was chosen due to its lightweight architecture however if the app were needed to scale it may be worth considering using a Redis database where </w:t>
+      </w:r>
+      <w:r>
+        <w:lastRenderedPageBreak/>
+        <w:t>appropriate to allow for frequently accessed data to be cached for quick access</w:t>
       </w:r>
       <w:r>
         <w:t xml:space="preserve">, although it may be more beneficial to add more Raspberry </w:t>
@@ -3041,7 +3049,6 @@
       </w:pPr>
       <w:bookmarkStart w:id="9" w:name="_Toc169221986"/>
       <w:r>
-        <w:lastRenderedPageBreak/>
         <w:t>External Dependencies</w:t>
       </w:r>
       <w:bookmarkEnd w:id="9"/>
@@ -3498,7 +3505,11 @@
       </w:r>
       <w:proofErr w:type="spellEnd"/>
       <w:r>
-        <w:t xml:space="preserve"> allows businesses to create and manage digital menus, automatically generating unique QR codes for each table, enabling guests to access the menu and place orders directly from their smartphones.</w:t>
+        <w:t xml:space="preserve"> allows businesses to create and manage digital menus, automatically generating unique QR codes for each table, </w:t>
+      </w:r>
+      <w:r>
+        <w:lastRenderedPageBreak/>
+        <w:t>enabling guests to access the menu and place orders directly from their smartphones.</w:t>
       </w:r>
     </w:p>
     <w:p>
@@ -3537,7 +3548,6 @@
         </w:numPr>
       </w:pPr>
       <w:r>
-        <w:lastRenderedPageBreak/>
         <w:t>While enrolled in DECO3801 at the esteemed University of Queensland, I had the privilege of collaborating with a talented group of developers to create an immersive Extended Reality (XR) experience. Our collective aim was to cultivate and heighten the excitement of ticket purchasers eagerly anticipating the forthcoming Brisbane 2032 Olympics in our immersive XR prototype.</w:t>
       </w:r>
     </w:p>
@@ -3586,7 +3596,7 @@
         <w:pStyle w:val="Heading4"/>
       </w:pPr>
       <w:r>
-        <w:t>Programming Languages</w:t>
+        <w:t>Skills</w:t>
       </w:r>
     </w:p>
     <w:p>
@@ -3697,20 +3707,14 @@
         <w:t>RStudio (Strength 2/5)</w:t>
       </w:r>
     </w:p>
-    <w:p/>
-    <w:p>
-      <w:pPr>
-        <w:pStyle w:val="Heading4"/>
-      </w:pPr>
-      <w:r>
-        <w:t xml:space="preserve">Technical </w:t>
-      </w:r>
-      <w:r>
-        <w:t>Software</w:t>
-      </w:r>
-      <w:r>
-        <w:t xml:space="preserve"> Skills</w:t>
-      </w:r>
+    <w:p>
+      <w:pPr>
+        <w:pStyle w:val="ListParagraph"/>
+        <w:numPr>
+          <w:ilvl w:val="0"/>
+          <w:numId w:val="12"/>
+        </w:numPr>
+      </w:pPr>
     </w:p>
     <w:p>
       <w:pPr>
@@ -3808,17 +3812,14 @@
         <w:t>Figma</w:t>
       </w:r>
     </w:p>
-    <w:p/>
-    <w:p>
-      <w:pPr>
-        <w:pStyle w:val="Heading4"/>
-      </w:pPr>
-      <w:r>
-        <w:t>Frameworks</w:t>
-      </w:r>
-      <w:r>
-        <w:t xml:space="preserve"> &amp; Libraries</w:t>
-      </w:r>
+    <w:p>
+      <w:pPr>
+        <w:pStyle w:val="ListParagraph"/>
+        <w:numPr>
+          <w:ilvl w:val="0"/>
+          <w:numId w:val="14"/>
+        </w:numPr>
+      </w:pPr>
     </w:p>
     <w:p>
       <w:pPr>
@@ -3877,7 +3878,6 @@
         </w:numPr>
       </w:pPr>
       <w:r>
-        <w:lastRenderedPageBreak/>
         <w:t>React</w:t>
       </w:r>
     </w:p>
@@ -3890,6 +3890,7 @@
         </w:numPr>
       </w:pPr>
       <w:r>
+        <w:lastRenderedPageBreak/>
         <w:t>React Native</w:t>
       </w:r>
     </w:p>
@@ -4443,6 +4444,7 @@
         </w:numPr>
       </w:pPr>
       <w:r>
+        <w:lastRenderedPageBreak/>
         <w:t>Dynamic Elements</w:t>
       </w:r>
     </w:p>
@@ -4455,7 +4457,6 @@
         </w:numPr>
       </w:pPr>
       <w:r>
-        <w:lastRenderedPageBreak/>
         <w:t>As the page loads more elements should appear</w:t>
       </w:r>
     </w:p>
@@ -4469,6 +4470,81 @@
       </w:pPr>
       <w:r>
         <w:t>Responsive Design</w:t>
+      </w:r>
+    </w:p>
+    <w:p>
+      <w:pPr>
+        <w:pStyle w:val="ListParagraph"/>
+        <w:numPr>
+          <w:ilvl w:val="0"/>
+          <w:numId w:val="25"/>
+        </w:numPr>
+      </w:pPr>
+      <w:r>
+        <w:t>Display</w:t>
+      </w:r>
+    </w:p>
+    <w:p>
+      <w:pPr>
+        <w:pStyle w:val="ListParagraph"/>
+        <w:numPr>
+          <w:ilvl w:val="1"/>
+          <w:numId w:val="25"/>
+        </w:numPr>
+      </w:pPr>
+      <w:r>
+        <w:t>Home</w:t>
+      </w:r>
+    </w:p>
+    <w:p>
+      <w:pPr>
+        <w:pStyle w:val="ListParagraph"/>
+        <w:numPr>
+          <w:ilvl w:val="1"/>
+          <w:numId w:val="25"/>
+        </w:numPr>
+      </w:pPr>
+      <w:r>
+        <w:t>Projects</w:t>
+      </w:r>
+    </w:p>
+    <w:p>
+      <w:pPr>
+        <w:pStyle w:val="ListParagraph"/>
+        <w:numPr>
+          <w:ilvl w:val="1"/>
+          <w:numId w:val="25"/>
+        </w:numPr>
+      </w:pPr>
+      <w:r>
+        <w:t xml:space="preserve">Skills </w:t>
+      </w:r>
+    </w:p>
+    <w:p>
+      <w:pPr>
+        <w:pStyle w:val="ListParagraph"/>
+        <w:numPr>
+          <w:ilvl w:val="1"/>
+          <w:numId w:val="25"/>
+        </w:numPr>
+      </w:pPr>
+      <w:r>
+        <w:t>Education</w:t>
+      </w:r>
+    </w:p>
+    <w:p>
+      <w:pPr>
+        <w:pStyle w:val="ListParagraph"/>
+        <w:numPr>
+          <w:ilvl w:val="1"/>
+          <w:numId w:val="25"/>
+        </w:numPr>
+      </w:pPr>
+      <w:r>
+        <w:t xml:space="preserve">Contact + </w:t>
+      </w:r>
+      <w:r>
+        <w:t>Links</w:t>
       </w:r>
     </w:p>
     <w:p/>
@@ -4526,6 +4602,91 @@
     </w:p>
     <w:p>
       <w:pPr>
+        <w:pStyle w:val="ListParagraph"/>
+        <w:numPr>
+          <w:ilvl w:val="0"/>
+          <w:numId w:val="26"/>
+        </w:numPr>
+      </w:pPr>
+      <w:hyperlink r:id="rId9" w:history="1">
+        <w:r>
+          <w:rPr>
+            <w:rStyle w:val="Hyperlink"/>
+          </w:rPr>
+          <w:t>https://ww</w:t>
+        </w:r>
+        <w:r>
+          <w:rPr>
+            <w:rStyle w:val="Hyperlink"/>
+          </w:rPr>
+          <w:t>w</w:t>
+        </w:r>
+        <w:r>
+          <w:rPr>
+            <w:rStyle w:val="Hyperlink"/>
+          </w:rPr>
+          <w:t>.benrogers.dev/#home</w:t>
+        </w:r>
+      </w:hyperlink>
+      <w:r>
+        <w:t xml:space="preserve"> </w:t>
+      </w:r>
+    </w:p>
+    <w:p>
+      <w:pPr>
+        <w:pStyle w:val="ListParagraph"/>
+        <w:numPr>
+          <w:ilvl w:val="1"/>
+          <w:numId w:val="26"/>
+        </w:numPr>
+      </w:pPr>
+      <w:r>
+        <w:t>Floating navbar</w:t>
+      </w:r>
+    </w:p>
+    <w:p>
+      <w:pPr>
+        <w:pStyle w:val="ListParagraph"/>
+        <w:numPr>
+          <w:ilvl w:val="0"/>
+          <w:numId w:val="26"/>
+        </w:numPr>
+      </w:pPr>
+      <w:hyperlink r:id="rId10" w:history="1">
+        <w:r>
+          <w:rPr>
+            <w:rStyle w:val="Hyperlink"/>
+          </w:rPr>
+          <w:t>https://jackharris.dev</w:t>
+        </w:r>
+      </w:hyperlink>
+    </w:p>
+    <w:p>
+      <w:pPr>
+        <w:pStyle w:val="ListParagraph"/>
+        <w:numPr>
+          <w:ilvl w:val="1"/>
+          <w:numId w:val="26"/>
+        </w:numPr>
+      </w:pPr>
+      <w:r>
+        <w:t>Background Animation</w:t>
+      </w:r>
+    </w:p>
+    <w:p>
+      <w:pPr>
+        <w:pStyle w:val="ListParagraph"/>
+        <w:numPr>
+          <w:ilvl w:val="1"/>
+          <w:numId w:val="26"/>
+        </w:numPr>
+      </w:pPr>
+      <w:r>
+        <w:t>Dynamic Job Role Text</w:t>
+      </w:r>
+    </w:p>
+    <w:p>
+      <w:pPr>
         <w:pStyle w:val="Heading2"/>
       </w:pPr>
       <w:bookmarkStart w:id="19" w:name="_Toc169221996"/>
@@ -4695,6 +4856,7 @@
       </w:pPr>
       <w:bookmarkStart w:id="22" w:name="_Toc169221999"/>
       <w:r>
+        <w:lastRenderedPageBreak/>
         <w:t>Virtual Chatbot</w:t>
       </w:r>
       <w:bookmarkEnd w:id="22"/>
@@ -4764,7 +4926,6 @@
       </w:pPr>
       <w:bookmarkStart w:id="25" w:name="_Toc169222002"/>
       <w:r>
-        <w:lastRenderedPageBreak/>
         <w:br w:type="page"/>
       </w:r>
     </w:p>
@@ -4825,8 +4986,8 @@
     <w:p/>
     <w:p/>
     <w:sectPr>
-      <w:headerReference w:type="default" r:id="rId9"/>
-      <w:footerReference w:type="default" r:id="rId10"/>
+      <w:headerReference w:type="default" r:id="rId11"/>
+      <w:footerReference w:type="default" r:id="rId12"/>
       <w:pgSz w:w="11906" w:h="16838"/>
       <w:pgMar w:top="1440" w:right="1440" w:bottom="1440" w:left="1440" w:header="708" w:footer="708" w:gutter="0"/>
       <w:pgNumType w:start="0"/>
@@ -7259,7 +7420,7 @@
   <w:abstractNum w:abstractNumId="20" w15:restartNumberingAfterBreak="0">
     <w:nsid w:val="76A973B6"/>
     <w:multiLevelType w:val="hybridMultilevel"/>
-    <w:tmpl w:val="9F7824E0"/>
+    <w:tmpl w:val="44F0341C"/>
     <w:lvl w:ilvl="0" w:tplc="0C090001">
       <w:start w:val="1"/>
       <w:numFmt w:val="bullet"/>
@@ -9090,6 +9251,18 @@
       <w:shd w:val="clear" w:color="auto" w:fill="E1DFDD"/>
     </w:rPr>
   </w:style>
+  <w:style w:type="character" w:styleId="FollowedHyperlink">
+    <w:name w:val="FollowedHyperlink"/>
+    <w:basedOn w:val="DefaultParagraphFont"/>
+    <w:uiPriority w:val="99"/>
+    <w:semiHidden/>
+    <w:unhideWhenUsed/>
+    <w:rsid w:val="00A676AC"/>
+    <w:rPr>
+      <w:color w:val="96607D" w:themeColor="followedHyperlink"/>
+      <w:u w:val="single"/>
+    </w:rPr>
+  </w:style>
 </w:styles>
 </file>
 

</xml_diff>

<commit_message>
added initial structure to back-end and dockerfile, awaiting addition of routes
</commit_message>
<xml_diff>
--- a/documentation/Web Server Architecture.docx
+++ b/documentation/Web Server Architecture.docx
@@ -2786,15 +2786,7 @@
         <w:ind w:firstLine="720"/>
       </w:pPr>
       <w:r>
-        <w:t xml:space="preserve">I plan to begin with No-IP’s free DDNS service for initial development with later planned integration to </w:t>
-      </w:r>
-      <w:proofErr w:type="spellStart"/>
-      <w:r>
-        <w:t>NameCheap’s</w:t>
-      </w:r>
-      <w:proofErr w:type="spellEnd"/>
-      <w:r>
-        <w:t xml:space="preserve"> DDNS service with custom IPs as this will improve accessibility and the user experience of the website giving a more professional experience to viewers.</w:t>
+        <w:t>I plan to begin with No-IP’s free DDNS service for initial development with later planned integration to NameCheap’s DDNS service with custom IPs as this will improve accessibility and the user experience of the website giving a more professional experience to viewers.</w:t>
       </w:r>
     </w:p>
     <w:p/>
@@ -2925,21 +2917,47 @@
         <w:t xml:space="preserve"> </w:t>
       </w:r>
       <w:r>
+        <w:t>– TailwindCSS</w:t>
+      </w:r>
+    </w:p>
+    <w:p>
+      <w:pPr>
+        <w:ind w:firstLine="720"/>
+      </w:pPr>
+      <w:r>
+        <w:t>TailwindCSS was chosen as the most suitable CSS Library, this was for two main reasons. Tailwind offers more customisation over elements whilst still allowing to serve the practicality of a CSS Library, allowing for a more personal user experience. The main competitor considered was Bootstrap, however this was not chosen as apps developed with Bootstrap always look like a “Bootstrap app”, I personally wanted more customisability in my design choices than that</w:t>
+      </w:r>
+      <w:r>
+        <w:t>, hence Tailwind</w:t>
+      </w:r>
+      <w:r>
+        <w:t>.</w:t>
+      </w:r>
+    </w:p>
+    <w:p/>
+    <w:p>
+      <w:pPr>
+        <w:pStyle w:val="Heading3"/>
+      </w:pPr>
+      <w:bookmarkStart w:id="8" w:name="_Toc169221985"/>
+      <w:r>
+        <w:t>Back-end</w:t>
+      </w:r>
+      <w:bookmarkEnd w:id="8"/>
+    </w:p>
+    <w:p>
+      <w:pPr>
+        <w:pStyle w:val="Heading4"/>
+      </w:pPr>
+      <w:r>
+        <w:t xml:space="preserve">Back-end Framework </w:t>
+      </w:r>
+      <w:r>
         <w:t xml:space="preserve">– </w:t>
       </w:r>
-      <w:proofErr w:type="spellStart"/>
-      <w:r>
-        <w:t>TailwindCSS</w:t>
-      </w:r>
-      <w:proofErr w:type="spellEnd"/>
-      <w:r>
-        <w:t xml:space="preserve"> + </w:t>
-      </w:r>
-      <w:proofErr w:type="spellStart"/>
-      <w:r>
-        <w:t>daisyUI</w:t>
-      </w:r>
-      <w:proofErr w:type="spellEnd"/>
+      <w:r>
+        <w:t>Flask</w:t>
+      </w:r>
       <w:r>
         <w:t xml:space="preserve"> </w:t>
       </w:r>
@@ -2948,55 +2966,57 @@
       <w:pPr>
         <w:ind w:firstLine="720"/>
       </w:pPr>
-      <w:proofErr w:type="spellStart"/>
-      <w:r>
-        <w:t>TailwindCSS</w:t>
-      </w:r>
-      <w:proofErr w:type="spellEnd"/>
-      <w:r>
-        <w:t xml:space="preserve"> was chosen as the most suitable CSS Library, this was for two main reasons. Tailwind offers more customisation over elements whilst still allowing to serve the practicality of a CSS Library, allowing for a more personal user experience. The other was that Tailwind can be combined with </w:t>
-      </w:r>
-      <w:proofErr w:type="spellStart"/>
-      <w:r>
-        <w:t>daisyUI</w:t>
-      </w:r>
-      <w:proofErr w:type="spellEnd"/>
-      <w:r>
-        <w:t xml:space="preserve"> to deliver predefined elements with ease. The main competitor considered was Bootstrap, however this was not chosen as apps developed with Bootstrap always look like a “Bootstrap app”, I personally wanted more customisability in my design choices than that</w:t>
-      </w:r>
-      <w:r>
-        <w:t>, hence Tailwind</w:t>
-      </w:r>
-      <w:r>
-        <w:t>.</w:t>
+      <w:r>
+        <w:t>Flask was chosen as a backend framework for its lightweight design and my Python language skills. Although Flask may take more work implementing what I need for each service as I develop this will be rewarded with a much more lightweight app which can be hosted on the Raspberry Pi.</w:t>
       </w:r>
     </w:p>
     <w:p/>
     <w:p>
       <w:pPr>
+        <w:pStyle w:val="Heading4"/>
+      </w:pPr>
+      <w:r>
+        <w:t xml:space="preserve">Database </w:t>
+      </w:r>
+      <w:r>
+        <w:t xml:space="preserve">– SQLite </w:t>
+      </w:r>
+    </w:p>
+    <w:p>
+      <w:pPr>
+        <w:ind w:firstLine="720"/>
+      </w:pPr>
+      <w:r>
+        <w:t>This database was chosen due to its lightweight architecture however if the app were needed to scale it may be worth considering using a Redis database where appropriate to allow for frequently accessed data to be cached for quick access</w:t>
+      </w:r>
+      <w:r>
+        <w:t xml:space="preserve">, </w:t>
+      </w:r>
+      <w:r>
+        <w:lastRenderedPageBreak/>
+        <w:t>although it may be more beneficial to add more Raspberry Pis to scale horizontally in this intense usage.</w:t>
+      </w:r>
+    </w:p>
+    <w:p/>
+    <w:p>
+      <w:pPr>
         <w:pStyle w:val="Heading3"/>
       </w:pPr>
-      <w:bookmarkStart w:id="8" w:name="_Toc169221985"/>
-      <w:r>
-        <w:t>Back-end</w:t>
-      </w:r>
-      <w:bookmarkEnd w:id="8"/>
+      <w:bookmarkStart w:id="9" w:name="_Toc169221986"/>
+      <w:r>
+        <w:t>External Dependencies</w:t>
+      </w:r>
+      <w:bookmarkEnd w:id="9"/>
     </w:p>
     <w:p>
       <w:pPr>
         <w:pStyle w:val="Heading4"/>
       </w:pPr>
       <w:r>
-        <w:t xml:space="preserve">Back-end Framework </w:t>
-      </w:r>
-      <w:r>
-        <w:t xml:space="preserve">– </w:t>
-      </w:r>
-      <w:r>
-        <w:t>Flask</w:t>
-      </w:r>
-      <w:r>
-        <w:t xml:space="preserve"> </w:t>
+        <w:t xml:space="preserve">Chatbot - </w:t>
+      </w:r>
+      <w:r>
+        <w:t>Azure AI Bot Service</w:t>
       </w:r>
     </w:p>
     <w:p>
@@ -3004,80 +3024,7 @@
         <w:ind w:firstLine="720"/>
       </w:pPr>
       <w:r>
-        <w:t>Flask was chosen as a backend framework for its lightweight design and my Python language skills. Although Flask may take more work implementing what I need for each service as I develop this will be rewarded with a much more lightweight app which can be hosted on the Raspberry Pi.</w:t>
-      </w:r>
-    </w:p>
-    <w:p/>
-    <w:p>
-      <w:pPr>
-        <w:pStyle w:val="Heading4"/>
-      </w:pPr>
-      <w:r>
-        <w:t xml:space="preserve">Database </w:t>
-      </w:r>
-      <w:r>
-        <w:t xml:space="preserve">– SQLite </w:t>
-      </w:r>
-    </w:p>
-    <w:p>
-      <w:pPr>
-        <w:ind w:firstLine="720"/>
-      </w:pPr>
-      <w:r>
-        <w:t xml:space="preserve">This database was chosen due to its lightweight architecture however if the app were needed to scale it may be worth considering using a Redis database where </w:t>
-      </w:r>
-      <w:r>
-        <w:lastRenderedPageBreak/>
-        <w:t>appropriate to allow for frequently accessed data to be cached for quick access</w:t>
-      </w:r>
-      <w:r>
-        <w:t xml:space="preserve">, although it may be more beneficial to add more Raspberry </w:t>
-      </w:r>
-      <w:proofErr w:type="spellStart"/>
-      <w:r>
-        <w:t>Pis</w:t>
-      </w:r>
-      <w:proofErr w:type="spellEnd"/>
-      <w:r>
-        <w:t xml:space="preserve"> to scale horizontally in this intense usage.</w:t>
-      </w:r>
-    </w:p>
-    <w:p/>
-    <w:p>
-      <w:pPr>
-        <w:pStyle w:val="Heading3"/>
-      </w:pPr>
-      <w:bookmarkStart w:id="9" w:name="_Toc169221986"/>
-      <w:r>
-        <w:t>External Dependencies</w:t>
-      </w:r>
-      <w:bookmarkEnd w:id="9"/>
-    </w:p>
-    <w:p>
-      <w:pPr>
-        <w:pStyle w:val="Heading4"/>
-      </w:pPr>
-      <w:r>
-        <w:t xml:space="preserve">Chatbot - </w:t>
-      </w:r>
-      <w:r>
-        <w:t>Azure AI Bot Service</w:t>
-      </w:r>
-    </w:p>
-    <w:p>
-      <w:pPr>
-        <w:ind w:firstLine="720"/>
-      </w:pPr>
-      <w:r>
-        <w:t xml:space="preserve">The Azure AI Chatbot offers a free service for up to 10,000 messages (HTTP requests) per month and is always free. Another reason why this was chosen over hosting an open source Chatbot like </w:t>
-      </w:r>
-      <w:proofErr w:type="spellStart"/>
-      <w:r>
-        <w:t>Radas</w:t>
-      </w:r>
-      <w:proofErr w:type="spellEnd"/>
-      <w:r>
-        <w:t xml:space="preserve"> or Botpress is due to the resource demand these AI models</w:t>
+        <w:t>The Azure AI Chatbot offers a free service for up to 10,000 messages (HTTP requests) per month and is always free. Another reason why this was chosen over hosting an open source Chatbot like Radas or Botpress is due to the resource demand these AI models</w:t>
       </w:r>
       <w:r>
         <w:t xml:space="preserve"> would</w:t>
@@ -3471,13 +3418,8 @@
           <w:numId w:val="10"/>
         </w:numPr>
       </w:pPr>
-      <w:proofErr w:type="spellStart"/>
-      <w:r>
-        <w:t>MenuScan</w:t>
-      </w:r>
-      <w:proofErr w:type="spellEnd"/>
-      <w:r>
-        <w:t xml:space="preserve"> (Mar 2024 – May 2024) </w:t>
+      <w:r>
+        <w:t xml:space="preserve">MenuScan (Mar 2024 – May 2024) </w:t>
       </w:r>
     </w:p>
     <w:p>
@@ -3489,23 +3431,7 @@
         </w:numPr>
       </w:pPr>
       <w:r>
-        <w:t>As part of my coursework in Web Information Systems (INFS3202) course at the University of Queensland, I developed "</w:t>
-      </w:r>
-      <w:proofErr w:type="spellStart"/>
-      <w:r>
-        <w:t>MenuScan</w:t>
-      </w:r>
-      <w:proofErr w:type="spellEnd"/>
-      <w:r>
-        <w:t xml:space="preserve">," a Software as a Service (SaaS) platform designed to streamline the ordering process for restaurants, cafes, and coffee shops. This project was built using PHP with the CodeIgniter framework, following the Model-View-Controller (MVC) architecture. </w:t>
-      </w:r>
-      <w:proofErr w:type="spellStart"/>
-      <w:r>
-        <w:t>MenuScan</w:t>
-      </w:r>
-      <w:proofErr w:type="spellEnd"/>
-      <w:r>
-        <w:t xml:space="preserve"> allows businesses to create and manage digital menus, automatically generating unique QR codes for each table, </w:t>
+        <w:t xml:space="preserve">As part of my coursework in Web Information Systems (INFS3202) course at the University of Queensland, I developed "MenuScan," a Software as a Service (SaaS) platform designed to streamline the ordering process for restaurants, cafes, and coffee shops. This project was built using PHP with the CodeIgniter framework, following the Model-View-Controller (MVC) architecture. MenuScan allows businesses to create and manage digital menus, automatically generating unique QR codes for each table, </w:t>
       </w:r>
       <w:r>
         <w:lastRenderedPageBreak/>
@@ -3914,11 +3840,9 @@
           <w:numId w:val="16"/>
         </w:numPr>
       </w:pPr>
-      <w:proofErr w:type="spellStart"/>
       <w:r>
         <w:t>TailwindCSS</w:t>
       </w:r>
-      <w:proofErr w:type="spellEnd"/>
     </w:p>
     <w:p/>
     <w:p>
@@ -4098,13 +4022,8 @@
           <w:numId w:val="20"/>
         </w:numPr>
       </w:pPr>
-      <w:proofErr w:type="spellStart"/>
-      <w:r>
-        <w:t>OpenEDG</w:t>
-      </w:r>
-      <w:proofErr w:type="spellEnd"/>
-      <w:r>
-        <w:t xml:space="preserve"> Python Professional Certificate</w:t>
+      <w:r>
+        <w:t>OpenEDG Python Professional Certificate</w:t>
       </w:r>
     </w:p>
     <w:p>
@@ -4198,15 +4117,7 @@
     </w:p>
     <w:p>
       <w:r>
-        <w:t xml:space="preserve">To design the website please build it using React, feel free to create any components necessary to design the page. For a CSS framework please use </w:t>
-      </w:r>
-      <w:proofErr w:type="spellStart"/>
-      <w:r>
-        <w:t>TailwindCSS</w:t>
-      </w:r>
-      <w:proofErr w:type="spellEnd"/>
-      <w:r>
-        <w:t xml:space="preserve"> for styling. </w:t>
+        <w:t xml:space="preserve">To design the website please build it using React, feel free to create any components necessary to design the page. For a CSS framework please use TailwindCSS for styling. </w:t>
       </w:r>
       <w:r>
         <w:t>The page must be responsive and suitable for mobile and web viewing. HTML should be semantic where possible. The page should have animations trigger as the user scrolls presenting them with new information.</w:t>
@@ -4249,13 +4160,8 @@
       <w:r>
         <w:t xml:space="preserve"> </w:t>
       </w:r>
-      <w:proofErr w:type="gramStart"/>
-      <w:r>
-        <w:t>For</w:t>
-      </w:r>
-      <w:proofErr w:type="gramEnd"/>
-      <w:r>
-        <w:t xml:space="preserve"> any skills that have strength value please show a stylised representation of this e.g. filled circles</w:t>
+      <w:r>
+        <w:t>For any skills that have strength value please show a stylised representation of this e.g. filled circles</w:t>
       </w:r>
       <w:r>
         <w:t xml:space="preserve"> out of 5. Also, please include icons</w:t>
@@ -4331,15 +4237,7 @@
     </w:p>
     <w:p>
       <w:r>
-        <w:t xml:space="preserve">To design the website please build it using React, feel free to create any components necessary to design the page. For a CSS framework please use </w:t>
-      </w:r>
-      <w:proofErr w:type="spellStart"/>
-      <w:r>
-        <w:t>TailwindCSS</w:t>
-      </w:r>
-      <w:proofErr w:type="spellEnd"/>
-      <w:r>
-        <w:t xml:space="preserve"> for styling. The page must be responsive and suitable for mobile and web viewing.</w:t>
+        <w:t>To design the website please build it using React, feel free to create any components necessary to design the page. For a CSS framework please use TailwindCSS for styling. The page must be responsive and suitable for mobile and web viewing.</w:t>
       </w:r>
       <w:r>
         <w:t xml:space="preserve"> Please ensure the webpage has a modern design appearance</w:t>
@@ -4390,15 +4288,7 @@
         <w:pStyle w:val="Heading4"/>
       </w:pPr>
       <w:r>
-        <w:t xml:space="preserve">Prompt 3 (With </w:t>
-      </w:r>
-      <w:proofErr w:type="spellStart"/>
-      <w:r>
-        <w:t>daisyUI</w:t>
-      </w:r>
-      <w:proofErr w:type="spellEnd"/>
-      <w:r>
-        <w:t>):</w:t>
+        <w:t>Prompt 3 (With daisyUI):</w:t>
       </w:r>
     </w:p>
     <w:p>
@@ -4541,10 +4431,7 @@
         </w:numPr>
       </w:pPr>
       <w:r>
-        <w:t xml:space="preserve">Contact + </w:t>
-      </w:r>
-      <w:r>
-        <w:t>Links</w:t>
+        <w:t>Contact + Links</w:t>
       </w:r>
     </w:p>
     <w:p/>
@@ -4608,24 +4495,12 @@
           <w:numId w:val="26"/>
         </w:numPr>
       </w:pPr>
-      <w:hyperlink r:id="rId9" w:history="1">
+      <w:hyperlink r:id="rId9" w:anchor="home" w:history="1">
         <w:r>
           <w:rPr>
             <w:rStyle w:val="Hyperlink"/>
           </w:rPr>
-          <w:t>https://ww</w:t>
-        </w:r>
-        <w:r>
-          <w:rPr>
-            <w:rStyle w:val="Hyperlink"/>
-          </w:rPr>
-          <w:t>w</w:t>
-        </w:r>
-        <w:r>
-          <w:rPr>
-            <w:rStyle w:val="Hyperlink"/>
-          </w:rPr>
-          <w:t>.benrogers.dev/#home</w:t>
+          <w:t>https://www.benrogers.dev/#home</w:t>
         </w:r>
       </w:hyperlink>
       <w:r>

</xml_diff>

<commit_message>
added email logic to back-end, possible now to send an email via a POST request, needs testing though
</commit_message>
<xml_diff>
--- a/documentation/Web Server Architecture.docx
+++ b/documentation/Web Server Architecture.docx
@@ -496,7 +496,7 @@
           <w:r>
             <w:fldChar w:fldCharType="separate"/>
           </w:r>
-          <w:hyperlink w:anchor="_Toc169221977" w:history="1">
+          <w:hyperlink w:anchor="_Toc169706899" w:history="1">
             <w:r>
               <w:rPr>
                 <w:rStyle w:val="Hyperlink"/>
@@ -523,7 +523,7 @@
                 <w:noProof/>
                 <w:webHidden/>
               </w:rPr>
-              <w:instrText xml:space="preserve"> PAGEREF _Toc169221977 \h </w:instrText>
+              <w:instrText xml:space="preserve"> PAGEREF _Toc169706899 \h </w:instrText>
             </w:r>
             <w:r>
               <w:rPr>
@@ -567,7 +567,7 @@
               <w:lang w:val="en-US"/>
             </w:rPr>
           </w:pPr>
-          <w:hyperlink w:anchor="_Toc169221978" w:history="1">
+          <w:hyperlink w:anchor="_Toc169706900" w:history="1">
             <w:r>
               <w:rPr>
                 <w:rStyle w:val="Hyperlink"/>
@@ -594,7 +594,7 @@
                 <w:noProof/>
                 <w:webHidden/>
               </w:rPr>
-              <w:instrText xml:space="preserve"> PAGEREF _Toc169221978 \h </w:instrText>
+              <w:instrText xml:space="preserve"> PAGEREF _Toc169706900 \h </w:instrText>
             </w:r>
             <w:r>
               <w:rPr>
@@ -638,7 +638,7 @@
               <w:lang w:val="en-US"/>
             </w:rPr>
           </w:pPr>
-          <w:hyperlink w:anchor="_Toc169221979" w:history="1">
+          <w:hyperlink w:anchor="_Toc169706901" w:history="1">
             <w:r>
               <w:rPr>
                 <w:rStyle w:val="Hyperlink"/>
@@ -665,7 +665,7 @@
                 <w:noProof/>
                 <w:webHidden/>
               </w:rPr>
-              <w:instrText xml:space="preserve"> PAGEREF _Toc169221979 \h </w:instrText>
+              <w:instrText xml:space="preserve"> PAGEREF _Toc169706901 \h </w:instrText>
             </w:r>
             <w:r>
               <w:rPr>
@@ -709,7 +709,7 @@
               <w:lang w:val="en-US"/>
             </w:rPr>
           </w:pPr>
-          <w:hyperlink w:anchor="_Toc169221980" w:history="1">
+          <w:hyperlink w:anchor="_Toc169706902" w:history="1">
             <w:r>
               <w:rPr>
                 <w:rStyle w:val="Hyperlink"/>
@@ -736,7 +736,7 @@
                 <w:noProof/>
                 <w:webHidden/>
               </w:rPr>
-              <w:instrText xml:space="preserve"> PAGEREF _Toc169221980 \h </w:instrText>
+              <w:instrText xml:space="preserve"> PAGEREF _Toc169706902 \h </w:instrText>
             </w:r>
             <w:r>
               <w:rPr>
@@ -780,7 +780,7 @@
               <w:lang w:val="en-US"/>
             </w:rPr>
           </w:pPr>
-          <w:hyperlink w:anchor="_Toc169221981" w:history="1">
+          <w:hyperlink w:anchor="_Toc169706903" w:history="1">
             <w:r>
               <w:rPr>
                 <w:rStyle w:val="Hyperlink"/>
@@ -807,7 +807,7 @@
                 <w:noProof/>
                 <w:webHidden/>
               </w:rPr>
-              <w:instrText xml:space="preserve"> PAGEREF _Toc169221981 \h </w:instrText>
+              <w:instrText xml:space="preserve"> PAGEREF _Toc169706903 \h </w:instrText>
             </w:r>
             <w:r>
               <w:rPr>
@@ -851,7 +851,7 @@
               <w:lang w:val="en-US"/>
             </w:rPr>
           </w:pPr>
-          <w:hyperlink w:anchor="_Toc169221982" w:history="1">
+          <w:hyperlink w:anchor="_Toc169706904" w:history="1">
             <w:r>
               <w:rPr>
                 <w:rStyle w:val="Hyperlink"/>
@@ -878,7 +878,7 @@
                 <w:noProof/>
                 <w:webHidden/>
               </w:rPr>
-              <w:instrText xml:space="preserve"> PAGEREF _Toc169221982 \h </w:instrText>
+              <w:instrText xml:space="preserve"> PAGEREF _Toc169706904 \h </w:instrText>
             </w:r>
             <w:r>
               <w:rPr>
@@ -922,7 +922,7 @@
               <w:lang w:val="en-US"/>
             </w:rPr>
           </w:pPr>
-          <w:hyperlink w:anchor="_Toc169221983" w:history="1">
+          <w:hyperlink w:anchor="_Toc169706905" w:history="1">
             <w:r>
               <w:rPr>
                 <w:rStyle w:val="Hyperlink"/>
@@ -949,7 +949,7 @@
                 <w:noProof/>
                 <w:webHidden/>
               </w:rPr>
-              <w:instrText xml:space="preserve"> PAGEREF _Toc169221983 \h </w:instrText>
+              <w:instrText xml:space="preserve"> PAGEREF _Toc169706905 \h </w:instrText>
             </w:r>
             <w:r>
               <w:rPr>
@@ -993,7 +993,7 @@
               <w:lang w:val="en-US"/>
             </w:rPr>
           </w:pPr>
-          <w:hyperlink w:anchor="_Toc169221984" w:history="1">
+          <w:hyperlink w:anchor="_Toc169706906" w:history="1">
             <w:r>
               <w:rPr>
                 <w:rStyle w:val="Hyperlink"/>
@@ -1020,7 +1020,7 @@
                 <w:noProof/>
                 <w:webHidden/>
               </w:rPr>
-              <w:instrText xml:space="preserve"> PAGEREF _Toc169221984 \h </w:instrText>
+              <w:instrText xml:space="preserve"> PAGEREF _Toc169706906 \h </w:instrText>
             </w:r>
             <w:r>
               <w:rPr>
@@ -1064,7 +1064,7 @@
               <w:lang w:val="en-US"/>
             </w:rPr>
           </w:pPr>
-          <w:hyperlink w:anchor="_Toc169221985" w:history="1">
+          <w:hyperlink w:anchor="_Toc169706907" w:history="1">
             <w:r>
               <w:rPr>
                 <w:rStyle w:val="Hyperlink"/>
@@ -1091,7 +1091,7 @@
                 <w:noProof/>
                 <w:webHidden/>
               </w:rPr>
-              <w:instrText xml:space="preserve"> PAGEREF _Toc169221985 \h </w:instrText>
+              <w:instrText xml:space="preserve"> PAGEREF _Toc169706907 \h </w:instrText>
             </w:r>
             <w:r>
               <w:rPr>
@@ -1135,7 +1135,7 @@
               <w:lang w:val="en-US"/>
             </w:rPr>
           </w:pPr>
-          <w:hyperlink w:anchor="_Toc169221986" w:history="1">
+          <w:hyperlink w:anchor="_Toc169706908" w:history="1">
             <w:r>
               <w:rPr>
                 <w:rStyle w:val="Hyperlink"/>
@@ -1162,7 +1162,7 @@
                 <w:noProof/>
                 <w:webHidden/>
               </w:rPr>
-              <w:instrText xml:space="preserve"> PAGEREF _Toc169221986 \h </w:instrText>
+              <w:instrText xml:space="preserve"> PAGEREF _Toc169706908 \h </w:instrText>
             </w:r>
             <w:r>
               <w:rPr>
@@ -1206,7 +1206,7 @@
               <w:lang w:val="en-US"/>
             </w:rPr>
           </w:pPr>
-          <w:hyperlink w:anchor="_Toc169221987" w:history="1">
+          <w:hyperlink w:anchor="_Toc169706909" w:history="1">
             <w:r>
               <w:rPr>
                 <w:rStyle w:val="Hyperlink"/>
@@ -1233,7 +1233,7 @@
                 <w:noProof/>
                 <w:webHidden/>
               </w:rPr>
-              <w:instrText xml:space="preserve"> PAGEREF _Toc169221987 \h </w:instrText>
+              <w:instrText xml:space="preserve"> PAGEREF _Toc169706909 \h </w:instrText>
             </w:r>
             <w:r>
               <w:rPr>
@@ -1277,7 +1277,7 @@
               <w:lang w:val="en-US"/>
             </w:rPr>
           </w:pPr>
-          <w:hyperlink w:anchor="_Toc169221988" w:history="1">
+          <w:hyperlink w:anchor="_Toc169706910" w:history="1">
             <w:r>
               <w:rPr>
                 <w:rStyle w:val="Hyperlink"/>
@@ -1304,7 +1304,7 @@
                 <w:noProof/>
                 <w:webHidden/>
               </w:rPr>
-              <w:instrText xml:space="preserve"> PAGEREF _Toc169221988 \h </w:instrText>
+              <w:instrText xml:space="preserve"> PAGEREF _Toc169706910 \h </w:instrText>
             </w:r>
             <w:r>
               <w:rPr>
@@ -1348,7 +1348,7 @@
               <w:lang w:val="en-US"/>
             </w:rPr>
           </w:pPr>
-          <w:hyperlink w:anchor="_Toc169221989" w:history="1">
+          <w:hyperlink w:anchor="_Toc169706911" w:history="1">
             <w:r>
               <w:rPr>
                 <w:rStyle w:val="Hyperlink"/>
@@ -1375,7 +1375,7 @@
                 <w:noProof/>
                 <w:webHidden/>
               </w:rPr>
-              <w:instrText xml:space="preserve"> PAGEREF _Toc169221989 \h </w:instrText>
+              <w:instrText xml:space="preserve"> PAGEREF _Toc169706911 \h </w:instrText>
             </w:r>
             <w:r>
               <w:rPr>
@@ -1419,7 +1419,7 @@
               <w:lang w:val="en-US"/>
             </w:rPr>
           </w:pPr>
-          <w:hyperlink w:anchor="_Toc169221990" w:history="1">
+          <w:hyperlink w:anchor="_Toc169706912" w:history="1">
             <w:r>
               <w:rPr>
                 <w:rStyle w:val="Hyperlink"/>
@@ -1446,7 +1446,7 @@
                 <w:noProof/>
                 <w:webHidden/>
               </w:rPr>
-              <w:instrText xml:space="preserve"> PAGEREF _Toc169221990 \h </w:instrText>
+              <w:instrText xml:space="preserve"> PAGEREF _Toc169706912 \h </w:instrText>
             </w:r>
             <w:r>
               <w:rPr>
@@ -1490,7 +1490,7 @@
               <w:lang w:val="en-US"/>
             </w:rPr>
           </w:pPr>
-          <w:hyperlink w:anchor="_Toc169221991" w:history="1">
+          <w:hyperlink w:anchor="_Toc169706913" w:history="1">
             <w:r>
               <w:rPr>
                 <w:rStyle w:val="Hyperlink"/>
@@ -1517,7 +1517,7 @@
                 <w:noProof/>
                 <w:webHidden/>
               </w:rPr>
-              <w:instrText xml:space="preserve"> PAGEREF _Toc169221991 \h </w:instrText>
+              <w:instrText xml:space="preserve"> PAGEREF _Toc169706913 \h </w:instrText>
             </w:r>
             <w:r>
               <w:rPr>
@@ -1561,7 +1561,7 @@
               <w:lang w:val="en-US"/>
             </w:rPr>
           </w:pPr>
-          <w:hyperlink w:anchor="_Toc169221992" w:history="1">
+          <w:hyperlink w:anchor="_Toc169706914" w:history="1">
             <w:r>
               <w:rPr>
                 <w:rStyle w:val="Hyperlink"/>
@@ -1588,7 +1588,7 @@
                 <w:noProof/>
                 <w:webHidden/>
               </w:rPr>
-              <w:instrText xml:space="preserve"> PAGEREF _Toc169221992 \h </w:instrText>
+              <w:instrText xml:space="preserve"> PAGEREF _Toc169706914 \h </w:instrText>
             </w:r>
             <w:r>
               <w:rPr>
@@ -1632,7 +1632,7 @@
               <w:lang w:val="en-US"/>
             </w:rPr>
           </w:pPr>
-          <w:hyperlink w:anchor="_Toc169221993" w:history="1">
+          <w:hyperlink w:anchor="_Toc169706915" w:history="1">
             <w:r>
               <w:rPr>
                 <w:rStyle w:val="Hyperlink"/>
@@ -1659,7 +1659,7 @@
                 <w:noProof/>
                 <w:webHidden/>
               </w:rPr>
-              <w:instrText xml:space="preserve"> PAGEREF _Toc169221993 \h </w:instrText>
+              <w:instrText xml:space="preserve"> PAGEREF _Toc169706915 \h </w:instrText>
             </w:r>
             <w:r>
               <w:rPr>
@@ -1703,7 +1703,7 @@
               <w:lang w:val="en-US"/>
             </w:rPr>
           </w:pPr>
-          <w:hyperlink w:anchor="_Toc169221994" w:history="1">
+          <w:hyperlink w:anchor="_Toc169706916" w:history="1">
             <w:r>
               <w:rPr>
                 <w:rStyle w:val="Hyperlink"/>
@@ -1730,7 +1730,7 @@
                 <w:noProof/>
                 <w:webHidden/>
               </w:rPr>
-              <w:instrText xml:space="preserve"> PAGEREF _Toc169221994 \h </w:instrText>
+              <w:instrText xml:space="preserve"> PAGEREF _Toc169706916 \h </w:instrText>
             </w:r>
             <w:r>
               <w:rPr>
@@ -1774,7 +1774,7 @@
               <w:lang w:val="en-US"/>
             </w:rPr>
           </w:pPr>
-          <w:hyperlink w:anchor="_Toc169221995" w:history="1">
+          <w:hyperlink w:anchor="_Toc169706917" w:history="1">
             <w:r>
               <w:rPr>
                 <w:rStyle w:val="Hyperlink"/>
@@ -1801,7 +1801,7 @@
                 <w:noProof/>
                 <w:webHidden/>
               </w:rPr>
-              <w:instrText xml:space="preserve"> PAGEREF _Toc169221995 \h </w:instrText>
+              <w:instrText xml:space="preserve"> PAGEREF _Toc169706917 \h </w:instrText>
             </w:r>
             <w:r>
               <w:rPr>
@@ -1822,6 +1822,77 @@
                 <w:webHidden/>
               </w:rPr>
               <w:t>7</w:t>
+            </w:r>
+            <w:r>
+              <w:rPr>
+                <w:noProof/>
+                <w:webHidden/>
+              </w:rPr>
+              <w:fldChar w:fldCharType="end"/>
+            </w:r>
+          </w:hyperlink>
+        </w:p>
+        <w:p>
+          <w:pPr>
+            <w:pStyle w:val="TOC3"/>
+            <w:tabs>
+              <w:tab w:val="right" w:leader="dot" w:pos="9016"/>
+            </w:tabs>
+            <w:rPr>
+              <w:rFonts w:eastAsiaTheme="minorEastAsia"/>
+              <w:noProof/>
+              <w:szCs w:val="24"/>
+              <w:lang w:val="en-US"/>
+            </w:rPr>
+          </w:pPr>
+          <w:hyperlink w:anchor="_Toc169706918" w:history="1">
+            <w:r>
+              <w:rPr>
+                <w:rStyle w:val="Hyperlink"/>
+                <w:noProof/>
+              </w:rPr>
+              <w:t>UX Design</w:t>
+            </w:r>
+            <w:r>
+              <w:rPr>
+                <w:noProof/>
+                <w:webHidden/>
+              </w:rPr>
+              <w:tab/>
+            </w:r>
+            <w:r>
+              <w:rPr>
+                <w:noProof/>
+                <w:webHidden/>
+              </w:rPr>
+              <w:fldChar w:fldCharType="begin"/>
+            </w:r>
+            <w:r>
+              <w:rPr>
+                <w:noProof/>
+                <w:webHidden/>
+              </w:rPr>
+              <w:instrText xml:space="preserve"> PAGEREF _Toc169706918 \h </w:instrText>
+            </w:r>
+            <w:r>
+              <w:rPr>
+                <w:noProof/>
+                <w:webHidden/>
+              </w:rPr>
+            </w:r>
+            <w:r>
+              <w:rPr>
+                <w:noProof/>
+                <w:webHidden/>
+              </w:rPr>
+              <w:fldChar w:fldCharType="separate"/>
+            </w:r>
+            <w:r>
+              <w:rPr>
+                <w:noProof/>
+                <w:webHidden/>
+              </w:rPr>
+              <w:t>8</w:t>
             </w:r>
             <w:r>
               <w:rPr>
@@ -1845,7 +1916,7 @@
               <w:lang w:val="en-US"/>
             </w:rPr>
           </w:pPr>
-          <w:hyperlink w:anchor="_Toc169221996" w:history="1">
+          <w:hyperlink w:anchor="_Toc169706919" w:history="1">
             <w:r>
               <w:rPr>
                 <w:rStyle w:val="Hyperlink"/>
@@ -1872,7 +1943,7 @@
                 <w:noProof/>
                 <w:webHidden/>
               </w:rPr>
-              <w:instrText xml:space="preserve"> PAGEREF _Toc169221996 \h </w:instrText>
+              <w:instrText xml:space="preserve"> PAGEREF _Toc169706919 \h </w:instrText>
             </w:r>
             <w:r>
               <w:rPr>
@@ -1892,7 +1963,7 @@
                 <w:noProof/>
                 <w:webHidden/>
               </w:rPr>
-              <w:t>7</w:t>
+              <w:t>9</w:t>
             </w:r>
             <w:r>
               <w:rPr>
@@ -1916,7 +1987,7 @@
               <w:lang w:val="en-US"/>
             </w:rPr>
           </w:pPr>
-          <w:hyperlink w:anchor="_Toc169221997" w:history="1">
+          <w:hyperlink w:anchor="_Toc169706920" w:history="1">
             <w:r>
               <w:rPr>
                 <w:rStyle w:val="Hyperlink"/>
@@ -1943,7 +2014,7 @@
                 <w:noProof/>
                 <w:webHidden/>
               </w:rPr>
-              <w:instrText xml:space="preserve"> PAGEREF _Toc169221997 \h </w:instrText>
+              <w:instrText xml:space="preserve"> PAGEREF _Toc169706920 \h </w:instrText>
             </w:r>
             <w:r>
               <w:rPr>
@@ -1963,7 +2034,7 @@
                 <w:noProof/>
                 <w:webHidden/>
               </w:rPr>
-              <w:t>7</w:t>
+              <w:t>9</w:t>
             </w:r>
             <w:r>
               <w:rPr>
@@ -1987,7 +2058,7 @@
               <w:lang w:val="en-US"/>
             </w:rPr>
           </w:pPr>
-          <w:hyperlink w:anchor="_Toc169221998" w:history="1">
+          <w:hyperlink w:anchor="_Toc169706921" w:history="1">
             <w:r>
               <w:rPr>
                 <w:rStyle w:val="Hyperlink"/>
@@ -2014,7 +2085,7 @@
                 <w:noProof/>
                 <w:webHidden/>
               </w:rPr>
-              <w:instrText xml:space="preserve"> PAGEREF _Toc169221998 \h </w:instrText>
+              <w:instrText xml:space="preserve"> PAGEREF _Toc169706921 \h </w:instrText>
             </w:r>
             <w:r>
               <w:rPr>
@@ -2034,7 +2105,7 @@
                 <w:noProof/>
                 <w:webHidden/>
               </w:rPr>
-              <w:t>7</w:t>
+              <w:t>9</w:t>
             </w:r>
             <w:r>
               <w:rPr>
@@ -2058,7 +2129,7 @@
               <w:lang w:val="en-US"/>
             </w:rPr>
           </w:pPr>
-          <w:hyperlink w:anchor="_Toc169221999" w:history="1">
+          <w:hyperlink w:anchor="_Toc169706922" w:history="1">
             <w:r>
               <w:rPr>
                 <w:rStyle w:val="Hyperlink"/>
@@ -2085,7 +2156,7 @@
                 <w:noProof/>
                 <w:webHidden/>
               </w:rPr>
-              <w:instrText xml:space="preserve"> PAGEREF _Toc169221999 \h </w:instrText>
+              <w:instrText xml:space="preserve"> PAGEREF _Toc169706922 \h </w:instrText>
             </w:r>
             <w:r>
               <w:rPr>
@@ -2105,7 +2176,7 @@
                 <w:noProof/>
                 <w:webHidden/>
               </w:rPr>
-              <w:t>8</w:t>
+              <w:t>10</w:t>
             </w:r>
             <w:r>
               <w:rPr>
@@ -2129,7 +2200,7 @@
               <w:lang w:val="en-US"/>
             </w:rPr>
           </w:pPr>
-          <w:hyperlink w:anchor="_Toc169222000" w:history="1">
+          <w:hyperlink w:anchor="_Toc169706923" w:history="1">
             <w:r>
               <w:rPr>
                 <w:rStyle w:val="Hyperlink"/>
@@ -2156,7 +2227,7 @@
                 <w:noProof/>
                 <w:webHidden/>
               </w:rPr>
-              <w:instrText xml:space="preserve"> PAGEREF _Toc169222000 \h </w:instrText>
+              <w:instrText xml:space="preserve"> PAGEREF _Toc169706923 \h </w:instrText>
             </w:r>
             <w:r>
               <w:rPr>
@@ -2176,7 +2247,7 @@
                 <w:noProof/>
                 <w:webHidden/>
               </w:rPr>
-              <w:t>8</w:t>
+              <w:t>10</w:t>
             </w:r>
             <w:r>
               <w:rPr>
@@ -2200,7 +2271,7 @@
               <w:lang w:val="en-US"/>
             </w:rPr>
           </w:pPr>
-          <w:hyperlink w:anchor="_Toc169222001" w:history="1">
+          <w:hyperlink w:anchor="_Toc169706924" w:history="1">
             <w:r>
               <w:rPr>
                 <w:rStyle w:val="Hyperlink"/>
@@ -2227,7 +2298,7 @@
                 <w:noProof/>
                 <w:webHidden/>
               </w:rPr>
-              <w:instrText xml:space="preserve"> PAGEREF _Toc169222001 \h </w:instrText>
+              <w:instrText xml:space="preserve"> PAGEREF _Toc169706924 \h </w:instrText>
             </w:r>
             <w:r>
               <w:rPr>
@@ -2247,7 +2318,78 @@
                 <w:noProof/>
                 <w:webHidden/>
               </w:rPr>
-              <w:t>8</w:t>
+              <w:t>10</w:t>
+            </w:r>
+            <w:r>
+              <w:rPr>
+                <w:noProof/>
+                <w:webHidden/>
+              </w:rPr>
+              <w:fldChar w:fldCharType="end"/>
+            </w:r>
+          </w:hyperlink>
+        </w:p>
+        <w:p>
+          <w:pPr>
+            <w:pStyle w:val="TOC1"/>
+            <w:tabs>
+              <w:tab w:val="right" w:leader="dot" w:pos="9016"/>
+            </w:tabs>
+            <w:rPr>
+              <w:rFonts w:eastAsiaTheme="minorEastAsia"/>
+              <w:noProof/>
+              <w:szCs w:val="24"/>
+              <w:lang w:val="en-US"/>
+            </w:rPr>
+          </w:pPr>
+          <w:hyperlink w:anchor="_Toc169706925" w:history="1">
+            <w:r>
+              <w:rPr>
+                <w:rStyle w:val="Hyperlink"/>
+                <w:noProof/>
+              </w:rPr>
+              <w:t>Future Projects</w:t>
+            </w:r>
+            <w:r>
+              <w:rPr>
+                <w:noProof/>
+                <w:webHidden/>
+              </w:rPr>
+              <w:tab/>
+            </w:r>
+            <w:r>
+              <w:rPr>
+                <w:noProof/>
+                <w:webHidden/>
+              </w:rPr>
+              <w:fldChar w:fldCharType="begin"/>
+            </w:r>
+            <w:r>
+              <w:rPr>
+                <w:noProof/>
+                <w:webHidden/>
+              </w:rPr>
+              <w:instrText xml:space="preserve"> PAGEREF _Toc169706925 \h </w:instrText>
+            </w:r>
+            <w:r>
+              <w:rPr>
+                <w:noProof/>
+                <w:webHidden/>
+              </w:rPr>
+            </w:r>
+            <w:r>
+              <w:rPr>
+                <w:noProof/>
+                <w:webHidden/>
+              </w:rPr>
+              <w:fldChar w:fldCharType="separate"/>
+            </w:r>
+            <w:r>
+              <w:rPr>
+                <w:noProof/>
+                <w:webHidden/>
+              </w:rPr>
+              <w:t>11</w:t>
             </w:r>
             <w:r>
               <w:rPr>
@@ -2271,7 +2413,7 @@
               <w:lang w:val="en-US"/>
             </w:rPr>
           </w:pPr>
-          <w:hyperlink w:anchor="_Toc169222002" w:history="1">
+          <w:hyperlink w:anchor="_Toc169706926" w:history="1">
             <w:r>
               <w:rPr>
                 <w:rStyle w:val="Hyperlink"/>
@@ -2298,7 +2440,7 @@
                 <w:noProof/>
                 <w:webHidden/>
               </w:rPr>
-              <w:instrText xml:space="preserve"> PAGEREF _Toc169222002 \h </w:instrText>
+              <w:instrText xml:space="preserve"> PAGEREF _Toc169706926 \h </w:instrText>
             </w:r>
             <w:r>
               <w:rPr>
@@ -2318,7 +2460,7 @@
                 <w:noProof/>
                 <w:webHidden/>
               </w:rPr>
-              <w:t>8</w:t>
+              <w:t>11</w:t>
             </w:r>
             <w:r>
               <w:rPr>
@@ -2342,7 +2484,7 @@
               <w:lang w:val="en-US"/>
             </w:rPr>
           </w:pPr>
-          <w:hyperlink w:anchor="_Toc169222003" w:history="1">
+          <w:hyperlink w:anchor="_Toc169706927" w:history="1">
             <w:r>
               <w:rPr>
                 <w:rStyle w:val="Hyperlink"/>
@@ -2369,7 +2511,7 @@
                 <w:noProof/>
                 <w:webHidden/>
               </w:rPr>
-              <w:instrText xml:space="preserve"> PAGEREF _Toc169222003 \h </w:instrText>
+              <w:instrText xml:space="preserve"> PAGEREF _Toc169706927 \h </w:instrText>
             </w:r>
             <w:r>
               <w:rPr>
@@ -2389,7 +2531,7 @@
                 <w:noProof/>
                 <w:webHidden/>
               </w:rPr>
-              <w:t>8</w:t>
+              <w:t>11</w:t>
             </w:r>
             <w:r>
               <w:rPr>
@@ -2413,7 +2555,7 @@
               <w:lang w:val="en-US"/>
             </w:rPr>
           </w:pPr>
-          <w:hyperlink w:anchor="_Toc169222004" w:history="1">
+          <w:hyperlink w:anchor="_Toc169706928" w:history="1">
             <w:r>
               <w:rPr>
                 <w:rStyle w:val="Hyperlink"/>
@@ -2440,7 +2582,7 @@
                 <w:noProof/>
                 <w:webHidden/>
               </w:rPr>
-              <w:instrText xml:space="preserve"> PAGEREF _Toc169222004 \h </w:instrText>
+              <w:instrText xml:space="preserve"> PAGEREF _Toc169706928 \h </w:instrText>
             </w:r>
             <w:r>
               <w:rPr>
@@ -2460,7 +2602,7 @@
                 <w:noProof/>
                 <w:webHidden/>
               </w:rPr>
-              <w:t>8</w:t>
+              <w:t>11</w:t>
             </w:r>
             <w:r>
               <w:rPr>
@@ -2495,7 +2637,7 @@
       <w:pPr>
         <w:pStyle w:val="Heading1"/>
       </w:pPr>
-      <w:bookmarkStart w:id="0" w:name="_Toc169221977"/>
+      <w:bookmarkStart w:id="0" w:name="_Toc169706899"/>
       <w:r>
         <w:lastRenderedPageBreak/>
         <w:t>Server</w:t>
@@ -2509,7 +2651,7 @@
       <w:pPr>
         <w:pStyle w:val="Heading2"/>
       </w:pPr>
-      <w:bookmarkStart w:id="1" w:name="_Toc169221978"/>
+      <w:bookmarkStart w:id="1" w:name="_Toc169706900"/>
       <w:r>
         <w:t xml:space="preserve">Key </w:t>
       </w:r>
@@ -2526,7 +2668,7 @@
           <w:iCs w:val="0"/>
         </w:rPr>
       </w:pPr>
-      <w:bookmarkStart w:id="2" w:name="_Toc169221979"/>
+      <w:bookmarkStart w:id="2" w:name="_Toc169706901"/>
       <w:r>
         <w:rPr>
           <w:rStyle w:val="Heading3Char"/>
@@ -2577,7 +2719,7 @@
       <w:pPr>
         <w:pStyle w:val="Heading3"/>
       </w:pPr>
-      <w:bookmarkStart w:id="3" w:name="_Toc169221980"/>
+      <w:bookmarkStart w:id="3" w:name="_Toc169706902"/>
       <w:r>
         <w:t xml:space="preserve">Hosted Projects </w:t>
       </w:r>
@@ -2683,7 +2825,7 @@
       <w:pPr>
         <w:pStyle w:val="Heading2"/>
       </w:pPr>
-      <w:bookmarkStart w:id="4" w:name="_Toc169221981"/>
+      <w:bookmarkStart w:id="4" w:name="_Toc169706903"/>
       <w:r>
         <w:t>Hardware</w:t>
       </w:r>
@@ -2740,7 +2882,7 @@
       <w:pPr>
         <w:pStyle w:val="Heading2"/>
       </w:pPr>
-      <w:bookmarkStart w:id="5" w:name="_Toc169221982"/>
+      <w:bookmarkStart w:id="5" w:name="_Toc169706904"/>
       <w:r>
         <w:t>Dependencies</w:t>
       </w:r>
@@ -2750,7 +2892,7 @@
       <w:pPr>
         <w:pStyle w:val="Heading3"/>
       </w:pPr>
-      <w:bookmarkStart w:id="6" w:name="_Toc169221983"/>
+      <w:bookmarkStart w:id="6" w:name="_Toc169706905"/>
       <w:r>
         <w:t>Server and Delivery</w:t>
       </w:r>
@@ -2786,7 +2928,15 @@
         <w:ind w:firstLine="720"/>
       </w:pPr>
       <w:r>
-        <w:t>I plan to begin with No-IP’s free DDNS service for initial development with later planned integration to NameCheap’s DDNS service with custom IPs as this will improve accessibility and the user experience of the website giving a more professional experience to viewers.</w:t>
+        <w:t xml:space="preserve">I plan to begin with No-IP’s free DDNS service for initial development with later planned integration to </w:t>
+      </w:r>
+      <w:proofErr w:type="spellStart"/>
+      <w:r>
+        <w:t>NameCheap’s</w:t>
+      </w:r>
+      <w:proofErr w:type="spellEnd"/>
+      <w:r>
+        <w:t xml:space="preserve"> DDNS service with custom IPs as this will improve accessibility and the user experience of the website giving a more professional experience to viewers.</w:t>
       </w:r>
     </w:p>
     <w:p/>
@@ -2868,7 +3018,7 @@
       <w:pPr>
         <w:pStyle w:val="Heading3"/>
       </w:pPr>
-      <w:bookmarkStart w:id="7" w:name="_Toc169221984"/>
+      <w:bookmarkStart w:id="7" w:name="_Toc169706906"/>
       <w:r>
         <w:t>Front-end</w:t>
       </w:r>
@@ -2917,15 +3067,25 @@
         <w:t xml:space="preserve"> </w:t>
       </w:r>
       <w:r>
-        <w:t>– TailwindCSS</w:t>
-      </w:r>
+        <w:t xml:space="preserve">– </w:t>
+      </w:r>
+      <w:proofErr w:type="spellStart"/>
+      <w:r>
+        <w:t>TailwindCSS</w:t>
+      </w:r>
+      <w:proofErr w:type="spellEnd"/>
     </w:p>
     <w:p>
       <w:pPr>
         <w:ind w:firstLine="720"/>
       </w:pPr>
-      <w:r>
-        <w:t>TailwindCSS was chosen as the most suitable CSS Library, this was for two main reasons. Tailwind offers more customisation over elements whilst still allowing to serve the practicality of a CSS Library, allowing for a more personal user experience. The main competitor considered was Bootstrap, however this was not chosen as apps developed with Bootstrap always look like a “Bootstrap app”, I personally wanted more customisability in my design choices than that</w:t>
+      <w:proofErr w:type="spellStart"/>
+      <w:r>
+        <w:t>TailwindCSS</w:t>
+      </w:r>
+      <w:proofErr w:type="spellEnd"/>
+      <w:r>
+        <w:t xml:space="preserve"> was chosen as the most suitable CSS Library, this was for two main reasons. Tailwind offers more customisation over elements whilst still allowing to serve the practicality of a CSS Library, allowing for a more personal user experience. The main competitor considered was Bootstrap, however this was not chosen as apps developed with Bootstrap always look like a “Bootstrap app”, I personally wanted more customisability in my design choices than that</w:t>
       </w:r>
       <w:r>
         <w:t>, hence Tailwind</w:t>
@@ -2939,7 +3099,7 @@
       <w:pPr>
         <w:pStyle w:val="Heading3"/>
       </w:pPr>
-      <w:bookmarkStart w:id="8" w:name="_Toc169221985"/>
+      <w:bookmarkStart w:id="8" w:name="_Toc169706907"/>
       <w:r>
         <w:t>Back-end</w:t>
       </w:r>
@@ -2994,7 +3154,15 @@
       </w:r>
       <w:r>
         <w:lastRenderedPageBreak/>
-        <w:t>although it may be more beneficial to add more Raspberry Pis to scale horizontally in this intense usage.</w:t>
+        <w:t xml:space="preserve">although it may be more beneficial to add more Raspberry </w:t>
+      </w:r>
+      <w:proofErr w:type="spellStart"/>
+      <w:r>
+        <w:t>Pis</w:t>
+      </w:r>
+      <w:proofErr w:type="spellEnd"/>
+      <w:r>
+        <w:t xml:space="preserve"> to scale horizontally in this intense usage.</w:t>
       </w:r>
     </w:p>
     <w:p/>
@@ -3002,7 +3170,7 @@
       <w:pPr>
         <w:pStyle w:val="Heading3"/>
       </w:pPr>
-      <w:bookmarkStart w:id="9" w:name="_Toc169221986"/>
+      <w:bookmarkStart w:id="9" w:name="_Toc169706908"/>
       <w:r>
         <w:t>External Dependencies</w:t>
       </w:r>
@@ -3024,7 +3192,15 @@
         <w:ind w:firstLine="720"/>
       </w:pPr>
       <w:r>
-        <w:t>The Azure AI Chatbot offers a free service for up to 10,000 messages (HTTP requests) per month and is always free. Another reason why this was chosen over hosting an open source Chatbot like Radas or Botpress is due to the resource demand these AI models</w:t>
+        <w:t xml:space="preserve">The Azure AI Chatbot offers a free service for up to 10,000 messages (HTTP requests) per month and is always free. Another reason why this was chosen over hosting an open source Chatbot like </w:t>
+      </w:r>
+      <w:proofErr w:type="spellStart"/>
+      <w:r>
+        <w:t>Radas</w:t>
+      </w:r>
+      <w:proofErr w:type="spellEnd"/>
+      <w:r>
+        <w:t xml:space="preserve"> or Botpress is due to the resource demand these AI models</w:t>
       </w:r>
       <w:r>
         <w:t xml:space="preserve"> would</w:t>
@@ -3038,7 +3214,7 @@
       <w:pPr>
         <w:pStyle w:val="Heading2"/>
       </w:pPr>
-      <w:bookmarkStart w:id="10" w:name="_Toc169221987"/>
+      <w:bookmarkStart w:id="10" w:name="_Toc169706909"/>
       <w:r>
         <w:t>Architecture</w:t>
       </w:r>
@@ -3048,7 +3224,7 @@
       <w:pPr>
         <w:pStyle w:val="Heading3"/>
       </w:pPr>
-      <w:bookmarkStart w:id="11" w:name="_Toc169221988"/>
+      <w:bookmarkStart w:id="11" w:name="_Toc169706910"/>
       <w:r>
         <w:t>Diagrams</w:t>
       </w:r>
@@ -3114,7 +3290,7 @@
       <w:pPr>
         <w:pStyle w:val="Heading2"/>
       </w:pPr>
-      <w:bookmarkStart w:id="12" w:name="_Toc169221989"/>
+      <w:bookmarkStart w:id="12" w:name="_Toc169706911"/>
       <w:r>
         <w:t>Questions</w:t>
       </w:r>
@@ -3175,7 +3351,7 @@
       <w:pPr>
         <w:pStyle w:val="Heading1"/>
       </w:pPr>
-      <w:bookmarkStart w:id="13" w:name="_Toc169221990"/>
+      <w:bookmarkStart w:id="13" w:name="_Toc169706912"/>
       <w:r>
         <w:lastRenderedPageBreak/>
         <w:t>Project</w:t>
@@ -3189,7 +3365,7 @@
       <w:pPr>
         <w:pStyle w:val="Heading2"/>
       </w:pPr>
-      <w:bookmarkStart w:id="14" w:name="_Toc169221991"/>
+      <w:bookmarkStart w:id="14" w:name="_Toc169706913"/>
       <w:r>
         <w:t>Portfolio</w:t>
       </w:r>
@@ -3199,7 +3375,7 @@
       <w:pPr>
         <w:pStyle w:val="Heading3"/>
       </w:pPr>
-      <w:bookmarkStart w:id="15" w:name="_Toc169221992"/>
+      <w:bookmarkStart w:id="15" w:name="_Toc169706914"/>
       <w:r>
         <w:t>Abstract</w:t>
       </w:r>
@@ -3215,7 +3391,7 @@
       <w:pPr>
         <w:pStyle w:val="Heading3"/>
       </w:pPr>
-      <w:bookmarkStart w:id="16" w:name="_Toc169221993"/>
+      <w:bookmarkStart w:id="16" w:name="_Toc169706915"/>
       <w:r>
         <w:t>Key Requirements</w:t>
       </w:r>
@@ -3304,7 +3480,7 @@
       <w:pPr>
         <w:pStyle w:val="Heading3"/>
       </w:pPr>
-      <w:bookmarkStart w:id="17" w:name="_Toc169221994"/>
+      <w:bookmarkStart w:id="17" w:name="_Toc169706916"/>
       <w:r>
         <w:t>Content</w:t>
       </w:r>
@@ -3418,8 +3594,13 @@
           <w:numId w:val="10"/>
         </w:numPr>
       </w:pPr>
-      <w:r>
-        <w:t xml:space="preserve">MenuScan (Mar 2024 – May 2024) </w:t>
+      <w:proofErr w:type="spellStart"/>
+      <w:r>
+        <w:t>MenuScan</w:t>
+      </w:r>
+      <w:proofErr w:type="spellEnd"/>
+      <w:r>
+        <w:t xml:space="preserve"> (Mar 2024 – May 2024) </w:t>
       </w:r>
     </w:p>
     <w:p>
@@ -3431,7 +3612,23 @@
         </w:numPr>
       </w:pPr>
       <w:r>
-        <w:t xml:space="preserve">As part of my coursework in Web Information Systems (INFS3202) course at the University of Queensland, I developed "MenuScan," a Software as a Service (SaaS) platform designed to streamline the ordering process for restaurants, cafes, and coffee shops. This project was built using PHP with the CodeIgniter framework, following the Model-View-Controller (MVC) architecture. MenuScan allows businesses to create and manage digital menus, automatically generating unique QR codes for each table, </w:t>
+        <w:t>As part of my coursework in Web Information Systems (INFS3202) course at the University of Queensland, I developed "</w:t>
+      </w:r>
+      <w:proofErr w:type="spellStart"/>
+      <w:r>
+        <w:t>MenuScan</w:t>
+      </w:r>
+      <w:proofErr w:type="spellEnd"/>
+      <w:r>
+        <w:t xml:space="preserve">," a Software as a Service (SaaS) platform designed to streamline the ordering process for restaurants, cafes, and coffee shops. This project was built using PHP with the CodeIgniter framework, following the Model-View-Controller (MVC) architecture. </w:t>
+      </w:r>
+      <w:proofErr w:type="spellStart"/>
+      <w:r>
+        <w:t>MenuScan</w:t>
+      </w:r>
+      <w:proofErr w:type="spellEnd"/>
+      <w:r>
+        <w:t xml:space="preserve"> allows businesses to create and manage digital menus, automatically generating unique QR codes for each table, </w:t>
       </w:r>
       <w:r>
         <w:lastRenderedPageBreak/>
@@ -3840,9 +4037,11 @@
           <w:numId w:val="16"/>
         </w:numPr>
       </w:pPr>
+      <w:proofErr w:type="spellStart"/>
       <w:r>
         <w:t>TailwindCSS</w:t>
       </w:r>
+      <w:proofErr w:type="spellEnd"/>
     </w:p>
     <w:p/>
     <w:p>
@@ -4022,8 +4221,13 @@
           <w:numId w:val="20"/>
         </w:numPr>
       </w:pPr>
-      <w:r>
-        <w:t>OpenEDG Python Professional Certificate</w:t>
+      <w:proofErr w:type="spellStart"/>
+      <w:r>
+        <w:t>OpenEDG</w:t>
+      </w:r>
+      <w:proofErr w:type="spellEnd"/>
+      <w:r>
+        <w:t xml:space="preserve"> Python Professional Certificate</w:t>
       </w:r>
     </w:p>
     <w:p>
@@ -4084,226 +4288,11 @@
       <w:pPr>
         <w:pStyle w:val="Heading3"/>
       </w:pPr>
-      <w:bookmarkStart w:id="18" w:name="_Toc169221995"/>
-      <w:r>
-        <w:t>Prompt Engineering</w:t>
+      <w:bookmarkStart w:id="18" w:name="_Toc169706918"/>
+      <w:r>
+        <w:t>UX Design</w:t>
       </w:r>
       <w:bookmarkEnd w:id="18"/>
-    </w:p>
-    <w:p>
-      <w:pPr>
-        <w:pStyle w:val="Heading4"/>
-      </w:pPr>
-      <w:r>
-        <w:t>Prompt 1:</w:t>
-      </w:r>
-    </w:p>
-    <w:p>
-      <w:r>
-        <w:t xml:space="preserve">Take on the role of a web </w:t>
-      </w:r>
-      <w:r>
-        <w:t>programmer and designer</w:t>
-      </w:r>
-      <w:r>
-        <w:t xml:space="preserve"> </w:t>
-      </w:r>
-      <w:r>
-        <w:t xml:space="preserve">to </w:t>
-      </w:r>
-      <w:r>
-        <w:t>design me a single page web application built to my specification.</w:t>
-      </w:r>
-    </w:p>
-    <w:p>
-      <w:r>
-        <w:t xml:space="preserve">To design the website please build it using React, feel free to create any components necessary to design the page. For a CSS framework please use TailwindCSS for styling. </w:t>
-      </w:r>
-      <w:r>
-        <w:t>The page must be responsive and suitable for mobile and web viewing. HTML should be semantic where possible. The page should have animations trigger as the user scrolls presenting them with new information.</w:t>
-      </w:r>
-    </w:p>
-    <w:p>
-      <w:r>
-        <w:lastRenderedPageBreak/>
-        <w:t>Please go through the process of installing all dependencies before writing the web code. Please ensure that animations are written into the code. The website should have a modern look.</w:t>
-      </w:r>
-    </w:p>
-    <w:p>
-      <w:r>
-        <w:t>To give you context of the website, I am</w:t>
-      </w:r>
-      <w:r>
-        <w:t xml:space="preserve"> Connor Morrison,</w:t>
-      </w:r>
-      <w:r>
-        <w:t xml:space="preserve"> a web developer who is looking to build a portfolio website showcasing my experience, qualifications, skills… (all of which will be listed below).</w:t>
-      </w:r>
-      <w:r>
-        <w:t xml:space="preserve"> </w:t>
-      </w:r>
-      <w:r>
-        <w:t xml:space="preserve">Please ensure there </w:t>
-      </w:r>
-      <w:r>
-        <w:t xml:space="preserve">are </w:t>
-      </w:r>
-      <w:r>
-        <w:t xml:space="preserve">sections for </w:t>
-      </w:r>
-      <w:r>
-        <w:t xml:space="preserve">a </w:t>
-      </w:r>
-      <w:r>
-        <w:t>biography blurb at the top, that shows an about me section</w:t>
-      </w:r>
-      <w:r>
-        <w:t xml:space="preserve"> </w:t>
-      </w:r>
-      <w:r>
-        <w:t>For any skills that have strength value please show a stylised representation of this e.g. filled circles</w:t>
-      </w:r>
-      <w:r>
-        <w:t xml:space="preserve"> out of 5. Also, please include icons</w:t>
-      </w:r>
-      <w:r>
-        <w:t>/logos as well</w:t>
-      </w:r>
-      <w:r>
-        <w:t xml:space="preserve"> wherever possible to represent</w:t>
-      </w:r>
-      <w:r>
-        <w:t xml:space="preserve"> any companies, software, or in the instance you cannot find this information please leave a placeholder logo</w:t>
-      </w:r>
-      <w:r>
-        <w:t>.</w:t>
-      </w:r>
-      <w:r>
-        <w:t xml:space="preserve"> </w:t>
-      </w:r>
-      <w:r>
-        <w:t>Feel free to use as long of a response as required to satisfy the prompt. The content you require to be displayed is:</w:t>
-      </w:r>
-    </w:p>
-    <w:p>
-      <w:pPr>
-        <w:rPr>
-          <w:i/>
-          <w:iCs/>
-        </w:rPr>
-      </w:pPr>
-      <w:r>
-        <w:rPr>
-          <w:i/>
-          <w:iCs/>
-        </w:rPr>
-        <w:t>Content section</w:t>
-      </w:r>
-    </w:p>
-    <w:p>
-      <w:pPr>
-        <w:rPr>
-          <w:i/>
-          <w:iCs/>
-        </w:rPr>
-      </w:pPr>
-    </w:p>
-    <w:p>
-      <w:pPr>
-        <w:pBdr>
-          <w:bottom w:val="single" w:sz="6" w:space="1" w:color="auto"/>
-        </w:pBdr>
-      </w:pPr>
-    </w:p>
-    <w:p/>
-    <w:p>
-      <w:pPr>
-        <w:pStyle w:val="Heading4"/>
-      </w:pPr>
-      <w:r>
-        <w:t>Prompt 2</w:t>
-      </w:r>
-      <w:r>
-        <w:t xml:space="preserve"> (Minimal instruction)</w:t>
-      </w:r>
-      <w:r>
-        <w:t>:</w:t>
-      </w:r>
-    </w:p>
-    <w:p>
-      <w:r>
-        <w:t>Take on the role of a web programmer and designer to design me a single page web application built to my specification.</w:t>
-      </w:r>
-    </w:p>
-    <w:p>
-      <w:r>
-        <w:t>To design the website please build it using React, feel free to create any components necessary to design the page. For a CSS framework please use TailwindCSS for styling. The page must be responsive and suitable for mobile and web viewing.</w:t>
-      </w:r>
-      <w:r>
-        <w:t xml:space="preserve"> Please ensure the webpage has a modern design appearance</w:t>
-      </w:r>
-      <w:r>
-        <w:t>, please ensure also a professional appearance</w:t>
-      </w:r>
-      <w:r>
-        <w:t>.</w:t>
-      </w:r>
-      <w:r>
-        <w:t xml:space="preserve"> The page should have animations trigger as the user scrolls presenting them with new information.</w:t>
-      </w:r>
-    </w:p>
-    <w:p>
-      <w:r>
-        <w:t>I am Connor Morrison a web developer please include the following information into the page</w:t>
-      </w:r>
-      <w:r>
-        <w:t>:</w:t>
-      </w:r>
-    </w:p>
-    <w:p>
-      <w:pPr>
-        <w:rPr>
-          <w:i/>
-          <w:iCs/>
-        </w:rPr>
-      </w:pPr>
-      <w:r>
-        <w:rPr>
-          <w:i/>
-          <w:iCs/>
-        </w:rPr>
-        <w:t>Content Section</w:t>
-      </w:r>
-    </w:p>
-    <w:p>
-      <w:pPr>
-        <w:pBdr>
-          <w:bottom w:val="single" w:sz="6" w:space="1" w:color="auto"/>
-        </w:pBdr>
-      </w:pPr>
-    </w:p>
-    <w:p/>
-    <w:p>
-      <w:pPr>
-        <w:pStyle w:val="Heading4"/>
-      </w:pPr>
-      <w:r>
-        <w:t>Prompt 3 (With daisyUI):</w:t>
-      </w:r>
-    </w:p>
-    <w:p>
-      <w:r>
-        <w:t>Expand on this</w:t>
-      </w:r>
-    </w:p>
-    <w:p/>
-    <w:p>
-      <w:pPr>
-        <w:pStyle w:val="Heading3"/>
-      </w:pPr>
-      <w:r>
-        <w:t>UX Design</w:t>
-      </w:r>
     </w:p>
     <w:p>
       <w:pPr>
@@ -4334,7 +4323,6 @@
         </w:numPr>
       </w:pPr>
       <w:r>
-        <w:lastRenderedPageBreak/>
         <w:t>Dynamic Elements</w:t>
       </w:r>
     </w:p>
@@ -4419,6 +4407,7 @@
         </w:numPr>
       </w:pPr>
       <w:r>
+        <w:lastRenderedPageBreak/>
         <w:t>Education</w:t>
       </w:r>
     </w:p>
@@ -4562,14 +4551,23 @@
     </w:p>
     <w:p>
       <w:pPr>
+        <w:pStyle w:val="ListParagraph"/>
+        <w:numPr>
+          <w:ilvl w:val="0"/>
+          <w:numId w:val="26"/>
+        </w:numPr>
+      </w:pPr>
+    </w:p>
+    <w:p>
+      <w:pPr>
         <w:pStyle w:val="Heading2"/>
       </w:pPr>
-      <w:bookmarkStart w:id="19" w:name="_Toc169221996"/>
     </w:p>
     <w:p>
       <w:pPr>
         <w:pStyle w:val="Heading2"/>
       </w:pPr>
+      <w:bookmarkStart w:id="19" w:name="_Toc169706919"/>
       <w:r>
         <w:t>Game Style Form</w:t>
       </w:r>
@@ -4579,7 +4577,7 @@
       <w:pPr>
         <w:pStyle w:val="Heading3"/>
       </w:pPr>
-      <w:bookmarkStart w:id="20" w:name="_Toc169221997"/>
+      <w:bookmarkStart w:id="20" w:name="_Toc169706920"/>
       <w:r>
         <w:t>Abstract</w:t>
       </w:r>
@@ -4615,7 +4613,7 @@
       <w:pPr>
         <w:pStyle w:val="Heading3"/>
       </w:pPr>
-      <w:bookmarkStart w:id="21" w:name="_Toc169221998"/>
+      <w:bookmarkStart w:id="21" w:name="_Toc169706921"/>
       <w:r>
         <w:t>Key Requirements</w:t>
       </w:r>
@@ -4724,12 +4722,74 @@
         <w:t>Mustn’t cause lag for the page</w:t>
       </w:r>
     </w:p>
-    <w:p/>
+    <w:p>
+      <w:pPr>
+        <w:pStyle w:val="Heading3"/>
+      </w:pPr>
+      <w:r>
+        <w:t xml:space="preserve">Email </w:t>
+      </w:r>
+    </w:p>
+    <w:p>
+      <w:r>
+        <w:t>Hey Connor, {</w:t>
+      </w:r>
+      <w:proofErr w:type="spellStart"/>
+      <w:r>
+        <w:t>vistor_name</w:t>
+      </w:r>
+      <w:proofErr w:type="spellEnd"/>
+      <w:r>
+        <w:t>} completed your form at {</w:t>
+      </w:r>
+      <w:proofErr w:type="spellStart"/>
+      <w:r>
+        <w:t>time_completed</w:t>
+      </w:r>
+      <w:proofErr w:type="spellEnd"/>
+      <w:r>
+        <w:t>}!</w:t>
+      </w:r>
+    </w:p>
+    <w:p>
+      <w:r>
+        <w:t>They were a {</w:t>
+      </w:r>
+      <w:proofErr w:type="spellStart"/>
+      <w:r>
+        <w:t>vistor_type</w:t>
+      </w:r>
+      <w:proofErr w:type="spellEnd"/>
+      <w:r>
+        <w:t>} who {</w:t>
+      </w:r>
+      <w:proofErr w:type="spellStart"/>
+      <w:r>
+        <w:t>enjoyment_type</w:t>
+      </w:r>
+      <w:proofErr w:type="spellEnd"/>
+      <w:r>
+        <w:t>} your site!</w:t>
+      </w:r>
+    </w:p>
+    <w:p>
+      <w:r>
+        <w:t>They are {</w:t>
+      </w:r>
+      <w:proofErr w:type="spellStart"/>
+      <w:r>
+        <w:t>desire_contact</w:t>
+      </w:r>
+      <w:proofErr w:type="spellEnd"/>
+      <w:r>
+        <w:t>} in getting in touch.</w:t>
+      </w:r>
+    </w:p>
     <w:p>
       <w:pPr>
         <w:pStyle w:val="Heading2"/>
       </w:pPr>
-      <w:bookmarkStart w:id="22" w:name="_Toc169221999"/>
+      <w:bookmarkStart w:id="22" w:name="_Toc169706922"/>
       <w:r>
         <w:lastRenderedPageBreak/>
         <w:t>Virtual Chatbot</w:t>
@@ -4740,7 +4800,7 @@
       <w:pPr>
         <w:pStyle w:val="Heading3"/>
       </w:pPr>
-      <w:bookmarkStart w:id="23" w:name="_Toc169222000"/>
+      <w:bookmarkStart w:id="23" w:name="_Toc169706923"/>
       <w:r>
         <w:t>Abstract</w:t>
       </w:r>
@@ -4755,7 +4815,7 @@
       <w:pPr>
         <w:pStyle w:val="Heading3"/>
       </w:pPr>
-      <w:bookmarkStart w:id="24" w:name="_Toc169222001"/>
+      <w:bookmarkStart w:id="24" w:name="_Toc169706924"/>
       <w:r>
         <w:t>Key Requirements</w:t>
       </w:r>
@@ -4799,7 +4859,6 @@
           <w:szCs w:val="32"/>
         </w:rPr>
       </w:pPr>
-      <w:bookmarkStart w:id="25" w:name="_Toc169222002"/>
       <w:r>
         <w:br w:type="page"/>
       </w:r>
@@ -4808,39 +4867,42 @@
       <w:pPr>
         <w:pStyle w:val="Heading1"/>
       </w:pPr>
+      <w:bookmarkStart w:id="25" w:name="_Toc169706925"/>
       <w:r>
         <w:lastRenderedPageBreak/>
         <w:t>Future Projects</w:t>
       </w:r>
+      <w:bookmarkEnd w:id="25"/>
     </w:p>
     <w:p>
       <w:pPr>
         <w:pStyle w:val="Heading2"/>
       </w:pPr>
+      <w:bookmarkStart w:id="26" w:name="_Toc169706926"/>
       <w:r>
         <w:t>Biometric 2FA</w:t>
       </w:r>
-      <w:bookmarkEnd w:id="25"/>
+      <w:bookmarkEnd w:id="26"/>
     </w:p>
     <w:p>
       <w:pPr>
         <w:pStyle w:val="Heading3"/>
       </w:pPr>
-      <w:bookmarkStart w:id="26" w:name="_Toc169222003"/>
+      <w:bookmarkStart w:id="27" w:name="_Toc169706927"/>
       <w:r>
         <w:t>Abstract</w:t>
       </w:r>
-      <w:bookmarkEnd w:id="26"/>
+      <w:bookmarkEnd w:id="27"/>
     </w:p>
     <w:p>
       <w:pPr>
         <w:pStyle w:val="Heading3"/>
       </w:pPr>
-      <w:bookmarkStart w:id="27" w:name="_Toc169222004"/>
+      <w:bookmarkStart w:id="28" w:name="_Toc169706928"/>
       <w:r>
         <w:t>Key Requirements</w:t>
       </w:r>
-      <w:bookmarkEnd w:id="27"/>
+      <w:bookmarkEnd w:id="28"/>
     </w:p>
     <w:p>
       <w:pPr>

</xml_diff>

<commit_message>
added a checklist to the documentation for stuff to do. I'm going to hate merging this later
</commit_message>
<xml_diff>
--- a/documentation/Web Server Architecture.docx
+++ b/documentation/Web Server Architecture.docx
@@ -4121,27 +4121,6 @@
     </w:p>
     <w:p>
       <w:pPr>
-        <w:pStyle w:val="ListParagraph"/>
-        <w:numPr>
-          <w:ilvl w:val="0"/>
-          <w:numId w:val="20"/>
-        </w:numPr>
-        <w:rPr>
-          <w:i/>
-          <w:iCs/>
-        </w:rPr>
-      </w:pPr>
-      <w:r>
-        <w:rPr>
-          <w:i/>
-          <w:iCs/>
-        </w:rPr>
-        <w:t>Career Essentials in GitHub</w:t>
-      </w:r>
-    </w:p>
-    <w:p/>
-    <w:p>
-      <w:pPr>
         <w:pStyle w:val="Heading4"/>
       </w:pPr>
       <w:r>
@@ -4214,12 +4193,12 @@
     </w:p>
     <w:p>
       <w:r>
+        <w:t>Please go through the process of installing all dependencies before writing the web code. Please ensure that animations are written into the code. The website should have a modern look.</w:t>
+      </w:r>
+    </w:p>
+    <w:p>
+      <w:r>
         <w:lastRenderedPageBreak/>
-        <w:t>Please go through the process of installing all dependencies before writing the web code. Please ensure that animations are written into the code. The website should have a modern look.</w:t>
-      </w:r>
-    </w:p>
-    <w:p>
-      <w:r>
         <w:t>To give you context of the website, I am</w:t>
       </w:r>
       <w:r>
@@ -4249,13 +4228,8 @@
       <w:r>
         <w:t xml:space="preserve"> </w:t>
       </w:r>
-      <w:proofErr w:type="gramStart"/>
-      <w:r>
-        <w:t>For</w:t>
-      </w:r>
-      <w:proofErr w:type="gramEnd"/>
-      <w:r>
-        <w:t xml:space="preserve"> any skills that have strength value please show a stylised representation of this e.g. filled circles</w:t>
+      <w:r>
+        <w:t>For any skills that have strength value please show a stylised representation of this e.g. filled circles</w:t>
       </w:r>
       <w:r>
         <w:t xml:space="preserve"> out of 5. Also, please include icons</w:t>
@@ -4444,7 +4418,6 @@
         </w:numPr>
       </w:pPr>
       <w:r>
-        <w:lastRenderedPageBreak/>
         <w:t>Dynamic Elements</w:t>
       </w:r>
     </w:p>
@@ -4481,6 +4454,7 @@
         </w:numPr>
       </w:pPr>
       <w:r>
+        <w:lastRenderedPageBreak/>
         <w:t>Display</w:t>
       </w:r>
     </w:p>
@@ -4541,10 +4515,7 @@
         </w:numPr>
       </w:pPr>
       <w:r>
-        <w:t xml:space="preserve">Contact + </w:t>
-      </w:r>
-      <w:r>
-        <w:t>Links</w:t>
+        <w:t>Contact + Links</w:t>
       </w:r>
     </w:p>
     <w:p/>
@@ -4608,24 +4579,12 @@
           <w:numId w:val="26"/>
         </w:numPr>
       </w:pPr>
-      <w:hyperlink r:id="rId9" w:history="1">
+      <w:hyperlink r:id="rId9" w:anchor="home" w:history="1">
         <w:r>
           <w:rPr>
             <w:rStyle w:val="Hyperlink"/>
           </w:rPr>
-          <w:t>https://ww</w:t>
-        </w:r>
-        <w:r>
-          <w:rPr>
-            <w:rStyle w:val="Hyperlink"/>
-          </w:rPr>
-          <w:t>w</w:t>
-        </w:r>
-        <w:r>
-          <w:rPr>
-            <w:rStyle w:val="Hyperlink"/>
-          </w:rPr>
-          <w:t>.benrogers.dev/#home</w:t>
+          <w:t>https://www.benrogers.dev/#home</w:t>
         </w:r>
       </w:hyperlink>
       <w:r>
@@ -4916,14 +4875,6 @@
     </w:p>
     <w:p/>
     <w:p>
-      <w:pPr>
-        <w:rPr>
-          <w:rFonts w:asciiTheme="majorHAnsi" w:eastAsiaTheme="majorEastAsia" w:hAnsiTheme="majorHAnsi" w:cstheme="majorBidi"/>
-          <w:color w:val="0F4761" w:themeColor="accent1" w:themeShade="BF"/>
-          <w:sz w:val="32"/>
-          <w:szCs w:val="32"/>
-        </w:rPr>
-      </w:pPr>
       <w:bookmarkStart w:id="25" w:name="_Toc169222002"/>
       <w:r>
         <w:br w:type="page"/>
@@ -4985,6 +4936,173 @@
     </w:p>
     <w:p/>
     <w:p/>
+    <w:p>
+      <w:r>
+        <w:br w:type="page"/>
+      </w:r>
+    </w:p>
+    <w:p>
+      <w:pPr>
+        <w:pStyle w:val="Heading1"/>
+      </w:pPr>
+      <w:r>
+        <w:lastRenderedPageBreak/>
+        <w:t>Pre-Deployment</w:t>
+      </w:r>
+      <w:r>
+        <w:t xml:space="preserve"> Checklist</w:t>
+      </w:r>
+    </w:p>
+    <w:p>
+      <w:pPr>
+        <w:pStyle w:val="ListParagraph"/>
+        <w:numPr>
+          <w:ilvl w:val="0"/>
+          <w:numId w:val="31"/>
+        </w:numPr>
+      </w:pPr>
+      <w:r>
+        <w:t>Get Custom Domain</w:t>
+      </w:r>
+    </w:p>
+    <w:p>
+      <w:pPr>
+        <w:pStyle w:val="ListParagraph"/>
+        <w:numPr>
+          <w:ilvl w:val="0"/>
+          <w:numId w:val="31"/>
+        </w:numPr>
+      </w:pPr>
+      <w:r>
+        <w:t xml:space="preserve">Get a SSL certificate </w:t>
+      </w:r>
+    </w:p>
+    <w:p>
+      <w:pPr>
+        <w:pStyle w:val="ListParagraph"/>
+        <w:numPr>
+          <w:ilvl w:val="0"/>
+          <w:numId w:val="31"/>
+        </w:numPr>
+      </w:pPr>
+      <w:r>
+        <w:t>Dynamic Domain Name Service/Get Static IP</w:t>
+      </w:r>
+    </w:p>
+    <w:p>
+      <w:pPr>
+        <w:pStyle w:val="ListParagraph"/>
+        <w:numPr>
+          <w:ilvl w:val="0"/>
+          <w:numId w:val="31"/>
+        </w:numPr>
+      </w:pPr>
+      <w:r>
+        <w:t>Host NGINX Server</w:t>
+      </w:r>
+    </w:p>
+    <w:p>
+      <w:pPr>
+        <w:pStyle w:val="ListParagraph"/>
+        <w:numPr>
+          <w:ilvl w:val="0"/>
+          <w:numId w:val="31"/>
+        </w:numPr>
+      </w:pPr>
+      <w:r>
+        <w:t>Finish Static Website</w:t>
+      </w:r>
+    </w:p>
+    <w:p>
+      <w:pPr>
+        <w:pStyle w:val="ListParagraph"/>
+        <w:numPr>
+          <w:ilvl w:val="0"/>
+          <w:numId w:val="31"/>
+        </w:numPr>
+      </w:pPr>
+      <w:r>
+        <w:t>Finish Game Form</w:t>
+      </w:r>
+    </w:p>
+    <w:p>
+      <w:pPr>
+        <w:pStyle w:val="ListParagraph"/>
+        <w:numPr>
+          <w:ilvl w:val="1"/>
+          <w:numId w:val="31"/>
+        </w:numPr>
+      </w:pPr>
+      <w:r>
+        <w:t xml:space="preserve">Interactive </w:t>
+      </w:r>
+      <w:r>
+        <w:t>Game</w:t>
+      </w:r>
+      <w:r>
+        <w:t xml:space="preserve"> Form Front-End Implementation</w:t>
+      </w:r>
+    </w:p>
+    <w:p>
+      <w:pPr>
+        <w:pStyle w:val="ListParagraph"/>
+        <w:numPr>
+          <w:ilvl w:val="1"/>
+          <w:numId w:val="31"/>
+        </w:numPr>
+      </w:pPr>
+      <w:r>
+        <w:t xml:space="preserve">Rate Limiting </w:t>
+      </w:r>
+      <w:r>
+        <w:t>Security Integration</w:t>
+      </w:r>
+    </w:p>
+    <w:p>
+      <w:pPr>
+        <w:pStyle w:val="ListParagraph"/>
+        <w:numPr>
+          <w:ilvl w:val="1"/>
+          <w:numId w:val="31"/>
+        </w:numPr>
+      </w:pPr>
+      <w:r>
+        <w:t>Player Decision Handler APIs</w:t>
+      </w:r>
+    </w:p>
+    <w:p>
+      <w:pPr>
+        <w:pStyle w:val="ListParagraph"/>
+        <w:numPr>
+          <w:ilvl w:val="1"/>
+          <w:numId w:val="31"/>
+        </w:numPr>
+      </w:pPr>
+      <w:r>
+        <w:t xml:space="preserve">Database to store </w:t>
+      </w:r>
+      <w:r>
+        <w:t>p</w:t>
+      </w:r>
+      <w:r>
+        <w:t>layer data</w:t>
+      </w:r>
+    </w:p>
+    <w:p>
+      <w:pPr>
+        <w:pStyle w:val="ListParagraph"/>
+        <w:numPr>
+          <w:ilvl w:val="0"/>
+          <w:numId w:val="31"/>
+        </w:numPr>
+      </w:pPr>
+      <w:r>
+        <w:t>Integrate Chatbot into Websit</w:t>
+      </w:r>
+      <w:r>
+        <w:t>e</w:t>
+      </w:r>
+    </w:p>
     <w:sectPr>
       <w:headerReference w:type="default" r:id="rId11"/>
       <w:footerReference w:type="default" r:id="rId12"/>
@@ -6062,6 +6180,119 @@
     </w:lvl>
   </w:abstractNum>
   <w:abstractNum w:abstractNumId="8" w15:restartNumberingAfterBreak="0">
+    <w:nsid w:val="1E8042CF"/>
+    <w:multiLevelType w:val="hybridMultilevel"/>
+    <w:tmpl w:val="655CE8A8"/>
+    <w:lvl w:ilvl="0" w:tplc="0C090001">
+      <w:start w:val="1"/>
+      <w:numFmt w:val="bullet"/>
+      <w:lvlText w:val=""/>
+      <w:lvlJc w:val="left"/>
+      <w:pPr>
+        <w:ind w:left="3600" w:hanging="360"/>
+      </w:pPr>
+      <w:rPr>
+        <w:rFonts w:ascii="Symbol" w:hAnsi="Symbol" w:hint="default"/>
+      </w:rPr>
+    </w:lvl>
+    <w:lvl w:ilvl="1" w:tplc="0C090003" w:tentative="1">
+      <w:start w:val="1"/>
+      <w:numFmt w:val="bullet"/>
+      <w:lvlText w:val="o"/>
+      <w:lvlJc w:val="left"/>
+      <w:pPr>
+        <w:ind w:left="4320" w:hanging="360"/>
+      </w:pPr>
+      <w:rPr>
+        <w:rFonts w:ascii="Courier New" w:hAnsi="Courier New" w:cs="Courier New" w:hint="default"/>
+      </w:rPr>
+    </w:lvl>
+    <w:lvl w:ilvl="2" w:tplc="0C090005" w:tentative="1">
+      <w:start w:val="1"/>
+      <w:numFmt w:val="bullet"/>
+      <w:lvlText w:val=""/>
+      <w:lvlJc w:val="left"/>
+      <w:pPr>
+        <w:ind w:left="5040" w:hanging="360"/>
+      </w:pPr>
+      <w:rPr>
+        <w:rFonts w:ascii="Wingdings" w:hAnsi="Wingdings" w:hint="default"/>
+      </w:rPr>
+    </w:lvl>
+    <w:lvl w:ilvl="3" w:tplc="0C090001" w:tentative="1">
+      <w:start w:val="1"/>
+      <w:numFmt w:val="bullet"/>
+      <w:lvlText w:val=""/>
+      <w:lvlJc w:val="left"/>
+      <w:pPr>
+        <w:ind w:left="5760" w:hanging="360"/>
+      </w:pPr>
+      <w:rPr>
+        <w:rFonts w:ascii="Symbol" w:hAnsi="Symbol" w:hint="default"/>
+      </w:rPr>
+    </w:lvl>
+    <w:lvl w:ilvl="4" w:tplc="0C090003" w:tentative="1">
+      <w:start w:val="1"/>
+      <w:numFmt w:val="bullet"/>
+      <w:lvlText w:val="o"/>
+      <w:lvlJc w:val="left"/>
+      <w:pPr>
+        <w:ind w:left="6480" w:hanging="360"/>
+      </w:pPr>
+      <w:rPr>
+        <w:rFonts w:ascii="Courier New" w:hAnsi="Courier New" w:cs="Courier New" w:hint="default"/>
+      </w:rPr>
+    </w:lvl>
+    <w:lvl w:ilvl="5" w:tplc="0C090005" w:tentative="1">
+      <w:start w:val="1"/>
+      <w:numFmt w:val="bullet"/>
+      <w:lvlText w:val=""/>
+      <w:lvlJc w:val="left"/>
+      <w:pPr>
+        <w:ind w:left="7200" w:hanging="360"/>
+      </w:pPr>
+      <w:rPr>
+        <w:rFonts w:ascii="Wingdings" w:hAnsi="Wingdings" w:hint="default"/>
+      </w:rPr>
+    </w:lvl>
+    <w:lvl w:ilvl="6" w:tplc="0C090001" w:tentative="1">
+      <w:start w:val="1"/>
+      <w:numFmt w:val="bullet"/>
+      <w:lvlText w:val=""/>
+      <w:lvlJc w:val="left"/>
+      <w:pPr>
+        <w:ind w:left="7920" w:hanging="360"/>
+      </w:pPr>
+      <w:rPr>
+        <w:rFonts w:ascii="Symbol" w:hAnsi="Symbol" w:hint="default"/>
+      </w:rPr>
+    </w:lvl>
+    <w:lvl w:ilvl="7" w:tplc="0C090003" w:tentative="1">
+      <w:start w:val="1"/>
+      <w:numFmt w:val="bullet"/>
+      <w:lvlText w:val="o"/>
+      <w:lvlJc w:val="left"/>
+      <w:pPr>
+        <w:ind w:left="8640" w:hanging="360"/>
+      </w:pPr>
+      <w:rPr>
+        <w:rFonts w:ascii="Courier New" w:hAnsi="Courier New" w:cs="Courier New" w:hint="default"/>
+      </w:rPr>
+    </w:lvl>
+    <w:lvl w:ilvl="8" w:tplc="0C090005" w:tentative="1">
+      <w:start w:val="1"/>
+      <w:numFmt w:val="bullet"/>
+      <w:lvlText w:val=""/>
+      <w:lvlJc w:val="left"/>
+      <w:pPr>
+        <w:ind w:left="9360" w:hanging="360"/>
+      </w:pPr>
+      <w:rPr>
+        <w:rFonts w:ascii="Wingdings" w:hAnsi="Wingdings" w:hint="default"/>
+      </w:rPr>
+    </w:lvl>
+  </w:abstractNum>
+  <w:abstractNum w:abstractNumId="9" w15:restartNumberingAfterBreak="0">
     <w:nsid w:val="1E846F59"/>
     <w:multiLevelType w:val="hybridMultilevel"/>
     <w:tmpl w:val="DE4E17F2"/>
@@ -6174,7 +6405,7 @@
       </w:rPr>
     </w:lvl>
   </w:abstractNum>
-  <w:abstractNum w:abstractNumId="9" w15:restartNumberingAfterBreak="0">
+  <w:abstractNum w:abstractNumId="10" w15:restartNumberingAfterBreak="0">
     <w:nsid w:val="2BF876BA"/>
     <w:multiLevelType w:val="hybridMultilevel"/>
     <w:tmpl w:val="FDF67578"/>
@@ -6287,7 +6518,120 @@
       </w:rPr>
     </w:lvl>
   </w:abstractNum>
-  <w:abstractNum w:abstractNumId="10" w15:restartNumberingAfterBreak="0">
+  <w:abstractNum w:abstractNumId="11" w15:restartNumberingAfterBreak="0">
+    <w:nsid w:val="2D5015C2"/>
+    <w:multiLevelType w:val="hybridMultilevel"/>
+    <w:tmpl w:val="D0DAB8AC"/>
+    <w:lvl w:ilvl="0" w:tplc="0C090001">
+      <w:start w:val="1"/>
+      <w:numFmt w:val="bullet"/>
+      <w:lvlText w:val=""/>
+      <w:lvlJc w:val="left"/>
+      <w:pPr>
+        <w:ind w:left="3600" w:hanging="360"/>
+      </w:pPr>
+      <w:rPr>
+        <w:rFonts w:ascii="Symbol" w:hAnsi="Symbol" w:hint="default"/>
+      </w:rPr>
+    </w:lvl>
+    <w:lvl w:ilvl="1" w:tplc="0C090003" w:tentative="1">
+      <w:start w:val="1"/>
+      <w:numFmt w:val="bullet"/>
+      <w:lvlText w:val="o"/>
+      <w:lvlJc w:val="left"/>
+      <w:pPr>
+        <w:ind w:left="4320" w:hanging="360"/>
+      </w:pPr>
+      <w:rPr>
+        <w:rFonts w:ascii="Courier New" w:hAnsi="Courier New" w:cs="Courier New" w:hint="default"/>
+      </w:rPr>
+    </w:lvl>
+    <w:lvl w:ilvl="2" w:tplc="0C090005" w:tentative="1">
+      <w:start w:val="1"/>
+      <w:numFmt w:val="bullet"/>
+      <w:lvlText w:val=""/>
+      <w:lvlJc w:val="left"/>
+      <w:pPr>
+        <w:ind w:left="5040" w:hanging="360"/>
+      </w:pPr>
+      <w:rPr>
+        <w:rFonts w:ascii="Wingdings" w:hAnsi="Wingdings" w:hint="default"/>
+      </w:rPr>
+    </w:lvl>
+    <w:lvl w:ilvl="3" w:tplc="0C090001" w:tentative="1">
+      <w:start w:val="1"/>
+      <w:numFmt w:val="bullet"/>
+      <w:lvlText w:val=""/>
+      <w:lvlJc w:val="left"/>
+      <w:pPr>
+        <w:ind w:left="5760" w:hanging="360"/>
+      </w:pPr>
+      <w:rPr>
+        <w:rFonts w:ascii="Symbol" w:hAnsi="Symbol" w:hint="default"/>
+      </w:rPr>
+    </w:lvl>
+    <w:lvl w:ilvl="4" w:tplc="0C090003" w:tentative="1">
+      <w:start w:val="1"/>
+      <w:numFmt w:val="bullet"/>
+      <w:lvlText w:val="o"/>
+      <w:lvlJc w:val="left"/>
+      <w:pPr>
+        <w:ind w:left="6480" w:hanging="360"/>
+      </w:pPr>
+      <w:rPr>
+        <w:rFonts w:ascii="Courier New" w:hAnsi="Courier New" w:cs="Courier New" w:hint="default"/>
+      </w:rPr>
+    </w:lvl>
+    <w:lvl w:ilvl="5" w:tplc="0C090005" w:tentative="1">
+      <w:start w:val="1"/>
+      <w:numFmt w:val="bullet"/>
+      <w:lvlText w:val=""/>
+      <w:lvlJc w:val="left"/>
+      <w:pPr>
+        <w:ind w:left="7200" w:hanging="360"/>
+      </w:pPr>
+      <w:rPr>
+        <w:rFonts w:ascii="Wingdings" w:hAnsi="Wingdings" w:hint="default"/>
+      </w:rPr>
+    </w:lvl>
+    <w:lvl w:ilvl="6" w:tplc="0C090001" w:tentative="1">
+      <w:start w:val="1"/>
+      <w:numFmt w:val="bullet"/>
+      <w:lvlText w:val=""/>
+      <w:lvlJc w:val="left"/>
+      <w:pPr>
+        <w:ind w:left="7920" w:hanging="360"/>
+      </w:pPr>
+      <w:rPr>
+        <w:rFonts w:ascii="Symbol" w:hAnsi="Symbol" w:hint="default"/>
+      </w:rPr>
+    </w:lvl>
+    <w:lvl w:ilvl="7" w:tplc="0C090003" w:tentative="1">
+      <w:start w:val="1"/>
+      <w:numFmt w:val="bullet"/>
+      <w:lvlText w:val="o"/>
+      <w:lvlJc w:val="left"/>
+      <w:pPr>
+        <w:ind w:left="8640" w:hanging="360"/>
+      </w:pPr>
+      <w:rPr>
+        <w:rFonts w:ascii="Courier New" w:hAnsi="Courier New" w:cs="Courier New" w:hint="default"/>
+      </w:rPr>
+    </w:lvl>
+    <w:lvl w:ilvl="8" w:tplc="0C090005" w:tentative="1">
+      <w:start w:val="1"/>
+      <w:numFmt w:val="bullet"/>
+      <w:lvlText w:val=""/>
+      <w:lvlJc w:val="left"/>
+      <w:pPr>
+        <w:ind w:left="9360" w:hanging="360"/>
+      </w:pPr>
+      <w:rPr>
+        <w:rFonts w:ascii="Wingdings" w:hAnsi="Wingdings" w:hint="default"/>
+      </w:rPr>
+    </w:lvl>
+  </w:abstractNum>
+  <w:abstractNum w:abstractNumId="12" w15:restartNumberingAfterBreak="0">
     <w:nsid w:val="30F57222"/>
     <w:multiLevelType w:val="hybridMultilevel"/>
     <w:tmpl w:val="9134F0A4"/>
@@ -6400,7 +6744,7 @@
       </w:rPr>
     </w:lvl>
   </w:abstractNum>
-  <w:abstractNum w:abstractNumId="11" w15:restartNumberingAfterBreak="0">
+  <w:abstractNum w:abstractNumId="13" w15:restartNumberingAfterBreak="0">
     <w:nsid w:val="334F28FF"/>
     <w:multiLevelType w:val="hybridMultilevel"/>
     <w:tmpl w:val="A22AD650"/>
@@ -6513,7 +6857,7 @@
       </w:rPr>
     </w:lvl>
   </w:abstractNum>
-  <w:abstractNum w:abstractNumId="12" w15:restartNumberingAfterBreak="0">
+  <w:abstractNum w:abstractNumId="14" w15:restartNumberingAfterBreak="0">
     <w:nsid w:val="36797477"/>
     <w:multiLevelType w:val="hybridMultilevel"/>
     <w:tmpl w:val="BA5A8000"/>
@@ -6626,7 +6970,233 @@
       </w:rPr>
     </w:lvl>
   </w:abstractNum>
-  <w:abstractNum w:abstractNumId="13" w15:restartNumberingAfterBreak="0">
+  <w:abstractNum w:abstractNumId="15" w15:restartNumberingAfterBreak="0">
+    <w:nsid w:val="3BAC0690"/>
+    <w:multiLevelType w:val="hybridMultilevel"/>
+    <w:tmpl w:val="013833BC"/>
+    <w:lvl w:ilvl="0" w:tplc="0C090001">
+      <w:start w:val="1"/>
+      <w:numFmt w:val="bullet"/>
+      <w:lvlText w:val=""/>
+      <w:lvlJc w:val="left"/>
+      <w:pPr>
+        <w:ind w:left="3600" w:hanging="360"/>
+      </w:pPr>
+      <w:rPr>
+        <w:rFonts w:ascii="Symbol" w:hAnsi="Symbol" w:hint="default"/>
+      </w:rPr>
+    </w:lvl>
+    <w:lvl w:ilvl="1" w:tplc="0C090003" w:tentative="1">
+      <w:start w:val="1"/>
+      <w:numFmt w:val="bullet"/>
+      <w:lvlText w:val="o"/>
+      <w:lvlJc w:val="left"/>
+      <w:pPr>
+        <w:ind w:left="4320" w:hanging="360"/>
+      </w:pPr>
+      <w:rPr>
+        <w:rFonts w:ascii="Courier New" w:hAnsi="Courier New" w:cs="Courier New" w:hint="default"/>
+      </w:rPr>
+    </w:lvl>
+    <w:lvl w:ilvl="2" w:tplc="0C090005" w:tentative="1">
+      <w:start w:val="1"/>
+      <w:numFmt w:val="bullet"/>
+      <w:lvlText w:val=""/>
+      <w:lvlJc w:val="left"/>
+      <w:pPr>
+        <w:ind w:left="5040" w:hanging="360"/>
+      </w:pPr>
+      <w:rPr>
+        <w:rFonts w:ascii="Wingdings" w:hAnsi="Wingdings" w:hint="default"/>
+      </w:rPr>
+    </w:lvl>
+    <w:lvl w:ilvl="3" w:tplc="0C090001" w:tentative="1">
+      <w:start w:val="1"/>
+      <w:numFmt w:val="bullet"/>
+      <w:lvlText w:val=""/>
+      <w:lvlJc w:val="left"/>
+      <w:pPr>
+        <w:ind w:left="5760" w:hanging="360"/>
+      </w:pPr>
+      <w:rPr>
+        <w:rFonts w:ascii="Symbol" w:hAnsi="Symbol" w:hint="default"/>
+      </w:rPr>
+    </w:lvl>
+    <w:lvl w:ilvl="4" w:tplc="0C090003" w:tentative="1">
+      <w:start w:val="1"/>
+      <w:numFmt w:val="bullet"/>
+      <w:lvlText w:val="o"/>
+      <w:lvlJc w:val="left"/>
+      <w:pPr>
+        <w:ind w:left="6480" w:hanging="360"/>
+      </w:pPr>
+      <w:rPr>
+        <w:rFonts w:ascii="Courier New" w:hAnsi="Courier New" w:cs="Courier New" w:hint="default"/>
+      </w:rPr>
+    </w:lvl>
+    <w:lvl w:ilvl="5" w:tplc="0C090005" w:tentative="1">
+      <w:start w:val="1"/>
+      <w:numFmt w:val="bullet"/>
+      <w:lvlText w:val=""/>
+      <w:lvlJc w:val="left"/>
+      <w:pPr>
+        <w:ind w:left="7200" w:hanging="360"/>
+      </w:pPr>
+      <w:rPr>
+        <w:rFonts w:ascii="Wingdings" w:hAnsi="Wingdings" w:hint="default"/>
+      </w:rPr>
+    </w:lvl>
+    <w:lvl w:ilvl="6" w:tplc="0C090001" w:tentative="1">
+      <w:start w:val="1"/>
+      <w:numFmt w:val="bullet"/>
+      <w:lvlText w:val=""/>
+      <w:lvlJc w:val="left"/>
+      <w:pPr>
+        <w:ind w:left="7920" w:hanging="360"/>
+      </w:pPr>
+      <w:rPr>
+        <w:rFonts w:ascii="Symbol" w:hAnsi="Symbol" w:hint="default"/>
+      </w:rPr>
+    </w:lvl>
+    <w:lvl w:ilvl="7" w:tplc="0C090003" w:tentative="1">
+      <w:start w:val="1"/>
+      <w:numFmt w:val="bullet"/>
+      <w:lvlText w:val="o"/>
+      <w:lvlJc w:val="left"/>
+      <w:pPr>
+        <w:ind w:left="8640" w:hanging="360"/>
+      </w:pPr>
+      <w:rPr>
+        <w:rFonts w:ascii="Courier New" w:hAnsi="Courier New" w:cs="Courier New" w:hint="default"/>
+      </w:rPr>
+    </w:lvl>
+    <w:lvl w:ilvl="8" w:tplc="0C090005" w:tentative="1">
+      <w:start w:val="1"/>
+      <w:numFmt w:val="bullet"/>
+      <w:lvlText w:val=""/>
+      <w:lvlJc w:val="left"/>
+      <w:pPr>
+        <w:ind w:left="9360" w:hanging="360"/>
+      </w:pPr>
+      <w:rPr>
+        <w:rFonts w:ascii="Wingdings" w:hAnsi="Wingdings" w:hint="default"/>
+      </w:rPr>
+    </w:lvl>
+  </w:abstractNum>
+  <w:abstractNum w:abstractNumId="16" w15:restartNumberingAfterBreak="0">
+    <w:nsid w:val="3F444B29"/>
+    <w:multiLevelType w:val="hybridMultilevel"/>
+    <w:tmpl w:val="74462EBE"/>
+    <w:lvl w:ilvl="0" w:tplc="0C090001">
+      <w:start w:val="1"/>
+      <w:numFmt w:val="bullet"/>
+      <w:lvlText w:val=""/>
+      <w:lvlJc w:val="left"/>
+      <w:pPr>
+        <w:ind w:left="720" w:hanging="360"/>
+      </w:pPr>
+      <w:rPr>
+        <w:rFonts w:ascii="Symbol" w:hAnsi="Symbol" w:hint="default"/>
+      </w:rPr>
+    </w:lvl>
+    <w:lvl w:ilvl="1" w:tplc="0C090003">
+      <w:start w:val="1"/>
+      <w:numFmt w:val="bullet"/>
+      <w:lvlText w:val="o"/>
+      <w:lvlJc w:val="left"/>
+      <w:pPr>
+        <w:ind w:left="1440" w:hanging="360"/>
+      </w:pPr>
+      <w:rPr>
+        <w:rFonts w:ascii="Courier New" w:hAnsi="Courier New" w:cs="Courier New" w:hint="default"/>
+      </w:rPr>
+    </w:lvl>
+    <w:lvl w:ilvl="2" w:tplc="0C090005" w:tentative="1">
+      <w:start w:val="1"/>
+      <w:numFmt w:val="bullet"/>
+      <w:lvlText w:val=""/>
+      <w:lvlJc w:val="left"/>
+      <w:pPr>
+        <w:ind w:left="2160" w:hanging="360"/>
+      </w:pPr>
+      <w:rPr>
+        <w:rFonts w:ascii="Wingdings" w:hAnsi="Wingdings" w:hint="default"/>
+      </w:rPr>
+    </w:lvl>
+    <w:lvl w:ilvl="3" w:tplc="0C090001" w:tentative="1">
+      <w:start w:val="1"/>
+      <w:numFmt w:val="bullet"/>
+      <w:lvlText w:val=""/>
+      <w:lvlJc w:val="left"/>
+      <w:pPr>
+        <w:ind w:left="2880" w:hanging="360"/>
+      </w:pPr>
+      <w:rPr>
+        <w:rFonts w:ascii="Symbol" w:hAnsi="Symbol" w:hint="default"/>
+      </w:rPr>
+    </w:lvl>
+    <w:lvl w:ilvl="4" w:tplc="0C090003" w:tentative="1">
+      <w:start w:val="1"/>
+      <w:numFmt w:val="bullet"/>
+      <w:lvlText w:val="o"/>
+      <w:lvlJc w:val="left"/>
+      <w:pPr>
+        <w:ind w:left="3600" w:hanging="360"/>
+      </w:pPr>
+      <w:rPr>
+        <w:rFonts w:ascii="Courier New" w:hAnsi="Courier New" w:cs="Courier New" w:hint="default"/>
+      </w:rPr>
+    </w:lvl>
+    <w:lvl w:ilvl="5" w:tplc="0C090005" w:tentative="1">
+      <w:start w:val="1"/>
+      <w:numFmt w:val="bullet"/>
+      <w:lvlText w:val=""/>
+      <w:lvlJc w:val="left"/>
+      <w:pPr>
+        <w:ind w:left="4320" w:hanging="360"/>
+      </w:pPr>
+      <w:rPr>
+        <w:rFonts w:ascii="Wingdings" w:hAnsi="Wingdings" w:hint="default"/>
+      </w:rPr>
+    </w:lvl>
+    <w:lvl w:ilvl="6" w:tplc="0C090001" w:tentative="1">
+      <w:start w:val="1"/>
+      <w:numFmt w:val="bullet"/>
+      <w:lvlText w:val=""/>
+      <w:lvlJc w:val="left"/>
+      <w:pPr>
+        <w:ind w:left="5040" w:hanging="360"/>
+      </w:pPr>
+      <w:rPr>
+        <w:rFonts w:ascii="Symbol" w:hAnsi="Symbol" w:hint="default"/>
+      </w:rPr>
+    </w:lvl>
+    <w:lvl w:ilvl="7" w:tplc="0C090003" w:tentative="1">
+      <w:start w:val="1"/>
+      <w:numFmt w:val="bullet"/>
+      <w:lvlText w:val="o"/>
+      <w:lvlJc w:val="left"/>
+      <w:pPr>
+        <w:ind w:left="5760" w:hanging="360"/>
+      </w:pPr>
+      <w:rPr>
+        <w:rFonts w:ascii="Courier New" w:hAnsi="Courier New" w:cs="Courier New" w:hint="default"/>
+      </w:rPr>
+    </w:lvl>
+    <w:lvl w:ilvl="8" w:tplc="0C090005" w:tentative="1">
+      <w:start w:val="1"/>
+      <w:numFmt w:val="bullet"/>
+      <w:lvlText w:val=""/>
+      <w:lvlJc w:val="left"/>
+      <w:pPr>
+        <w:ind w:left="6480" w:hanging="360"/>
+      </w:pPr>
+      <w:rPr>
+        <w:rFonts w:ascii="Wingdings" w:hAnsi="Wingdings" w:hint="default"/>
+      </w:rPr>
+    </w:lvl>
+  </w:abstractNum>
+  <w:abstractNum w:abstractNumId="17" w15:restartNumberingAfterBreak="0">
     <w:nsid w:val="4173163D"/>
     <w:multiLevelType w:val="hybridMultilevel"/>
     <w:tmpl w:val="A608F75E"/>
@@ -6739,7 +7309,120 @@
       </w:rPr>
     </w:lvl>
   </w:abstractNum>
-  <w:abstractNum w:abstractNumId="14" w15:restartNumberingAfterBreak="0">
+  <w:abstractNum w:abstractNumId="18" w15:restartNumberingAfterBreak="0">
+    <w:nsid w:val="4ABD0C64"/>
+    <w:multiLevelType w:val="hybridMultilevel"/>
+    <w:tmpl w:val="132018F2"/>
+    <w:lvl w:ilvl="0" w:tplc="0C090001">
+      <w:start w:val="1"/>
+      <w:numFmt w:val="bullet"/>
+      <w:lvlText w:val=""/>
+      <w:lvlJc w:val="left"/>
+      <w:pPr>
+        <w:ind w:left="3600" w:hanging="360"/>
+      </w:pPr>
+      <w:rPr>
+        <w:rFonts w:ascii="Symbol" w:hAnsi="Symbol" w:hint="default"/>
+      </w:rPr>
+    </w:lvl>
+    <w:lvl w:ilvl="1" w:tplc="0C090003" w:tentative="1">
+      <w:start w:val="1"/>
+      <w:numFmt w:val="bullet"/>
+      <w:lvlText w:val="o"/>
+      <w:lvlJc w:val="left"/>
+      <w:pPr>
+        <w:ind w:left="4320" w:hanging="360"/>
+      </w:pPr>
+      <w:rPr>
+        <w:rFonts w:ascii="Courier New" w:hAnsi="Courier New" w:cs="Courier New" w:hint="default"/>
+      </w:rPr>
+    </w:lvl>
+    <w:lvl w:ilvl="2" w:tplc="0C090005" w:tentative="1">
+      <w:start w:val="1"/>
+      <w:numFmt w:val="bullet"/>
+      <w:lvlText w:val=""/>
+      <w:lvlJc w:val="left"/>
+      <w:pPr>
+        <w:ind w:left="5040" w:hanging="360"/>
+      </w:pPr>
+      <w:rPr>
+        <w:rFonts w:ascii="Wingdings" w:hAnsi="Wingdings" w:hint="default"/>
+      </w:rPr>
+    </w:lvl>
+    <w:lvl w:ilvl="3" w:tplc="0C090001" w:tentative="1">
+      <w:start w:val="1"/>
+      <w:numFmt w:val="bullet"/>
+      <w:lvlText w:val=""/>
+      <w:lvlJc w:val="left"/>
+      <w:pPr>
+        <w:ind w:left="5760" w:hanging="360"/>
+      </w:pPr>
+      <w:rPr>
+        <w:rFonts w:ascii="Symbol" w:hAnsi="Symbol" w:hint="default"/>
+      </w:rPr>
+    </w:lvl>
+    <w:lvl w:ilvl="4" w:tplc="0C090003" w:tentative="1">
+      <w:start w:val="1"/>
+      <w:numFmt w:val="bullet"/>
+      <w:lvlText w:val="o"/>
+      <w:lvlJc w:val="left"/>
+      <w:pPr>
+        <w:ind w:left="6480" w:hanging="360"/>
+      </w:pPr>
+      <w:rPr>
+        <w:rFonts w:ascii="Courier New" w:hAnsi="Courier New" w:cs="Courier New" w:hint="default"/>
+      </w:rPr>
+    </w:lvl>
+    <w:lvl w:ilvl="5" w:tplc="0C090005" w:tentative="1">
+      <w:start w:val="1"/>
+      <w:numFmt w:val="bullet"/>
+      <w:lvlText w:val=""/>
+      <w:lvlJc w:val="left"/>
+      <w:pPr>
+        <w:ind w:left="7200" w:hanging="360"/>
+      </w:pPr>
+      <w:rPr>
+        <w:rFonts w:ascii="Wingdings" w:hAnsi="Wingdings" w:hint="default"/>
+      </w:rPr>
+    </w:lvl>
+    <w:lvl w:ilvl="6" w:tplc="0C090001" w:tentative="1">
+      <w:start w:val="1"/>
+      <w:numFmt w:val="bullet"/>
+      <w:lvlText w:val=""/>
+      <w:lvlJc w:val="left"/>
+      <w:pPr>
+        <w:ind w:left="7920" w:hanging="360"/>
+      </w:pPr>
+      <w:rPr>
+        <w:rFonts w:ascii="Symbol" w:hAnsi="Symbol" w:hint="default"/>
+      </w:rPr>
+    </w:lvl>
+    <w:lvl w:ilvl="7" w:tplc="0C090003" w:tentative="1">
+      <w:start w:val="1"/>
+      <w:numFmt w:val="bullet"/>
+      <w:lvlText w:val="o"/>
+      <w:lvlJc w:val="left"/>
+      <w:pPr>
+        <w:ind w:left="8640" w:hanging="360"/>
+      </w:pPr>
+      <w:rPr>
+        <w:rFonts w:ascii="Courier New" w:hAnsi="Courier New" w:cs="Courier New" w:hint="default"/>
+      </w:rPr>
+    </w:lvl>
+    <w:lvl w:ilvl="8" w:tplc="0C090005" w:tentative="1">
+      <w:start w:val="1"/>
+      <w:numFmt w:val="bullet"/>
+      <w:lvlText w:val=""/>
+      <w:lvlJc w:val="left"/>
+      <w:pPr>
+        <w:ind w:left="9360" w:hanging="360"/>
+      </w:pPr>
+      <w:rPr>
+        <w:rFonts w:ascii="Wingdings" w:hAnsi="Wingdings" w:hint="default"/>
+      </w:rPr>
+    </w:lvl>
+  </w:abstractNum>
+  <w:abstractNum w:abstractNumId="19" w15:restartNumberingAfterBreak="0">
     <w:nsid w:val="4E625712"/>
     <w:multiLevelType w:val="hybridMultilevel"/>
     <w:tmpl w:val="4F96BE00"/>
@@ -6852,7 +7535,7 @@
       </w:rPr>
     </w:lvl>
   </w:abstractNum>
-  <w:abstractNum w:abstractNumId="15" w15:restartNumberingAfterBreak="0">
+  <w:abstractNum w:abstractNumId="20" w15:restartNumberingAfterBreak="0">
     <w:nsid w:val="4F221B6F"/>
     <w:multiLevelType w:val="hybridMultilevel"/>
     <w:tmpl w:val="5B566F18"/>
@@ -6965,7 +7648,7 @@
       </w:rPr>
     </w:lvl>
   </w:abstractNum>
-  <w:abstractNum w:abstractNumId="16" w15:restartNumberingAfterBreak="0">
+  <w:abstractNum w:abstractNumId="21" w15:restartNumberingAfterBreak="0">
     <w:nsid w:val="4F5833DB"/>
     <w:multiLevelType w:val="hybridMultilevel"/>
     <w:tmpl w:val="52644BCA"/>
@@ -7078,7 +7761,7 @@
       </w:rPr>
     </w:lvl>
   </w:abstractNum>
-  <w:abstractNum w:abstractNumId="17" w15:restartNumberingAfterBreak="0">
+  <w:abstractNum w:abstractNumId="22" w15:restartNumberingAfterBreak="0">
     <w:nsid w:val="5A8B6261"/>
     <w:multiLevelType w:val="hybridMultilevel"/>
     <w:tmpl w:val="B8EEF4D8"/>
@@ -7191,7 +7874,7 @@
       </w:rPr>
     </w:lvl>
   </w:abstractNum>
-  <w:abstractNum w:abstractNumId="18" w15:restartNumberingAfterBreak="0">
+  <w:abstractNum w:abstractNumId="23" w15:restartNumberingAfterBreak="0">
     <w:nsid w:val="658D0D69"/>
     <w:multiLevelType w:val="hybridMultilevel"/>
     <w:tmpl w:val="3FFAA428"/>
@@ -7304,7 +7987,7 @@
       </w:rPr>
     </w:lvl>
   </w:abstractNum>
-  <w:abstractNum w:abstractNumId="19" w15:restartNumberingAfterBreak="0">
+  <w:abstractNum w:abstractNumId="24" w15:restartNumberingAfterBreak="0">
     <w:nsid w:val="66A21480"/>
     <w:multiLevelType w:val="hybridMultilevel"/>
     <w:tmpl w:val="51269BA0"/>
@@ -7417,7 +8100,7 @@
       </w:rPr>
     </w:lvl>
   </w:abstractNum>
-  <w:abstractNum w:abstractNumId="20" w15:restartNumberingAfterBreak="0">
+  <w:abstractNum w:abstractNumId="25" w15:restartNumberingAfterBreak="0">
     <w:nsid w:val="76A973B6"/>
     <w:multiLevelType w:val="hybridMultilevel"/>
     <w:tmpl w:val="44F0341C"/>
@@ -7530,7 +8213,7 @@
       </w:rPr>
     </w:lvl>
   </w:abstractNum>
-  <w:abstractNum w:abstractNumId="21" w15:restartNumberingAfterBreak="0">
+  <w:abstractNum w:abstractNumId="26" w15:restartNumberingAfterBreak="0">
     <w:nsid w:val="78F06E9D"/>
     <w:multiLevelType w:val="hybridMultilevel"/>
     <w:tmpl w:val="79DED176"/>
@@ -7643,7 +8326,7 @@
       </w:rPr>
     </w:lvl>
   </w:abstractNum>
-  <w:abstractNum w:abstractNumId="22" w15:restartNumberingAfterBreak="0">
+  <w:abstractNum w:abstractNumId="27" w15:restartNumberingAfterBreak="0">
     <w:nsid w:val="79FC1A1D"/>
     <w:multiLevelType w:val="hybridMultilevel"/>
     <w:tmpl w:val="05C84C9E"/>
@@ -7756,7 +8439,7 @@
       </w:rPr>
     </w:lvl>
   </w:abstractNum>
-  <w:abstractNum w:abstractNumId="23" w15:restartNumberingAfterBreak="0">
+  <w:abstractNum w:abstractNumId="28" w15:restartNumberingAfterBreak="0">
     <w:nsid w:val="7A6B2D83"/>
     <w:multiLevelType w:val="hybridMultilevel"/>
     <w:tmpl w:val="75DCD8EA"/>
@@ -7869,7 +8552,7 @@
       </w:rPr>
     </w:lvl>
   </w:abstractNum>
-  <w:abstractNum w:abstractNumId="24" w15:restartNumberingAfterBreak="0">
+  <w:abstractNum w:abstractNumId="29" w15:restartNumberingAfterBreak="0">
     <w:nsid w:val="7C383EE5"/>
     <w:multiLevelType w:val="hybridMultilevel"/>
     <w:tmpl w:val="3BF6D89E"/>
@@ -7982,7 +8665,7 @@
       </w:rPr>
     </w:lvl>
   </w:abstractNum>
-  <w:abstractNum w:abstractNumId="25" w15:restartNumberingAfterBreak="0">
+  <w:abstractNum w:abstractNumId="30" w15:restartNumberingAfterBreak="0">
     <w:nsid w:val="7F4426F9"/>
     <w:multiLevelType w:val="hybridMultilevel"/>
     <w:tmpl w:val="AF4A51B8"/>
@@ -8096,7 +8779,7 @@
     </w:lvl>
   </w:abstractNum>
   <w:num w:numId="1" w16cid:durableId="162398603">
-    <w:abstractNumId w:val="15"/>
+    <w:abstractNumId w:val="20"/>
   </w:num>
   <w:num w:numId="2" w16cid:durableId="611279635">
     <w:abstractNumId w:val="3"/>
@@ -8105,13 +8788,13 @@
     <w:abstractNumId w:val="5"/>
   </w:num>
   <w:num w:numId="4" w16cid:durableId="1466194380">
-    <w:abstractNumId w:val="11"/>
+    <w:abstractNumId w:val="13"/>
   </w:num>
   <w:num w:numId="5" w16cid:durableId="1434671341">
-    <w:abstractNumId w:val="16"/>
+    <w:abstractNumId w:val="21"/>
   </w:num>
   <w:num w:numId="6" w16cid:durableId="110054116">
-    <w:abstractNumId w:val="17"/>
+    <w:abstractNumId w:val="22"/>
   </w:num>
   <w:num w:numId="7" w16cid:durableId="2036340817">
     <w:abstractNumId w:val="4"/>
@@ -8120,43 +8803,43 @@
     <w:abstractNumId w:val="6"/>
   </w:num>
   <w:num w:numId="9" w16cid:durableId="1057584766">
-    <w:abstractNumId w:val="8"/>
+    <w:abstractNumId w:val="9"/>
   </w:num>
   <w:num w:numId="10" w16cid:durableId="271204183">
-    <w:abstractNumId w:val="10"/>
+    <w:abstractNumId w:val="12"/>
   </w:num>
   <w:num w:numId="11" w16cid:durableId="517427477">
-    <w:abstractNumId w:val="19"/>
+    <w:abstractNumId w:val="24"/>
   </w:num>
   <w:num w:numId="12" w16cid:durableId="91317416">
-    <w:abstractNumId w:val="13"/>
+    <w:abstractNumId w:val="17"/>
   </w:num>
   <w:num w:numId="13" w16cid:durableId="1805929979">
-    <w:abstractNumId w:val="18"/>
+    <w:abstractNumId w:val="23"/>
   </w:num>
   <w:num w:numId="14" w16cid:durableId="1814325525">
     <w:abstractNumId w:val="7"/>
   </w:num>
   <w:num w:numId="15" w16cid:durableId="340670794">
-    <w:abstractNumId w:val="23"/>
+    <w:abstractNumId w:val="28"/>
   </w:num>
   <w:num w:numId="16" w16cid:durableId="628122792">
-    <w:abstractNumId w:val="14"/>
+    <w:abstractNumId w:val="19"/>
   </w:num>
   <w:num w:numId="17" w16cid:durableId="50464610">
-    <w:abstractNumId w:val="21"/>
+    <w:abstractNumId w:val="26"/>
   </w:num>
   <w:num w:numId="18" w16cid:durableId="225915234">
-    <w:abstractNumId w:val="9"/>
+    <w:abstractNumId w:val="10"/>
   </w:num>
   <w:num w:numId="19" w16cid:durableId="2018118039">
     <w:abstractNumId w:val="0"/>
   </w:num>
   <w:num w:numId="20" w16cid:durableId="1431897471">
-    <w:abstractNumId w:val="25"/>
+    <w:abstractNumId w:val="30"/>
   </w:num>
   <w:num w:numId="21" w16cid:durableId="1606305951">
-    <w:abstractNumId w:val="12"/>
+    <w:abstractNumId w:val="14"/>
   </w:num>
   <w:num w:numId="22" w16cid:durableId="813330719">
     <w:abstractNumId w:val="2"/>
@@ -8165,13 +8848,28 @@
     <w:abstractNumId w:val="1"/>
   </w:num>
   <w:num w:numId="24" w16cid:durableId="950625486">
-    <w:abstractNumId w:val="24"/>
+    <w:abstractNumId w:val="29"/>
   </w:num>
   <w:num w:numId="25" w16cid:durableId="74673252">
-    <w:abstractNumId w:val="20"/>
+    <w:abstractNumId w:val="25"/>
   </w:num>
   <w:num w:numId="26" w16cid:durableId="1099109213">
-    <w:abstractNumId w:val="22"/>
+    <w:abstractNumId w:val="27"/>
+  </w:num>
+  <w:num w:numId="27" w16cid:durableId="1256476495">
+    <w:abstractNumId w:val="18"/>
+  </w:num>
+  <w:num w:numId="28" w16cid:durableId="1472594227">
+    <w:abstractNumId w:val="11"/>
+  </w:num>
+  <w:num w:numId="29" w16cid:durableId="759913853">
+    <w:abstractNumId w:val="15"/>
+  </w:num>
+  <w:num w:numId="30" w16cid:durableId="866067478">
+    <w:abstractNumId w:val="8"/>
+  </w:num>
+  <w:num w:numId="31" w16cid:durableId="2011445409">
+    <w:abstractNumId w:val="16"/>
   </w:num>
 </w:numbering>
 </file>

</xml_diff>